<commit_message>
uploaded wk 3 report
</commit_message>
<xml_diff>
--- a/BraudDailyTroutman-ER.docx
+++ b/BraudDailyTroutman-ER.docx
@@ -2,7 +2,6 @@
 <file path=word/document.xml><?xml version="1.0" encoding="utf-8"?>
 <w:document xmlns:wpc="http://schemas.microsoft.com/office/word/2010/wordprocessingCanvas" xmlns:mo="http://schemas.microsoft.com/office/mac/office/2008/main" xmlns:mc="http://schemas.openxmlformats.org/markup-compatibility/2006" xmlns:mv="urn:schemas-microsoft-com:mac:vml" xmlns:o="urn:schemas-microsoft-com:office:office" xmlns:r="http://schemas.openxmlformats.org/officeDocument/2006/relationships" xmlns:m="http://schemas.openxmlformats.org/officeDocument/2006/math" xmlns:v="urn:schemas-microsoft-com:vml" xmlns:wp14="http://schemas.microsoft.com/office/word/2010/wordprocessingDrawing" xmlns:wp="http://schemas.openxmlformats.org/drawingml/2006/wordprocessingDrawing" xmlns:w10="urn:schemas-microsoft-com:office:word" xmlns:w="http://schemas.openxmlformats.org/wordprocessingml/2006/main" xmlns:w14="http://schemas.microsoft.com/office/word/2010/wordml" xmlns:wpg="http://schemas.microsoft.com/office/word/2010/wordprocessingGroup" xmlns:wpi="http://schemas.microsoft.com/office/word/2010/wordprocessingInk" xmlns:wne="http://schemas.microsoft.com/office/word/2006/wordml" xmlns:wps="http://schemas.microsoft.com/office/word/2010/wordprocessingShape" mc:Ignorable="w14 wp14">
   <w:body>
-    <w:p/>
     <w:p>
       <w:r>
         <w:rPr>
@@ -11,7 +10,373 @@
         <mc:AlternateContent>
           <mc:Choice Requires="wps">
             <w:drawing>
-              <wp:anchor distT="0" distB="0" distL="114300" distR="114300" simplePos="0" relativeHeight="251695104" behindDoc="0" locked="0" layoutInCell="1" allowOverlap="1" wp14:anchorId="12D9FDBA" wp14:editId="4FE792AD">
+              <wp:anchor distT="0" distB="0" distL="114300" distR="114300" simplePos="0" relativeHeight="251694080" behindDoc="0" locked="0" layoutInCell="1" allowOverlap="1" wp14:anchorId="58B9CE04" wp14:editId="5F898A8D">
+                <wp:simplePos x="0" y="0"/>
+                <wp:positionH relativeFrom="column">
+                  <wp:posOffset>3916045</wp:posOffset>
+                </wp:positionH>
+                <wp:positionV relativeFrom="paragraph">
+                  <wp:posOffset>0</wp:posOffset>
+                </wp:positionV>
+                <wp:extent cx="0" cy="407035"/>
+                <wp:effectExtent l="0" t="0" r="25400" b="24765"/>
+                <wp:wrapNone/>
+                <wp:docPr id="43" name="Straight Connector 43"/>
+                <wp:cNvGraphicFramePr/>
+                <a:graphic xmlns:a="http://schemas.openxmlformats.org/drawingml/2006/main">
+                  <a:graphicData uri="http://schemas.microsoft.com/office/word/2010/wordprocessingShape">
+                    <wps:wsp>
+                      <wps:cNvCnPr/>
+                      <wps:spPr>
+                        <a:xfrm>
+                          <a:off x="0" y="0"/>
+                          <a:ext cx="0" cy="407035"/>
+                        </a:xfrm>
+                        <a:prstGeom prst="line">
+                          <a:avLst/>
+                        </a:prstGeom>
+                      </wps:spPr>
+                      <wps:style>
+                        <a:lnRef idx="2">
+                          <a:schemeClr val="dk1"/>
+                        </a:lnRef>
+                        <a:fillRef idx="1">
+                          <a:schemeClr val="lt1"/>
+                        </a:fillRef>
+                        <a:effectRef idx="0">
+                          <a:schemeClr val="dk1"/>
+                        </a:effectRef>
+                        <a:fontRef idx="minor">
+                          <a:schemeClr val="dk1"/>
+                        </a:fontRef>
+                      </wps:style>
+                      <wps:bodyPr/>
+                    </wps:wsp>
+                  </a:graphicData>
+                </a:graphic>
+                <wp14:sizeRelV relativeFrom="margin">
+                  <wp14:pctHeight>0</wp14:pctHeight>
+                </wp14:sizeRelV>
+              </wp:anchor>
+            </w:drawing>
+          </mc:Choice>
+          <mc:Fallback>
+            <w:pict>
+              <v:line id="Straight Connector 43" o:spid="_x0000_s1026" style="position:absolute;z-index:251694080;visibility:visible;mso-wrap-style:square;mso-height-percent:0;mso-wrap-distance-left:9pt;mso-wrap-distance-top:0;mso-wrap-distance-right:9pt;mso-wrap-distance-bottom:0;mso-position-horizontal:absolute;mso-position-horizontal-relative:text;mso-position-vertical:absolute;mso-position-vertical-relative:text;mso-height-percent:0;mso-height-relative:margin" from="308.35pt,0" to="308.35pt,32.05pt" o:gfxdata="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" filled="t" fillcolor="white [3201]" strokecolor="black [3200]" strokeweight="2pt"/>
+            </w:pict>
+          </mc:Fallback>
+        </mc:AlternateContent>
+      </w:r>
+      <w:r>
+        <w:rPr>
+          <w:noProof/>
+        </w:rPr>
+        <mc:AlternateContent>
+          <mc:Choice Requires="wps">
+            <w:drawing>
+              <wp:anchor distT="0" distB="0" distL="114300" distR="114300" simplePos="0" relativeHeight="251691008" behindDoc="0" locked="0" layoutInCell="1" allowOverlap="1" wp14:anchorId="6EBD59FD" wp14:editId="1C674294">
+                <wp:simplePos x="0" y="0"/>
+                <wp:positionH relativeFrom="column">
+                  <wp:posOffset>3886200</wp:posOffset>
+                </wp:positionH>
+                <wp:positionV relativeFrom="paragraph">
+                  <wp:posOffset>-457200</wp:posOffset>
+                </wp:positionV>
+                <wp:extent cx="1143000" cy="457200"/>
+                <wp:effectExtent l="0" t="0" r="25400" b="25400"/>
+                <wp:wrapThrough wrapText="bothSides">
+                  <wp:wrapPolygon edited="0">
+                    <wp:start x="4800" y="0"/>
+                    <wp:lineTo x="0" y="3600"/>
+                    <wp:lineTo x="0" y="16800"/>
+                    <wp:lineTo x="4320" y="21600"/>
+                    <wp:lineTo x="4800" y="21600"/>
+                    <wp:lineTo x="16800" y="21600"/>
+                    <wp:lineTo x="17280" y="21600"/>
+                    <wp:lineTo x="21600" y="16800"/>
+                    <wp:lineTo x="21600" y="3600"/>
+                    <wp:lineTo x="16800" y="0"/>
+                    <wp:lineTo x="4800" y="0"/>
+                  </wp:wrapPolygon>
+                </wp:wrapThrough>
+                <wp:docPr id="40" name="Oval 40"/>
+                <wp:cNvGraphicFramePr/>
+                <a:graphic xmlns:a="http://schemas.openxmlformats.org/drawingml/2006/main">
+                  <a:graphicData uri="http://schemas.microsoft.com/office/word/2010/wordprocessingShape">
+                    <wps:wsp>
+                      <wps:cNvSpPr/>
+                      <wps:spPr>
+                        <a:xfrm>
+                          <a:off x="0" y="0"/>
+                          <a:ext cx="1143000" cy="457200"/>
+                        </a:xfrm>
+                        <a:prstGeom prst="ellipse">
+                          <a:avLst/>
+                        </a:prstGeom>
+                      </wps:spPr>
+                      <wps:style>
+                        <a:lnRef idx="2">
+                          <a:schemeClr val="dk1"/>
+                        </a:lnRef>
+                        <a:fillRef idx="1">
+                          <a:schemeClr val="lt1"/>
+                        </a:fillRef>
+                        <a:effectRef idx="0">
+                          <a:schemeClr val="dk1"/>
+                        </a:effectRef>
+                        <a:fontRef idx="minor">
+                          <a:schemeClr val="dk1"/>
+                        </a:fontRef>
+                      </wps:style>
+                      <wps:txbx>
+                        <w:txbxContent>
+                          <w:p>
+                            <w:pPr>
+                              <w:jc w:val="center"/>
+                            </w:pPr>
+                            <w:proofErr w:type="gramStart"/>
+                            <w:r>
+                              <w:t>capacity</w:t>
+                            </w:r>
+                            <w:proofErr w:type="gramEnd"/>
+                          </w:p>
+                        </w:txbxContent>
+                      </wps:txbx>
+                      <wps:bodyPr rot="0" spcFirstLastPara="0" vertOverflow="overflow" horzOverflow="overflow" vert="horz" wrap="square" lIns="91440" tIns="45720" rIns="91440" bIns="45720" numCol="1" spcCol="0" rtlCol="0" fromWordArt="0" anchor="ctr" anchorCtr="0" forceAA="0" compatLnSpc="1">
+                        <a:prstTxWarp prst="textNoShape">
+                          <a:avLst/>
+                        </a:prstTxWarp>
+                        <a:noAutofit/>
+                      </wps:bodyPr>
+                    </wps:wsp>
+                  </a:graphicData>
+                </a:graphic>
+                <wp14:sizeRelH relativeFrom="margin">
+                  <wp14:pctWidth>0</wp14:pctWidth>
+                </wp14:sizeRelH>
+              </wp:anchor>
+            </w:drawing>
+          </mc:Choice>
+          <mc:Fallback>
+            <w:pict>
+              <v:oval id="Oval 40" o:spid="_x0000_s1026" style="position:absolute;margin-left:306pt;margin-top:-35.95pt;width:90pt;height:36pt;z-index:251691008;visibility:visible;mso-wrap-style:square;mso-width-percent:0;mso-wrap-distance-left:9pt;mso-wrap-distance-top:0;mso-wrap-distance-right:9pt;mso-wrap-distance-bottom:0;mso-position-horizontal:absolute;mso-position-horizontal-relative:text;mso-position-vertical:absolute;mso-position-vertical-relative:text;mso-width-percent:0;mso-width-relative:margin;v-text-anchor:middle" o:gfxdata="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" fillcolor="white [3201]" strokecolor="black [3200]" strokeweight="2pt">
+                <v:textbox>
+                  <w:txbxContent>
+                    <w:p>
+                      <w:pPr>
+                        <w:jc w:val="center"/>
+                      </w:pPr>
+                      <w:proofErr w:type="gramStart"/>
+                      <w:r>
+                        <w:t>capacity</w:t>
+                      </w:r>
+                      <w:proofErr w:type="gramEnd"/>
+                    </w:p>
+                  </w:txbxContent>
+                </v:textbox>
+                <w10:wrap type="through"/>
+              </v:oval>
+            </w:pict>
+          </mc:Fallback>
+        </mc:AlternateContent>
+      </w:r>
+      <w:r>
+        <w:rPr>
+          <w:noProof/>
+        </w:rPr>
+        <mc:AlternateContent>
+          <mc:Choice Requires="wps">
+            <w:drawing>
+              <wp:anchor distT="0" distB="0" distL="114300" distR="114300" simplePos="0" relativeHeight="251728896" behindDoc="1" locked="0" layoutInCell="1" allowOverlap="1" wp14:anchorId="6716E07D" wp14:editId="73AEFF10">
+                <wp:simplePos x="0" y="0"/>
+                <wp:positionH relativeFrom="column">
+                  <wp:posOffset>-1570355</wp:posOffset>
+                </wp:positionH>
+                <wp:positionV relativeFrom="paragraph">
+                  <wp:posOffset>114300</wp:posOffset>
+                </wp:positionV>
+                <wp:extent cx="1143000" cy="457200"/>
+                <wp:effectExtent l="0" t="0" r="25400" b="25400"/>
+                <wp:wrapNone/>
+                <wp:docPr id="26" name="Oval 26"/>
+                <wp:cNvGraphicFramePr/>
+                <a:graphic xmlns:a="http://schemas.openxmlformats.org/drawingml/2006/main">
+                  <a:graphicData uri="http://schemas.microsoft.com/office/word/2010/wordprocessingShape">
+                    <wps:wsp>
+                      <wps:cNvSpPr/>
+                      <wps:spPr>
+                        <a:xfrm>
+                          <a:off x="0" y="0"/>
+                          <a:ext cx="1143000" cy="457200"/>
+                        </a:xfrm>
+                        <a:prstGeom prst="ellipse">
+                          <a:avLst/>
+                        </a:prstGeom>
+                      </wps:spPr>
+                      <wps:style>
+                        <a:lnRef idx="2">
+                          <a:schemeClr val="dk1"/>
+                        </a:lnRef>
+                        <a:fillRef idx="1">
+                          <a:schemeClr val="lt1"/>
+                        </a:fillRef>
+                        <a:effectRef idx="0">
+                          <a:schemeClr val="dk1"/>
+                        </a:effectRef>
+                        <a:fontRef idx="minor">
+                          <a:schemeClr val="dk1"/>
+                        </a:fontRef>
+                      </wps:style>
+                      <wps:txbx>
+                        <w:txbxContent>
+                          <w:p>
+                            <w:pPr>
+                              <w:jc w:val="center"/>
+                              <w:rPr>
+                                <w:sz w:val="22"/>
+                                <w:szCs w:val="22"/>
+                              </w:rPr>
+                            </w:pPr>
+                            <w:proofErr w:type="gramStart"/>
+                            <w:r>
+                              <w:rPr>
+                                <w:sz w:val="22"/>
+                                <w:szCs w:val="22"/>
+                              </w:rPr>
+                              <w:t>semester</w:t>
+                            </w:r>
+                            <w:proofErr w:type="gramEnd"/>
+                          </w:p>
+                        </w:txbxContent>
+                      </wps:txbx>
+                      <wps:bodyPr rot="0" spcFirstLastPara="0" vertOverflow="overflow" horzOverflow="overflow" vert="horz" wrap="square" lIns="91440" tIns="45720" rIns="91440" bIns="45720" numCol="1" spcCol="0" rtlCol="0" fromWordArt="0" anchor="ctr" anchorCtr="0" forceAA="0" compatLnSpc="1">
+                        <a:prstTxWarp prst="textNoShape">
+                          <a:avLst/>
+                        </a:prstTxWarp>
+                        <a:noAutofit/>
+                      </wps:bodyPr>
+                    </wps:wsp>
+                  </a:graphicData>
+                </a:graphic>
+                <wp14:sizeRelH relativeFrom="margin">
+                  <wp14:pctWidth>0</wp14:pctWidth>
+                </wp14:sizeRelH>
+              </wp:anchor>
+            </w:drawing>
+          </mc:Choice>
+          <mc:Fallback>
+            <w:pict>
+              <v:oval id="Oval 26" o:spid="_x0000_s1027" style="position:absolute;margin-left:-123.6pt;margin-top:9pt;width:90pt;height:36pt;z-index:-251587584;visibility:visible;mso-wrap-style:square;mso-width-percent:0;mso-wrap-distance-left:9pt;mso-wrap-distance-top:0;mso-wrap-distance-right:9pt;mso-wrap-distance-bottom:0;mso-position-horizontal:absolute;mso-position-horizontal-relative:text;mso-position-vertical:absolute;mso-position-vertical-relative:text;mso-width-percent:0;mso-width-relative:margin;v-text-anchor:middle" o:gfxdata="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" fillcolor="white [3201]" strokecolor="black [3200]" strokeweight="2pt">
+                <v:textbox>
+                  <w:txbxContent>
+                    <w:p>
+                      <w:pPr>
+                        <w:jc w:val="center"/>
+                        <w:rPr>
+                          <w:sz w:val="22"/>
+                          <w:szCs w:val="22"/>
+                        </w:rPr>
+                      </w:pPr>
+                      <w:proofErr w:type="gramStart"/>
+                      <w:r>
+                        <w:rPr>
+                          <w:sz w:val="22"/>
+                          <w:szCs w:val="22"/>
+                        </w:rPr>
+                        <w:t>semester</w:t>
+                      </w:r>
+                      <w:proofErr w:type="gramEnd"/>
+                    </w:p>
+                  </w:txbxContent>
+                </v:textbox>
+              </v:oval>
+            </w:pict>
+          </mc:Fallback>
+        </mc:AlternateContent>
+      </w:r>
+    </w:p>
+    <w:p>
+      <w:r>
+        <w:rPr>
+          <w:noProof/>
+        </w:rPr>
+        <mc:AlternateContent>
+          <mc:Choice Requires="wps">
+            <w:drawing>
+              <wp:anchor distT="0" distB="0" distL="114300" distR="114300" simplePos="0" relativeHeight="251726848" behindDoc="0" locked="0" layoutInCell="1" allowOverlap="1" wp14:anchorId="1B7BF8FC" wp14:editId="7E0B8BDF">
+                <wp:simplePos x="0" y="0"/>
+                <wp:positionH relativeFrom="column">
+                  <wp:posOffset>114300</wp:posOffset>
+                </wp:positionH>
+                <wp:positionV relativeFrom="paragraph">
+                  <wp:posOffset>164465</wp:posOffset>
+                </wp:positionV>
+                <wp:extent cx="342900" cy="228600"/>
+                <wp:effectExtent l="0" t="0" r="38100" b="25400"/>
+                <wp:wrapNone/>
+                <wp:docPr id="25" name="Straight Connector 25"/>
+                <wp:cNvGraphicFramePr/>
+                <a:graphic xmlns:a="http://schemas.openxmlformats.org/drawingml/2006/main">
+                  <a:graphicData uri="http://schemas.microsoft.com/office/word/2010/wordprocessingShape">
+                    <wps:wsp>
+                      <wps:cNvCnPr/>
+                      <wps:spPr>
+                        <a:xfrm>
+                          <a:off x="0" y="0"/>
+                          <a:ext cx="342900" cy="228600"/>
+                        </a:xfrm>
+                        <a:prstGeom prst="line">
+                          <a:avLst/>
+                        </a:prstGeom>
+                        <a:ln>
+                          <a:solidFill>
+                            <a:schemeClr val="tx1"/>
+                          </a:solidFill>
+                        </a:ln>
+                        <a:effectLst/>
+                      </wps:spPr>
+                      <wps:style>
+                        <a:lnRef idx="2">
+                          <a:schemeClr val="accent1"/>
+                        </a:lnRef>
+                        <a:fillRef idx="0">
+                          <a:schemeClr val="accent1"/>
+                        </a:fillRef>
+                        <a:effectRef idx="1">
+                          <a:schemeClr val="accent1"/>
+                        </a:effectRef>
+                        <a:fontRef idx="minor">
+                          <a:schemeClr val="tx1"/>
+                        </a:fontRef>
+                      </wps:style>
+                      <wps:bodyPr/>
+                    </wps:wsp>
+                  </a:graphicData>
+                </a:graphic>
+                <wp14:sizeRelH relativeFrom="margin">
+                  <wp14:pctWidth>0</wp14:pctWidth>
+                </wp14:sizeRelH>
+                <wp14:sizeRelV relativeFrom="margin">
+                  <wp14:pctHeight>0</wp14:pctHeight>
+                </wp14:sizeRelV>
+              </wp:anchor>
+            </w:drawing>
+          </mc:Choice>
+          <mc:Fallback>
+            <w:pict>
+              <v:line id="Straight Connector 25" o:spid="_x0000_s1026" style="position:absolute;z-index:251726848;visibility:visible;mso-wrap-style:square;mso-width-percent:0;mso-height-percent:0;mso-wrap-distance-left:9pt;mso-wrap-distance-top:0;mso-wrap-distance-right:9pt;mso-wrap-distance-bottom:0;mso-position-horizontal:absolute;mso-position-horizontal-relative:text;mso-position-vertical:absolute;mso-position-vertical-relative:text;mso-width-percent:0;mso-height-percent:0;mso-width-relative:margin;mso-height-relative:margin" from="9pt,12.95pt" to="36pt,30.95pt" o:gfxdata="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" strokecolor="black [3213]" strokeweight="2pt"/>
+            </w:pict>
+          </mc:Fallback>
+        </mc:AlternateContent>
+      </w:r>
+      <w:r>
+        <w:rPr>
+          <w:noProof/>
+        </w:rPr>
+        <mc:AlternateContent>
+          <mc:Choice Requires="wps">
+            <w:drawing>
+              <wp:anchor distT="0" distB="0" distL="114300" distR="114300" simplePos="0" relativeHeight="251695104" behindDoc="0" locked="0" layoutInCell="1" allowOverlap="1" wp14:anchorId="1C01F049" wp14:editId="116BE72E">
                 <wp:simplePos x="0" y="0"/>
                 <wp:positionH relativeFrom="column">
                   <wp:posOffset>4914900</wp:posOffset>
@@ -78,7 +443,7 @@
         <mc:AlternateContent>
           <mc:Choice Requires="wps">
             <w:drawing>
-              <wp:anchor distT="0" distB="0" distL="114300" distR="114300" simplePos="0" relativeHeight="251692032" behindDoc="0" locked="0" layoutInCell="1" allowOverlap="1" wp14:anchorId="01F2D9FB" wp14:editId="5CA13192">
+              <wp:anchor distT="0" distB="0" distL="114300" distR="114300" simplePos="0" relativeHeight="251692032" behindDoc="0" locked="0" layoutInCell="1" allowOverlap="1" wp14:anchorId="73908E33" wp14:editId="0BAC271A">
                 <wp:simplePos x="0" y="0"/>
                 <wp:positionH relativeFrom="column">
                   <wp:posOffset>5029200</wp:posOffset>
@@ -165,7 +530,7 @@
           </mc:Choice>
           <mc:Fallback>
             <w:pict>
-              <v:oval id="Oval 41" o:spid="_x0000_s1026" style="position:absolute;margin-left:396pt;margin-top:-35.95pt;width:108pt;height:36pt;z-index:251692032;visibility:visible;mso-wrap-style:square;mso-width-percent:0;mso-wrap-distance-left:9pt;mso-wrap-distance-top:0;mso-wrap-distance-right:9pt;mso-wrap-distance-bottom:0;mso-position-horizontal:absolute;mso-position-horizontal-relative:text;mso-position-vertical:absolute;mso-position-vertical-relative:text;mso-width-percent:0;mso-width-relative:margin;v-text-anchor:middle" o:gfxdata="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" fillcolor="white [3201]" strokecolor="black [3200]" strokeweight="2pt">
+              <v:oval id="Oval 41" o:spid="_x0000_s1028" style="position:absolute;margin-left:396pt;margin-top:-35.95pt;width:108pt;height:36pt;z-index:251692032;visibility:visible;mso-wrap-style:square;mso-width-percent:0;mso-wrap-distance-left:9pt;mso-wrap-distance-top:0;mso-wrap-distance-right:9pt;mso-wrap-distance-bottom:0;mso-position-horizontal:absolute;mso-position-horizontal-relative:text;mso-position-vertical:absolute;mso-position-vertical-relative:text;mso-width-percent:0;mso-width-relative:margin;v-text-anchor:middle" o:gfxdata="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" fillcolor="white [3201]" strokecolor="black [3200]" strokeweight="2pt">
                 <v:textbox>
                   <w:txbxContent>
                     <w:p>
@@ -193,7 +558,7 @@
         <mc:AlternateContent>
           <mc:Choice Requires="wps">
             <w:drawing>
-              <wp:anchor distT="0" distB="0" distL="114300" distR="114300" simplePos="0" relativeHeight="251689984" behindDoc="0" locked="0" layoutInCell="1" allowOverlap="1" wp14:anchorId="2EF7A182" wp14:editId="6CFBBF2E">
+              <wp:anchor distT="0" distB="0" distL="114300" distR="114300" simplePos="0" relativeHeight="251689984" behindDoc="0" locked="0" layoutInCell="1" allowOverlap="1" wp14:anchorId="6664CB90" wp14:editId="2608809A">
                 <wp:simplePos x="0" y="0"/>
                 <wp:positionH relativeFrom="column">
                   <wp:posOffset>2743200</wp:posOffset>
@@ -253,10 +618,12 @@
                             <w:pPr>
                               <w:jc w:val="center"/>
                             </w:pPr>
+                            <w:proofErr w:type="spellStart"/>
                             <w:proofErr w:type="gramStart"/>
                             <w:r>
                               <w:t>secNum</w:t>
                             </w:r>
+                            <w:proofErr w:type="spellEnd"/>
                             <w:proofErr w:type="gramEnd"/>
                           </w:p>
                         </w:txbxContent>
@@ -278,17 +645,19 @@
           </mc:Choice>
           <mc:Fallback>
             <w:pict>
-              <v:oval id="Oval 39" o:spid="_x0000_s1027" style="position:absolute;margin-left:3in;margin-top:-35.95pt;width:90pt;height:36pt;z-index:251689984;visibility:visible;mso-wrap-style:square;mso-width-percent:0;mso-wrap-distance-left:9pt;mso-wrap-distance-top:0;mso-wrap-distance-right:9pt;mso-wrap-distance-bottom:0;mso-position-horizontal:absolute;mso-position-horizontal-relative:text;mso-position-vertical:absolute;mso-position-vertical-relative:text;mso-width-percent:0;mso-width-relative:margin;v-text-anchor:middle" o:gfxdata="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" fillcolor="white [3201]" strokecolor="black [3200]" strokeweight="2pt">
+              <v:oval id="Oval 39" o:spid="_x0000_s1029" style="position:absolute;margin-left:3in;margin-top:-35.95pt;width:90pt;height:36pt;z-index:251689984;visibility:visible;mso-wrap-style:square;mso-width-percent:0;mso-wrap-distance-left:9pt;mso-wrap-distance-top:0;mso-wrap-distance-right:9pt;mso-wrap-distance-bottom:0;mso-position-horizontal:absolute;mso-position-horizontal-relative:text;mso-position-vertical:absolute;mso-position-vertical-relative:text;mso-width-percent:0;mso-width-relative:margin;v-text-anchor:middle" o:gfxdata="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" fillcolor="white [3201]" strokecolor="black [3200]" strokeweight="2pt">
                 <v:textbox>
                   <w:txbxContent>
                     <w:p>
                       <w:pPr>
                         <w:jc w:val="center"/>
                       </w:pPr>
+                      <w:proofErr w:type="spellStart"/>
                       <w:proofErr w:type="gramStart"/>
                       <w:r>
                         <w:t>secNum</w:t>
                       </w:r>
+                      <w:proofErr w:type="spellEnd"/>
                       <w:proofErr w:type="gramEnd"/>
                     </w:p>
                   </w:txbxContent>
@@ -306,68 +675,7 @@
         <mc:AlternateContent>
           <mc:Choice Requires="wps">
             <w:drawing>
-              <wp:anchor distT="0" distB="0" distL="114300" distR="114300" simplePos="0" relativeHeight="251694080" behindDoc="0" locked="0" layoutInCell="1" allowOverlap="1" wp14:anchorId="10E24871" wp14:editId="5401CCEC">
-                <wp:simplePos x="0" y="0"/>
-                <wp:positionH relativeFrom="column">
-                  <wp:posOffset>4457700</wp:posOffset>
-                </wp:positionH>
-                <wp:positionV relativeFrom="paragraph">
-                  <wp:posOffset>-114300</wp:posOffset>
-                </wp:positionV>
-                <wp:extent cx="0" cy="342900"/>
-                <wp:effectExtent l="0" t="0" r="25400" b="12700"/>
-                <wp:wrapNone/>
-                <wp:docPr id="43" name="Straight Connector 43"/>
-                <wp:cNvGraphicFramePr/>
-                <a:graphic xmlns:a="http://schemas.openxmlformats.org/drawingml/2006/main">
-                  <a:graphicData uri="http://schemas.microsoft.com/office/word/2010/wordprocessingShape">
-                    <wps:wsp>
-                      <wps:cNvCnPr/>
-                      <wps:spPr>
-                        <a:xfrm>
-                          <a:off x="0" y="0"/>
-                          <a:ext cx="0" cy="342900"/>
-                        </a:xfrm>
-                        <a:prstGeom prst="line">
-                          <a:avLst/>
-                        </a:prstGeom>
-                      </wps:spPr>
-                      <wps:style>
-                        <a:lnRef idx="2">
-                          <a:schemeClr val="dk1"/>
-                        </a:lnRef>
-                        <a:fillRef idx="1">
-                          <a:schemeClr val="lt1"/>
-                        </a:fillRef>
-                        <a:effectRef idx="0">
-                          <a:schemeClr val="dk1"/>
-                        </a:effectRef>
-                        <a:fontRef idx="minor">
-                          <a:schemeClr val="dk1"/>
-                        </a:fontRef>
-                      </wps:style>
-                      <wps:bodyPr/>
-                    </wps:wsp>
-                  </a:graphicData>
-                </a:graphic>
-              </wp:anchor>
-            </w:drawing>
-          </mc:Choice>
-          <mc:Fallback>
-            <w:pict>
-              <v:line id="Straight Connector 43" o:spid="_x0000_s1026" style="position:absolute;z-index:251694080;visibility:visible;mso-wrap-style:square;mso-wrap-distance-left:9pt;mso-wrap-distance-top:0;mso-wrap-distance-right:9pt;mso-wrap-distance-bottom:0;mso-position-horizontal:absolute;mso-position-horizontal-relative:text;mso-position-vertical:absolute;mso-position-vertical-relative:text" from="351pt,-8.95pt" to="351pt,18.05pt" o:gfxdata="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" filled="t" fillcolor="white [3201]" strokecolor="black [3200]" strokeweight="2pt"/>
-            </w:pict>
-          </mc:Fallback>
-        </mc:AlternateContent>
-      </w:r>
-      <w:r>
-        <w:rPr>
-          <w:noProof/>
-        </w:rPr>
-        <mc:AlternateContent>
-          <mc:Choice Requires="wps">
-            <w:drawing>
-              <wp:anchor distT="0" distB="0" distL="114300" distR="114300" simplePos="0" relativeHeight="251693056" behindDoc="0" locked="0" layoutInCell="1" allowOverlap="1" wp14:anchorId="641F6A93" wp14:editId="24487860">
+              <wp:anchor distT="0" distB="0" distL="114300" distR="114300" simplePos="0" relativeHeight="251693056" behindDoc="0" locked="0" layoutInCell="1" allowOverlap="1" wp14:anchorId="7B020601" wp14:editId="613D82A7">
                 <wp:simplePos x="0" y="0"/>
                 <wp:positionH relativeFrom="column">
                   <wp:posOffset>3543300</wp:posOffset>
@@ -428,120 +736,7 @@
         <mc:AlternateContent>
           <mc:Choice Requires="wps">
             <w:drawing>
-              <wp:anchor distT="0" distB="0" distL="114300" distR="114300" simplePos="0" relativeHeight="251691008" behindDoc="0" locked="0" layoutInCell="1" allowOverlap="1" wp14:anchorId="0B3EAEBB" wp14:editId="7EC1E3B8">
-                <wp:simplePos x="0" y="0"/>
-                <wp:positionH relativeFrom="column">
-                  <wp:posOffset>4000500</wp:posOffset>
-                </wp:positionH>
-                <wp:positionV relativeFrom="paragraph">
-                  <wp:posOffset>-571500</wp:posOffset>
-                </wp:positionV>
-                <wp:extent cx="914400" cy="457200"/>
-                <wp:effectExtent l="0" t="0" r="25400" b="25400"/>
-                <wp:wrapThrough wrapText="bothSides">
-                  <wp:wrapPolygon edited="0">
-                    <wp:start x="4800" y="0"/>
-                    <wp:lineTo x="0" y="4800"/>
-                    <wp:lineTo x="0" y="15600"/>
-                    <wp:lineTo x="1800" y="19200"/>
-                    <wp:lineTo x="4800" y="21600"/>
-                    <wp:lineTo x="16800" y="21600"/>
-                    <wp:lineTo x="19800" y="19200"/>
-                    <wp:lineTo x="21600" y="15600"/>
-                    <wp:lineTo x="21600" y="4800"/>
-                    <wp:lineTo x="16800" y="0"/>
-                    <wp:lineTo x="4800" y="0"/>
-                  </wp:wrapPolygon>
-                </wp:wrapThrough>
-                <wp:docPr id="40" name="Oval 40"/>
-                <wp:cNvGraphicFramePr/>
-                <a:graphic xmlns:a="http://schemas.openxmlformats.org/drawingml/2006/main">
-                  <a:graphicData uri="http://schemas.microsoft.com/office/word/2010/wordprocessingShape">
-                    <wps:wsp>
-                      <wps:cNvSpPr/>
-                      <wps:spPr>
-                        <a:xfrm>
-                          <a:off x="0" y="0"/>
-                          <a:ext cx="914400" cy="457200"/>
-                        </a:xfrm>
-                        <a:prstGeom prst="ellipse">
-                          <a:avLst/>
-                        </a:prstGeom>
-                      </wps:spPr>
-                      <wps:style>
-                        <a:lnRef idx="2">
-                          <a:schemeClr val="dk1"/>
-                        </a:lnRef>
-                        <a:fillRef idx="1">
-                          <a:schemeClr val="lt1"/>
-                        </a:fillRef>
-                        <a:effectRef idx="0">
-                          <a:schemeClr val="dk1"/>
-                        </a:effectRef>
-                        <a:fontRef idx="minor">
-                          <a:schemeClr val="dk1"/>
-                        </a:fontRef>
-                      </wps:style>
-                      <wps:txbx>
-                        <w:txbxContent>
-                          <w:p>
-                            <w:pPr>
-                              <w:jc w:val="center"/>
-                            </w:pPr>
-                            <w:proofErr w:type="gramStart"/>
-                            <w:r>
-                              <w:t>limit</w:t>
-                            </w:r>
-                            <w:proofErr w:type="gramEnd"/>
-                          </w:p>
-                        </w:txbxContent>
-                      </wps:txbx>
-                      <wps:bodyPr rot="0" spcFirstLastPara="0" vertOverflow="overflow" horzOverflow="overflow" vert="horz" wrap="square" lIns="91440" tIns="45720" rIns="91440" bIns="45720" numCol="1" spcCol="0" rtlCol="0" fromWordArt="0" anchor="ctr" anchorCtr="0" forceAA="0" compatLnSpc="1">
-                        <a:prstTxWarp prst="textNoShape">
-                          <a:avLst/>
-                        </a:prstTxWarp>
-                        <a:noAutofit/>
-                      </wps:bodyPr>
-                    </wps:wsp>
-                  </a:graphicData>
-                </a:graphic>
-                <wp14:sizeRelH relativeFrom="margin">
-                  <wp14:pctWidth>0</wp14:pctWidth>
-                </wp14:sizeRelH>
-              </wp:anchor>
-            </w:drawing>
-          </mc:Choice>
-          <mc:Fallback>
-            <w:pict>
-              <v:oval id="Oval 40" o:spid="_x0000_s1028" style="position:absolute;margin-left:315pt;margin-top:-44.95pt;width:1in;height:36pt;z-index:251691008;visibility:visible;mso-wrap-style:square;mso-width-percent:0;mso-wrap-distance-left:9pt;mso-wrap-distance-top:0;mso-wrap-distance-right:9pt;mso-wrap-distance-bottom:0;mso-position-horizontal:absolute;mso-position-horizontal-relative:text;mso-position-vertical:absolute;mso-position-vertical-relative:text;mso-width-percent:0;mso-width-relative:margin;v-text-anchor:middle" o:gfxdata="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" fillcolor="white [3201]" strokecolor="black [3200]" strokeweight="2pt">
-                <v:textbox>
-                  <w:txbxContent>
-                    <w:p>
-                      <w:pPr>
-                        <w:jc w:val="center"/>
-                      </w:pPr>
-                      <w:proofErr w:type="gramStart"/>
-                      <w:r>
-                        <w:t>limit</w:t>
-                      </w:r>
-                      <w:proofErr w:type="gramEnd"/>
-                    </w:p>
-                  </w:txbxContent>
-                </v:textbox>
-                <w10:wrap type="through"/>
-              </v:oval>
-            </w:pict>
-          </mc:Fallback>
-        </mc:AlternateContent>
-      </w:r>
-      <w:r>
-        <w:rPr>
-          <w:noProof/>
-        </w:rPr>
-        <mc:AlternateContent>
-          <mc:Choice Requires="wps">
-            <w:drawing>
-              <wp:anchor distT="0" distB="0" distL="114300" distR="114300" simplePos="0" relativeHeight="251688960" behindDoc="0" locked="0" layoutInCell="1" allowOverlap="1" wp14:anchorId="6F49F4FD" wp14:editId="03488487">
+              <wp:anchor distT="0" distB="0" distL="114300" distR="114300" simplePos="0" relativeHeight="251688960" behindDoc="0" locked="0" layoutInCell="1" allowOverlap="1" wp14:anchorId="305B6552" wp14:editId="3D4ABF0D">
                 <wp:simplePos x="0" y="0"/>
                 <wp:positionH relativeFrom="column">
                   <wp:posOffset>3886200</wp:posOffset>
@@ -615,7 +810,7 @@
           </mc:Choice>
           <mc:Fallback>
             <w:pict>
-              <v:rect id="Rectangle 38" o:spid="_x0000_s1029" style="position:absolute;margin-left:306pt;margin-top:18pt;width:81pt;height:36pt;z-index:251688960;visibility:visible;mso-wrap-style:square;mso-wrap-distance-left:9pt;mso-wrap-distance-top:0;mso-wrap-distance-right:9pt;mso-wrap-distance-bottom:0;mso-position-horizontal:absolute;mso-position-horizontal-relative:text;mso-position-vertical:absolute;mso-position-vertical-relative:text;v-text-anchor:middle" o:gfxdata="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" fillcolor="white [3201]" strokecolor="black [3200]" strokeweight="2pt">
+              <v:rect id="Rectangle 38" o:spid="_x0000_s1030" style="position:absolute;margin-left:306pt;margin-top:18pt;width:81pt;height:36pt;z-index:251688960;visibility:visible;mso-wrap-style:square;mso-wrap-distance-left:9pt;mso-wrap-distance-top:0;mso-wrap-distance-right:9pt;mso-wrap-distance-bottom:0;mso-position-horizontal:absolute;mso-position-horizontal-relative:text;mso-position-vertical:absolute;mso-position-vertical-relative:text;v-text-anchor:middle" o:gfxdata="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" fillcolor="white [3201]" strokecolor="black [3200]" strokeweight="2pt">
                 <v:textbox>
                   <w:txbxContent>
                     <w:p>
@@ -641,7 +836,7 @@
         <mc:AlternateContent>
           <mc:Choice Requires="wps">
             <w:drawing>
-              <wp:anchor distT="0" distB="0" distL="114300" distR="114300" simplePos="0" relativeHeight="251687936" behindDoc="0" locked="0" layoutInCell="1" allowOverlap="1" wp14:anchorId="1010D0D7" wp14:editId="70287882">
+              <wp:anchor distT="0" distB="0" distL="114300" distR="114300" simplePos="0" relativeHeight="251687936" behindDoc="0" locked="0" layoutInCell="1" allowOverlap="1" wp14:anchorId="77901B67" wp14:editId="6E783BC5">
                 <wp:simplePos x="0" y="0"/>
                 <wp:positionH relativeFrom="column">
                   <wp:posOffset>1485900</wp:posOffset>
@@ -708,7 +903,7 @@
         <mc:AlternateContent>
           <mc:Choice Requires="wps">
             <w:drawing>
-              <wp:anchor distT="0" distB="0" distL="114300" distR="114300" simplePos="0" relativeHeight="251670528" behindDoc="0" locked="0" layoutInCell="1" allowOverlap="1" wp14:anchorId="5BA4111B" wp14:editId="403118A4">
+              <wp:anchor distT="0" distB="0" distL="114300" distR="114300" simplePos="0" relativeHeight="251670528" behindDoc="0" locked="0" layoutInCell="1" allowOverlap="1" wp14:anchorId="1599F06D" wp14:editId="4DA942D0">
                 <wp:simplePos x="0" y="0"/>
                 <wp:positionH relativeFrom="column">
                   <wp:posOffset>1028700</wp:posOffset>
@@ -769,7 +964,7 @@
         <mc:AlternateContent>
           <mc:Choice Requires="wps">
             <w:drawing>
-              <wp:anchor distT="0" distB="0" distL="114300" distR="114300" simplePos="0" relativeHeight="251669504" behindDoc="0" locked="0" layoutInCell="1" allowOverlap="1" wp14:anchorId="368B31A2" wp14:editId="14FBD677">
+              <wp:anchor distT="0" distB="0" distL="114300" distR="114300" simplePos="0" relativeHeight="251669504" behindDoc="0" locked="0" layoutInCell="1" allowOverlap="1" wp14:anchorId="71750EC2" wp14:editId="32C42994">
                 <wp:simplePos x="0" y="0"/>
                 <wp:positionH relativeFrom="column">
                   <wp:posOffset>114300</wp:posOffset>
@@ -830,7 +1025,7 @@
         <mc:AlternateContent>
           <mc:Choice Requires="wps">
             <w:drawing>
-              <wp:anchor distT="0" distB="0" distL="114300" distR="114300" simplePos="0" relativeHeight="251666432" behindDoc="0" locked="0" layoutInCell="1" allowOverlap="1" wp14:anchorId="1C5F5911" wp14:editId="10E89FBE">
+              <wp:anchor distT="0" distB="0" distL="114300" distR="114300" simplePos="0" relativeHeight="251666432" behindDoc="0" locked="0" layoutInCell="1" allowOverlap="1" wp14:anchorId="2A7BEB68" wp14:editId="6F02CA0C">
                 <wp:simplePos x="0" y="0"/>
                 <wp:positionH relativeFrom="column">
                   <wp:posOffset>-342900</wp:posOffset>
@@ -921,7 +1116,7 @@
           </mc:Choice>
           <mc:Fallback>
             <w:pict>
-              <v:oval id="Oval 11" o:spid="_x0000_s1030" style="position:absolute;margin-left:-26.95pt;margin-top:-44.95pt;width:63pt;height:36pt;z-index:251666432;visibility:visible;mso-wrap-style:square;mso-width-percent:0;mso-wrap-distance-left:9pt;mso-wrap-distance-top:0;mso-wrap-distance-right:9pt;mso-wrap-distance-bottom:0;mso-position-horizontal:absolute;mso-position-horizontal-relative:text;mso-position-vertical:absolute;mso-position-vertical-relative:text;mso-width-percent:0;mso-width-relative:margin;v-text-anchor:middle" o:gfxdata="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" fillcolor="white [3201]" strokecolor="black [3200]" strokeweight="2pt">
+              <v:oval id="Oval 11" o:spid="_x0000_s1031" style="position:absolute;margin-left:-26.95pt;margin-top:-44.95pt;width:63pt;height:36pt;z-index:251666432;visibility:visible;mso-wrap-style:square;mso-width-percent:0;mso-wrap-distance-left:9pt;mso-wrap-distance-top:0;mso-wrap-distance-right:9pt;mso-wrap-distance-bottom:0;mso-position-horizontal:absolute;mso-position-horizontal-relative:text;mso-position-vertical:absolute;mso-position-vertical-relative:text;mso-width-percent:0;mso-width-relative:margin;v-text-anchor:middle" o:gfxdata="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" fillcolor="white [3201]" strokecolor="black [3200]" strokeweight="2pt">
                 <v:textbox>
                   <w:txbxContent>
                     <w:p>
@@ -955,7 +1150,7 @@
         <mc:AlternateContent>
           <mc:Choice Requires="wps">
             <w:drawing>
-              <wp:anchor distT="0" distB="0" distL="114300" distR="114300" simplePos="0" relativeHeight="251667456" behindDoc="0" locked="0" layoutInCell="1" allowOverlap="1" wp14:anchorId="47450933" wp14:editId="3E7EC6D0">
+              <wp:anchor distT="0" distB="0" distL="114300" distR="114300" simplePos="0" relativeHeight="251667456" behindDoc="0" locked="0" layoutInCell="1" allowOverlap="1" wp14:anchorId="590E2352" wp14:editId="0E6DEF76">
                 <wp:simplePos x="0" y="0"/>
                 <wp:positionH relativeFrom="column">
                   <wp:posOffset>571500</wp:posOffset>
@@ -1040,7 +1235,7 @@
           </mc:Choice>
           <mc:Fallback>
             <w:pict>
-              <v:oval id="Oval 12" o:spid="_x0000_s1031" style="position:absolute;margin-left:45pt;margin-top:-53.95pt;width:1in;height:36pt;z-index:251667456;visibility:visible;mso-wrap-style:square;mso-width-percent:0;mso-wrap-distance-left:9pt;mso-wrap-distance-top:0;mso-wrap-distance-right:9pt;mso-wrap-distance-bottom:0;mso-position-horizontal:absolute;mso-position-horizontal-relative:text;mso-position-vertical:absolute;mso-position-vertical-relative:text;mso-width-percent:0;mso-width-relative:margin;v-text-anchor:middle" o:gfxdata="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" fillcolor="white [3201]" strokecolor="black [3200]" strokeweight="2pt">
+              <v:oval id="Oval 12" o:spid="_x0000_s1032" style="position:absolute;margin-left:45pt;margin-top:-53.95pt;width:1in;height:36pt;z-index:251667456;visibility:visible;mso-wrap-style:square;mso-width-percent:0;mso-wrap-distance-left:9pt;mso-wrap-distance-top:0;mso-wrap-distance-right:9pt;mso-wrap-distance-bottom:0;mso-position-horizontal:absolute;mso-position-horizontal-relative:text;mso-position-vertical:absolute;mso-position-vertical-relative:text;mso-width-percent:0;mso-width-relative:margin;v-text-anchor:middle" o:gfxdata="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" fillcolor="white [3201]" strokecolor="black [3200]" strokeweight="2pt">
                 <v:textbox>
                   <w:txbxContent>
                     <w:p>
@@ -1068,7 +1263,7 @@
         <mc:AlternateContent>
           <mc:Choice Requires="wps">
             <w:drawing>
-              <wp:anchor distT="0" distB="0" distL="114300" distR="114300" simplePos="0" relativeHeight="251668480" behindDoc="0" locked="0" layoutInCell="1" allowOverlap="1" wp14:anchorId="209DF8E0" wp14:editId="67615EA6">
+              <wp:anchor distT="0" distB="0" distL="114300" distR="114300" simplePos="0" relativeHeight="251668480" behindDoc="0" locked="0" layoutInCell="1" allowOverlap="1" wp14:anchorId="2A884036" wp14:editId="48140FE3">
                 <wp:simplePos x="0" y="0"/>
                 <wp:positionH relativeFrom="column">
                   <wp:posOffset>1600200</wp:posOffset>
@@ -1153,7 +1348,7 @@
           </mc:Choice>
           <mc:Fallback>
             <w:pict>
-              <v:oval id="Oval 13" o:spid="_x0000_s1032" style="position:absolute;margin-left:126pt;margin-top:-44.95pt;width:1in;height:36pt;z-index:251668480;visibility:visible;mso-wrap-style:square;mso-width-percent:0;mso-wrap-distance-left:9pt;mso-wrap-distance-top:0;mso-wrap-distance-right:9pt;mso-wrap-distance-bottom:0;mso-position-horizontal:absolute;mso-position-horizontal-relative:text;mso-position-vertical:absolute;mso-position-vertical-relative:text;mso-width-percent:0;mso-width-relative:margin;v-text-anchor:middle" o:gfxdata="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" fillcolor="white [3201]" strokecolor="black [3200]" strokeweight="2pt">
+              <v:oval id="Oval 13" o:spid="_x0000_s1033" style="position:absolute;margin-left:126pt;margin-top:-44.95pt;width:1in;height:36pt;z-index:251668480;visibility:visible;mso-wrap-style:square;mso-width-percent:0;mso-wrap-distance-left:9pt;mso-wrap-distance-top:0;mso-wrap-distance-right:9pt;mso-wrap-distance-bottom:0;mso-position-horizontal:absolute;mso-position-horizontal-relative:text;mso-position-vertical:absolute;mso-position-vertical-relative:text;mso-width-percent:0;mso-width-relative:margin;v-text-anchor:middle" o:gfxdata="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" fillcolor="white [3201]" strokecolor="black [3200]" strokeweight="2pt">
                 <v:textbox>
                   <w:txbxContent>
                     <w:p>
@@ -1181,7 +1376,7 @@
         <mc:AlternateContent>
           <mc:Choice Requires="wps">
             <w:drawing>
-              <wp:anchor distT="0" distB="0" distL="114300" distR="114300" simplePos="0" relativeHeight="251665408" behindDoc="0" locked="0" layoutInCell="1" allowOverlap="1" wp14:anchorId="1D78E5C4" wp14:editId="4213536A">
+              <wp:anchor distT="0" distB="0" distL="114300" distR="114300" simplePos="0" relativeHeight="251665408" behindDoc="0" locked="0" layoutInCell="1" allowOverlap="1" wp14:anchorId="44B2611D" wp14:editId="0A4473B9">
                 <wp:simplePos x="0" y="0"/>
                 <wp:positionH relativeFrom="column">
                   <wp:posOffset>457200</wp:posOffset>
@@ -1255,7 +1450,7 @@
           </mc:Choice>
           <mc:Fallback>
             <w:pict>
-              <v:rect id="Rectangle 14" o:spid="_x0000_s1033" style="position:absolute;margin-left:36pt;margin-top:9pt;width:81pt;height:36pt;z-index:251665408;visibility:visible;mso-wrap-style:square;mso-wrap-distance-left:9pt;mso-wrap-distance-top:0;mso-wrap-distance-right:9pt;mso-wrap-distance-bottom:0;mso-position-horizontal:absolute;mso-position-horizontal-relative:text;mso-position-vertical:absolute;mso-position-vertical-relative:text;v-text-anchor:middle" o:gfxdata="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" fillcolor="white [3201]" strokecolor="black [3200]" strokeweight="2pt">
+              <v:rect id="Rectangle 14" o:spid="_x0000_s1034" style="position:absolute;margin-left:36pt;margin-top:9pt;width:81pt;height:36pt;z-index:251665408;visibility:visible;mso-wrap-style:square;mso-wrap-distance-left:9pt;mso-wrap-distance-top:0;mso-wrap-distance-right:9pt;mso-wrap-distance-bottom:0;mso-position-horizontal:absolute;mso-position-horizontal-relative:text;mso-position-vertical:absolute;mso-position-vertical-relative:text;v-text-anchor:middle" o:gfxdata="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" fillcolor="white [3201]" strokecolor="black [3200]" strokeweight="2pt">
                 <v:textbox>
                   <w:txbxContent>
                     <w:p>
@@ -1283,7 +1478,7 @@
         <mc:AlternateContent>
           <mc:Choice Requires="wps">
             <w:drawing>
-              <wp:anchor distT="0" distB="0" distL="114300" distR="114300" simplePos="0" relativeHeight="251684864" behindDoc="0" locked="0" layoutInCell="1" allowOverlap="1" wp14:anchorId="7A73E0B9" wp14:editId="4A810388">
+              <wp:anchor distT="0" distB="0" distL="114300" distR="114300" simplePos="0" relativeHeight="251684864" behindDoc="0" locked="0" layoutInCell="1" allowOverlap="1" wp14:anchorId="7F18400B" wp14:editId="252DBA69">
                 <wp:simplePos x="0" y="0"/>
                 <wp:positionH relativeFrom="column">
                   <wp:posOffset>2514600</wp:posOffset>
@@ -1350,7 +1545,7 @@
         <mc:AlternateContent>
           <mc:Choice Requires="wps">
             <w:drawing>
-              <wp:anchor distT="0" distB="0" distL="114300" distR="114300" simplePos="0" relativeHeight="251662336" behindDoc="0" locked="0" layoutInCell="1" allowOverlap="1" wp14:anchorId="527148A7" wp14:editId="5EFD1D1C">
+              <wp:anchor distT="0" distB="0" distL="114300" distR="114300" simplePos="0" relativeHeight="251662336" behindDoc="0" locked="0" layoutInCell="1" allowOverlap="1" wp14:anchorId="0BF09450" wp14:editId="6655072A">
                 <wp:simplePos x="0" y="0"/>
                 <wp:positionH relativeFrom="column">
                   <wp:posOffset>114300</wp:posOffset>
@@ -1417,7 +1612,7 @@
         <mc:AlternateContent>
           <mc:Choice Requires="wps">
             <w:drawing>
-              <wp:anchor distT="0" distB="0" distL="114300" distR="114300" simplePos="0" relativeHeight="251725824" behindDoc="0" locked="0" layoutInCell="1" allowOverlap="1" wp14:anchorId="2F52B156" wp14:editId="1269F4E1">
+              <wp:anchor distT="0" distB="0" distL="114300" distR="114300" simplePos="0" relativeHeight="251725824" behindDoc="0" locked="0" layoutInCell="1" allowOverlap="1" wp14:anchorId="09332359" wp14:editId="09DFC1C9">
                 <wp:simplePos x="0" y="0"/>
                 <wp:positionH relativeFrom="column">
                   <wp:posOffset>2743200</wp:posOffset>
@@ -1484,7 +1679,7 @@
         <mc:AlternateContent>
           <mc:Choice Requires="wps">
             <w:drawing>
-              <wp:anchor distT="0" distB="0" distL="114300" distR="114300" simplePos="0" relativeHeight="251724800" behindDoc="0" locked="0" layoutInCell="1" allowOverlap="1" wp14:anchorId="05E41DE7" wp14:editId="1B5BE94F">
+              <wp:anchor distT="0" distB="0" distL="114300" distR="114300" simplePos="0" relativeHeight="251724800" behindDoc="0" locked="0" layoutInCell="1" allowOverlap="1" wp14:anchorId="6819F530" wp14:editId="46E022FB">
                 <wp:simplePos x="0" y="0"/>
                 <wp:positionH relativeFrom="column">
                   <wp:posOffset>1714500</wp:posOffset>
@@ -1551,7 +1746,7 @@
         <mc:AlternateContent>
           <mc:Choice Requires="wps">
             <w:drawing>
-              <wp:anchor distT="0" distB="0" distL="114300" distR="114300" simplePos="0" relativeHeight="251723776" behindDoc="0" locked="0" layoutInCell="1" allowOverlap="1" wp14:anchorId="30122CA1" wp14:editId="4446E76B">
+              <wp:anchor distT="0" distB="0" distL="114300" distR="114300" simplePos="0" relativeHeight="251723776" behindDoc="0" locked="0" layoutInCell="1" allowOverlap="1" wp14:anchorId="1FAACA48" wp14:editId="761EF07D">
                 <wp:simplePos x="0" y="0"/>
                 <wp:positionH relativeFrom="column">
                   <wp:posOffset>2628900</wp:posOffset>
@@ -1636,7 +1831,7 @@
           </mc:Choice>
           <mc:Fallback>
             <w:pict>
-              <v:oval id="Oval 78" o:spid="_x0000_s1034" style="position:absolute;margin-left:207pt;margin-top:199.95pt;width:1in;height:36pt;z-index:251723776;visibility:visible;mso-wrap-style:square;mso-width-percent:0;mso-wrap-distance-left:9pt;mso-wrap-distance-top:0;mso-wrap-distance-right:9pt;mso-wrap-distance-bottom:0;mso-position-horizontal:absolute;mso-position-horizontal-relative:text;mso-position-vertical:absolute;mso-position-vertical-relative:text;mso-width-percent:0;mso-width-relative:margin;v-text-anchor:middle" o:gfxdata="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" fillcolor="white [3201]" strokecolor="black [3200]" strokeweight="2pt">
+              <v:oval id="Oval 78" o:spid="_x0000_s1035" style="position:absolute;margin-left:207pt;margin-top:199.95pt;width:1in;height:36pt;z-index:251723776;visibility:visible;mso-wrap-style:square;mso-width-percent:0;mso-wrap-distance-left:9pt;mso-wrap-distance-top:0;mso-wrap-distance-right:9pt;mso-wrap-distance-bottom:0;mso-position-horizontal:absolute;mso-position-horizontal-relative:text;mso-position-vertical:absolute;mso-position-vertical-relative:text;mso-width-percent:0;mso-width-relative:margin;v-text-anchor:middle" o:gfxdata="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" fillcolor="white [3201]" strokecolor="black [3200]" strokeweight="2pt">
                 <v:textbox>
                   <w:txbxContent>
                     <w:p>
@@ -1664,7 +1859,7 @@
         <mc:AlternateContent>
           <mc:Choice Requires="wps">
             <w:drawing>
-              <wp:anchor distT="0" distB="0" distL="114300" distR="114300" simplePos="0" relativeHeight="251722752" behindDoc="0" locked="0" layoutInCell="1" allowOverlap="1" wp14:anchorId="6F28BFEC" wp14:editId="0957A897">
+              <wp:anchor distT="0" distB="0" distL="114300" distR="114300" simplePos="0" relativeHeight="251722752" behindDoc="0" locked="0" layoutInCell="1" allowOverlap="1" wp14:anchorId="1BFCDE6D" wp14:editId="4EEDCE8B">
                 <wp:simplePos x="0" y="0"/>
                 <wp:positionH relativeFrom="column">
                   <wp:posOffset>1143000</wp:posOffset>
@@ -1749,7 +1944,7 @@
           </mc:Choice>
           <mc:Fallback>
             <w:pict>
-              <v:oval id="Oval 77" o:spid="_x0000_s1035" style="position:absolute;margin-left:90pt;margin-top:64.95pt;width:1in;height:36pt;z-index:251722752;visibility:visible;mso-wrap-style:square;mso-width-percent:0;mso-wrap-distance-left:9pt;mso-wrap-distance-top:0;mso-wrap-distance-right:9pt;mso-wrap-distance-bottom:0;mso-position-horizontal:absolute;mso-position-horizontal-relative:text;mso-position-vertical:absolute;mso-position-vertical-relative:text;mso-width-percent:0;mso-width-relative:margin;v-text-anchor:middle" o:gfxdata="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" fillcolor="white [3201]" strokecolor="black [3200]" strokeweight="2pt">
+              <v:oval id="Oval 77" o:spid="_x0000_s1036" style="position:absolute;margin-left:90pt;margin-top:64.95pt;width:1in;height:36pt;z-index:251722752;visibility:visible;mso-wrap-style:square;mso-width-percent:0;mso-wrap-distance-left:9pt;mso-wrap-distance-top:0;mso-wrap-distance-right:9pt;mso-wrap-distance-bottom:0;mso-position-horizontal:absolute;mso-position-horizontal-relative:text;mso-position-vertical:absolute;mso-position-vertical-relative:text;mso-width-percent:0;mso-width-relative:margin;v-text-anchor:middle" o:gfxdata="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" fillcolor="white [3201]" strokecolor="black [3200]" strokeweight="2pt">
                 <v:textbox>
                   <w:txbxContent>
                     <w:p>
@@ -1777,7 +1972,7 @@
         <mc:AlternateContent>
           <mc:Choice Requires="wps">
             <w:drawing>
-              <wp:anchor distT="0" distB="0" distL="114300" distR="114300" simplePos="0" relativeHeight="251721728" behindDoc="0" locked="0" layoutInCell="1" allowOverlap="1" wp14:anchorId="02EB530B" wp14:editId="18DD8A97">
+              <wp:anchor distT="0" distB="0" distL="114300" distR="114300" simplePos="0" relativeHeight="251721728" behindDoc="0" locked="0" layoutInCell="1" allowOverlap="1" wp14:anchorId="14198743" wp14:editId="0C2C970E">
                 <wp:simplePos x="0" y="0"/>
                 <wp:positionH relativeFrom="column">
                   <wp:posOffset>2514600</wp:posOffset>
@@ -1844,7 +2039,7 @@
         <mc:AlternateContent>
           <mc:Choice Requires="wps">
             <w:drawing>
-              <wp:anchor distT="0" distB="0" distL="114300" distR="114300" simplePos="0" relativeHeight="251720704" behindDoc="0" locked="0" layoutInCell="1" allowOverlap="1" wp14:anchorId="061A822D" wp14:editId="4200AF1F">
+              <wp:anchor distT="0" distB="0" distL="114300" distR="114300" simplePos="0" relativeHeight="251720704" behindDoc="0" locked="0" layoutInCell="1" allowOverlap="1" wp14:anchorId="2B751422" wp14:editId="3C3F7ADC">
                 <wp:simplePos x="0" y="0"/>
                 <wp:positionH relativeFrom="column">
                   <wp:posOffset>3200400</wp:posOffset>
@@ -1911,7 +2106,7 @@
         <mc:AlternateContent>
           <mc:Choice Requires="wps">
             <w:drawing>
-              <wp:anchor distT="0" distB="0" distL="114300" distR="114300" simplePos="0" relativeHeight="251719680" behindDoc="0" locked="0" layoutInCell="1" allowOverlap="1" wp14:anchorId="2F4B09A3" wp14:editId="6CBD6FBB">
+              <wp:anchor distT="0" distB="0" distL="114300" distR="114300" simplePos="0" relativeHeight="251719680" behindDoc="0" locked="0" layoutInCell="1" allowOverlap="1" wp14:anchorId="15A8C24D" wp14:editId="0632D1FA">
                 <wp:simplePos x="0" y="0"/>
                 <wp:positionH relativeFrom="column">
                   <wp:posOffset>2971800</wp:posOffset>
@@ -1978,7 +2173,7 @@
         <mc:AlternateContent>
           <mc:Choice Requires="wps">
             <w:drawing>
-              <wp:anchor distT="0" distB="0" distL="114300" distR="114300" simplePos="0" relativeHeight="251717632" behindDoc="0" locked="0" layoutInCell="1" allowOverlap="1" wp14:anchorId="3A7437A5" wp14:editId="17877F33">
+              <wp:anchor distT="0" distB="0" distL="114300" distR="114300" simplePos="0" relativeHeight="251717632" behindDoc="0" locked="0" layoutInCell="1" allowOverlap="1" wp14:anchorId="66AE1AAA" wp14:editId="4041EA76">
                 <wp:simplePos x="0" y="0"/>
                 <wp:positionH relativeFrom="column">
                   <wp:posOffset>2057400</wp:posOffset>
@@ -2070,7 +2265,7 @@
                 <v:stroke joinstyle="miter"/>
                 <v:path gradientshapeok="t" o:connecttype="rect" textboxrect="5400,5400,16200,16200"/>
               </v:shapetype>
-              <v:shape id="Diamond 72" o:spid="_x0000_s1036" type="#_x0000_t4" style="position:absolute;margin-left:162pt;margin-top:1.95pt;width:81pt;height:45pt;z-index:251717632;visibility:visible;mso-wrap-style:square;mso-width-percent:0;mso-height-percent:0;mso-wrap-distance-left:9pt;mso-wrap-distance-top:0;mso-wrap-distance-right:9pt;mso-wrap-distance-bottom:0;mso-position-horizontal:absolute;mso-position-horizontal-relative:text;mso-position-vertical:absolute;mso-position-vertical-relative:text;mso-width-percent:0;mso-height-percent:0;mso-width-relative:margin;mso-height-relative:margin;v-text-anchor:middle" o:gfxdata="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" fillcolor="white [3201]" strokecolor="black [3200]" strokeweight="2pt">
+              <v:shape id="Diamond 72" o:spid="_x0000_s1037" type="#_x0000_t4" style="position:absolute;margin-left:162pt;margin-top:1.95pt;width:81pt;height:45pt;z-index:251717632;visibility:visible;mso-wrap-style:square;mso-width-percent:0;mso-height-percent:0;mso-wrap-distance-left:9pt;mso-wrap-distance-top:0;mso-wrap-distance-right:9pt;mso-wrap-distance-bottom:0;mso-position-horizontal:absolute;mso-position-horizontal-relative:text;mso-position-vertical:absolute;mso-position-vertical-relative:text;mso-width-percent:0;mso-height-percent:0;mso-width-relative:margin;mso-height-relative:margin;v-text-anchor:middle" o:gfxdata="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" fillcolor="white [3201]" strokecolor="black [3200]" strokeweight="2pt">
                 <v:textbox>
                   <w:txbxContent>
                     <w:p>
@@ -2096,7 +2291,7 @@
         <mc:AlternateContent>
           <mc:Choice Requires="wps">
             <w:drawing>
-              <wp:anchor distT="0" distB="0" distL="114300" distR="114300" simplePos="0" relativeHeight="251718656" behindDoc="0" locked="0" layoutInCell="1" allowOverlap="1" wp14:anchorId="44277B3A" wp14:editId="39AF46A6">
+              <wp:anchor distT="0" distB="0" distL="114300" distR="114300" simplePos="0" relativeHeight="251718656" behindDoc="0" locked="0" layoutInCell="1" allowOverlap="1" wp14:anchorId="3BCC90A0" wp14:editId="31D52936">
                 <wp:simplePos x="0" y="0"/>
                 <wp:positionH relativeFrom="column">
                   <wp:posOffset>1485900</wp:posOffset>
@@ -2163,7 +2358,7 @@
         <mc:AlternateContent>
           <mc:Choice Requires="wps">
             <w:drawing>
-              <wp:anchor distT="0" distB="0" distL="114300" distR="114300" simplePos="0" relativeHeight="251678720" behindDoc="0" locked="0" layoutInCell="1" allowOverlap="1" wp14:anchorId="14361B55" wp14:editId="7AC35B3A">
+              <wp:anchor distT="0" distB="0" distL="114300" distR="114300" simplePos="0" relativeHeight="251678720" behindDoc="0" locked="0" layoutInCell="1" allowOverlap="1" wp14:anchorId="599AC359" wp14:editId="21451928">
                 <wp:simplePos x="0" y="0"/>
                 <wp:positionH relativeFrom="column">
                   <wp:posOffset>800100</wp:posOffset>
@@ -2248,7 +2443,7 @@
           </mc:Choice>
           <mc:Fallback>
             <w:pict>
-              <v:oval id="Oval 21" o:spid="_x0000_s1037" style="position:absolute;margin-left:63pt;margin-top:577.95pt;width:1in;height:36pt;z-index:251678720;visibility:visible;mso-wrap-style:square;mso-width-percent:0;mso-wrap-distance-left:9pt;mso-wrap-distance-top:0;mso-wrap-distance-right:9pt;mso-wrap-distance-bottom:0;mso-position-horizontal:absolute;mso-position-horizontal-relative:text;mso-position-vertical:absolute;mso-position-vertical-relative:text;mso-width-percent:0;mso-width-relative:margin;v-text-anchor:middle" o:gfxdata="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" fillcolor="white [3201]" strokecolor="black [3200]" strokeweight="2pt">
+              <v:oval id="Oval 21" o:spid="_x0000_s1038" style="position:absolute;margin-left:63pt;margin-top:577.95pt;width:1in;height:36pt;z-index:251678720;visibility:visible;mso-wrap-style:square;mso-width-percent:0;mso-wrap-distance-left:9pt;mso-wrap-distance-top:0;mso-wrap-distance-right:9pt;mso-wrap-distance-bottom:0;mso-position-horizontal:absolute;mso-position-horizontal-relative:text;mso-position-vertical:absolute;mso-position-vertical-relative:text;mso-width-percent:0;mso-width-relative:margin;v-text-anchor:middle" o:gfxdata="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" fillcolor="white [3201]" strokecolor="black [3200]" strokeweight="2pt">
                 <v:textbox>
                   <w:txbxContent>
                     <w:p>
@@ -2276,7 +2471,7 @@
         <mc:AlternateContent>
           <mc:Choice Requires="wps">
             <w:drawing>
-              <wp:anchor distT="0" distB="0" distL="114300" distR="114300" simplePos="0" relativeHeight="251677696" behindDoc="0" locked="0" layoutInCell="1" allowOverlap="1" wp14:anchorId="338FA79F" wp14:editId="291E59CD">
+              <wp:anchor distT="0" distB="0" distL="114300" distR="114300" simplePos="0" relativeHeight="251677696" behindDoc="0" locked="0" layoutInCell="1" allowOverlap="1" wp14:anchorId="72E2D59D" wp14:editId="0329F02F">
                 <wp:simplePos x="0" y="0"/>
                 <wp:positionH relativeFrom="column">
                   <wp:posOffset>-342900</wp:posOffset>
@@ -2361,7 +2556,7 @@
           </mc:Choice>
           <mc:Fallback>
             <w:pict>
-              <v:oval id="Oval 20" o:spid="_x0000_s1038" style="position:absolute;margin-left:-26.95pt;margin-top:577.95pt;width:1in;height:36pt;z-index:251677696;visibility:visible;mso-wrap-style:square;mso-width-percent:0;mso-wrap-distance-left:9pt;mso-wrap-distance-top:0;mso-wrap-distance-right:9pt;mso-wrap-distance-bottom:0;mso-position-horizontal:absolute;mso-position-horizontal-relative:text;mso-position-vertical:absolute;mso-position-vertical-relative:text;mso-width-percent:0;mso-width-relative:margin;v-text-anchor:middle" o:gfxdata="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" fillcolor="white [3201]" strokecolor="black [3200]" strokeweight="2pt">
+              <v:oval id="Oval 20" o:spid="_x0000_s1039" style="position:absolute;margin-left:-26.95pt;margin-top:577.95pt;width:1in;height:36pt;z-index:251677696;visibility:visible;mso-wrap-style:square;mso-width-percent:0;mso-wrap-distance-left:9pt;mso-wrap-distance-top:0;mso-wrap-distance-right:9pt;mso-wrap-distance-bottom:0;mso-position-horizontal:absolute;mso-position-horizontal-relative:text;mso-position-vertical:absolute;mso-position-vertical-relative:text;mso-width-percent:0;mso-width-relative:margin;v-text-anchor:middle" o:gfxdata="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" fillcolor="white [3201]" strokecolor="black [3200]" strokeweight="2pt">
                 <v:textbox>
                   <w:txbxContent>
                     <w:p>
@@ -2389,7 +2584,7 @@
         <mc:AlternateContent>
           <mc:Choice Requires="wps">
             <w:drawing>
-              <wp:anchor distT="0" distB="0" distL="114300" distR="114300" simplePos="0" relativeHeight="251679744" behindDoc="0" locked="0" layoutInCell="1" allowOverlap="1" wp14:anchorId="0C67DB8D" wp14:editId="075E6E0B">
+              <wp:anchor distT="0" distB="0" distL="114300" distR="114300" simplePos="0" relativeHeight="251679744" behindDoc="0" locked="0" layoutInCell="1" allowOverlap="1" wp14:anchorId="7AEFF032" wp14:editId="61DEA60D">
                 <wp:simplePos x="0" y="0"/>
                 <wp:positionH relativeFrom="column">
                   <wp:posOffset>228600</wp:posOffset>
@@ -2456,7 +2651,7 @@
         <mc:AlternateContent>
           <mc:Choice Requires="wps">
             <w:drawing>
-              <wp:anchor distT="0" distB="0" distL="114300" distR="114300" simplePos="0" relativeHeight="251680768" behindDoc="0" locked="0" layoutInCell="1" allowOverlap="1" wp14:anchorId="4CB049DA" wp14:editId="220E1055">
+              <wp:anchor distT="0" distB="0" distL="114300" distR="114300" simplePos="0" relativeHeight="251680768" behindDoc="0" locked="0" layoutInCell="1" allowOverlap="1" wp14:anchorId="35952341" wp14:editId="7039E6ED">
                 <wp:simplePos x="0" y="0"/>
                 <wp:positionH relativeFrom="column">
                   <wp:posOffset>914400</wp:posOffset>
@@ -2523,7 +2718,7 @@
         <mc:AlternateContent>
           <mc:Choice Requires="wps">
             <w:drawing>
-              <wp:anchor distT="0" distB="0" distL="114300" distR="114300" simplePos="0" relativeHeight="251675648" behindDoc="0" locked="0" layoutInCell="1" allowOverlap="1" wp14:anchorId="10954215" wp14:editId="4914D1C1">
+              <wp:anchor distT="0" distB="0" distL="114300" distR="114300" simplePos="0" relativeHeight="251675648" behindDoc="0" locked="0" layoutInCell="1" allowOverlap="1" wp14:anchorId="15DAB342" wp14:editId="021B97F0">
                 <wp:simplePos x="0" y="0"/>
                 <wp:positionH relativeFrom="column">
                   <wp:posOffset>114300</wp:posOffset>
@@ -2597,7 +2792,7 @@
           </mc:Choice>
           <mc:Fallback>
             <w:pict>
-              <v:rect id="Rectangle 18" o:spid="_x0000_s1039" style="position:absolute;margin-left:9pt;margin-top:496.95pt;width:81pt;height:36pt;z-index:251675648;visibility:visible;mso-wrap-style:square;mso-wrap-distance-left:9pt;mso-wrap-distance-top:0;mso-wrap-distance-right:9pt;mso-wrap-distance-bottom:0;mso-position-horizontal:absolute;mso-position-horizontal-relative:text;mso-position-vertical:absolute;mso-position-vertical-relative:text;v-text-anchor:middle" o:gfxdata="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" fillcolor="white [3201]" strokecolor="black [3200]" strokeweight="2pt">
+              <v:rect id="Rectangle 18" o:spid="_x0000_s1040" style="position:absolute;margin-left:9pt;margin-top:496.95pt;width:81pt;height:36pt;z-index:251675648;visibility:visible;mso-wrap-style:square;mso-wrap-distance-left:9pt;mso-wrap-distance-top:0;mso-wrap-distance-right:9pt;mso-wrap-distance-bottom:0;mso-position-horizontal:absolute;mso-position-horizontal-relative:text;mso-position-vertical:absolute;mso-position-vertical-relative:text;v-text-anchor:middle" o:gfxdata="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" fillcolor="white [3201]" strokecolor="black [3200]" strokeweight="2pt">
                 <v:textbox>
                   <w:txbxContent>
                     <w:p>
@@ -2623,7 +2818,7 @@
         <mc:AlternateContent>
           <mc:Choice Requires="wps">
             <w:drawing>
-              <wp:anchor distT="0" distB="0" distL="114300" distR="114300" simplePos="0" relativeHeight="251676672" behindDoc="0" locked="0" layoutInCell="1" allowOverlap="1" wp14:anchorId="3EBFC6CF" wp14:editId="5E3ACA0A">
+              <wp:anchor distT="0" distB="0" distL="114300" distR="114300" simplePos="0" relativeHeight="251676672" behindDoc="0" locked="0" layoutInCell="1" allowOverlap="1" wp14:anchorId="77A08510" wp14:editId="641D9D77">
                 <wp:simplePos x="0" y="0"/>
                 <wp:positionH relativeFrom="column">
                   <wp:posOffset>0</wp:posOffset>
@@ -2697,7 +2892,7 @@
           </mc:Choice>
           <mc:Fallback>
             <w:pict>
-              <v:rect id="Rectangle 19" o:spid="_x0000_s1040" style="position:absolute;margin-left:0;margin-top:487.95pt;width:102pt;height:54pt;z-index:251676672;visibility:visible;mso-wrap-style:square;mso-width-percent:0;mso-height-percent:0;mso-wrap-distance-left:9pt;mso-wrap-distance-top:0;mso-wrap-distance-right:9pt;mso-wrap-distance-bottom:0;mso-position-horizontal:absolute;mso-position-horizontal-relative:text;mso-position-vertical:absolute;mso-position-vertical-relative:text;mso-width-percent:0;mso-height-percent:0;mso-width-relative:margin;mso-height-relative:margin;v-text-anchor:middle" o:gfxdata="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" filled="f" strokecolor="black [3200]" strokeweight="2pt">
+              <v:rect id="Rectangle 19" o:spid="_x0000_s1041" style="position:absolute;margin-left:0;margin-top:487.95pt;width:102pt;height:54pt;z-index:251676672;visibility:visible;mso-wrap-style:square;mso-width-percent:0;mso-height-percent:0;mso-wrap-distance-left:9pt;mso-wrap-distance-top:0;mso-wrap-distance-right:9pt;mso-wrap-distance-bottom:0;mso-position-horizontal:absolute;mso-position-horizontal-relative:text;mso-position-vertical:absolute;mso-position-vertical-relative:text;mso-width-percent:0;mso-height-percent:0;mso-width-relative:margin;mso-height-relative:margin;v-text-anchor:middle" o:gfxdata="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" filled="f" strokecolor="black [3200]" strokeweight="2pt">
                 <v:textbox>
                   <w:txbxContent>
                     <w:p/>
@@ -2716,7 +2911,7 @@
         <mc:AlternateContent>
           <mc:Choice Requires="wps">
             <w:drawing>
-              <wp:anchor distT="0" distB="0" distL="114300" distR="114300" simplePos="0" relativeHeight="251685888" behindDoc="0" locked="0" layoutInCell="1" allowOverlap="1" wp14:anchorId="1065CF7B" wp14:editId="2CD5601A">
+              <wp:anchor distT="0" distB="0" distL="114300" distR="114300" simplePos="0" relativeHeight="251685888" behindDoc="0" locked="0" layoutInCell="1" allowOverlap="1" wp14:anchorId="5F2EC94D" wp14:editId="20ED7E78">
                 <wp:simplePos x="0" y="0"/>
                 <wp:positionH relativeFrom="column">
                   <wp:posOffset>685800</wp:posOffset>
@@ -2783,7 +2978,7 @@
         <mc:AlternateContent>
           <mc:Choice Requires="wps">
             <w:drawing>
-              <wp:anchor distT="0" distB="0" distL="114300" distR="114300" simplePos="0" relativeHeight="251683840" behindDoc="0" locked="0" layoutInCell="1" allowOverlap="1" wp14:anchorId="10D484B0" wp14:editId="43F3131A">
+              <wp:anchor distT="0" distB="0" distL="114300" distR="114300" simplePos="0" relativeHeight="251683840" behindDoc="0" locked="0" layoutInCell="1" allowOverlap="1" wp14:anchorId="52197FDC" wp14:editId="374AF297">
                 <wp:simplePos x="0" y="0"/>
                 <wp:positionH relativeFrom="column">
                   <wp:posOffset>2171700</wp:posOffset>
@@ -2868,7 +3063,7 @@
           </mc:Choice>
           <mc:Fallback>
             <w:pict>
-              <v:oval id="Oval 31" o:spid="_x0000_s1041" style="position:absolute;margin-left:171pt;margin-top:586.95pt;width:1in;height:36pt;z-index:251683840;visibility:visible;mso-wrap-style:square;mso-width-percent:0;mso-wrap-distance-left:9pt;mso-wrap-distance-top:0;mso-wrap-distance-right:9pt;mso-wrap-distance-bottom:0;mso-position-horizontal:absolute;mso-position-horizontal-relative:text;mso-position-vertical:absolute;mso-position-vertical-relative:text;mso-width-percent:0;mso-width-relative:margin;v-text-anchor:middle" o:gfxdata="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" fillcolor="white [3201]" strokecolor="black [3200]" strokeweight="2pt">
+              <v:oval id="Oval 31" o:spid="_x0000_s1042" style="position:absolute;margin-left:171pt;margin-top:586.95pt;width:1in;height:36pt;z-index:251683840;visibility:visible;mso-wrap-style:square;mso-width-percent:0;mso-wrap-distance-left:9pt;mso-wrap-distance-top:0;mso-wrap-distance-right:9pt;mso-wrap-distance-bottom:0;mso-position-horizontal:absolute;mso-position-horizontal-relative:text;mso-position-vertical:absolute;mso-position-vertical-relative:text;mso-width-percent:0;mso-width-relative:margin;v-text-anchor:middle" o:gfxdata="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" fillcolor="white [3201]" strokecolor="black [3200]" strokeweight="2pt">
                 <v:textbox>
                   <w:txbxContent>
                     <w:p>
@@ -2896,7 +3091,7 @@
         <mc:AlternateContent>
           <mc:Choice Requires="wps">
             <w:drawing>
-              <wp:anchor distT="0" distB="0" distL="114300" distR="114300" simplePos="0" relativeHeight="251682816" behindDoc="0" locked="0" layoutInCell="1" allowOverlap="1" wp14:anchorId="5F30AB01" wp14:editId="691D280B">
+              <wp:anchor distT="0" distB="0" distL="114300" distR="114300" simplePos="0" relativeHeight="251682816" behindDoc="0" locked="0" layoutInCell="1" allowOverlap="1" wp14:anchorId="51495243" wp14:editId="04E5B227">
                 <wp:simplePos x="0" y="0"/>
                 <wp:positionH relativeFrom="column">
                   <wp:posOffset>2171700</wp:posOffset>
@@ -2976,7 +3171,7 @@
           </mc:Choice>
           <mc:Fallback>
             <w:pict>
-              <v:rect id="Rectangle 30" o:spid="_x0000_s1042" style="position:absolute;margin-left:171pt;margin-top:505.95pt;width:81pt;height:36pt;z-index:251682816;visibility:visible;mso-wrap-style:square;mso-width-percent:0;mso-height-percent:0;mso-wrap-distance-left:9pt;mso-wrap-distance-top:0;mso-wrap-distance-right:9pt;mso-wrap-distance-bottom:0;mso-position-horizontal:absolute;mso-position-horizontal-relative:text;mso-position-vertical:absolute;mso-position-vertical-relative:text;mso-width-percent:0;mso-height-percent:0;mso-width-relative:margin;mso-height-relative:margin;v-text-anchor:middle" o:gfxdata="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" fillcolor="white [3201]" strokecolor="black [3200]" strokeweight="2pt">
+              <v:rect id="Rectangle 30" o:spid="_x0000_s1043" style="position:absolute;margin-left:171pt;margin-top:505.95pt;width:81pt;height:36pt;z-index:251682816;visibility:visible;mso-wrap-style:square;mso-width-percent:0;mso-height-percent:0;mso-wrap-distance-left:9pt;mso-wrap-distance-top:0;mso-wrap-distance-right:9pt;mso-wrap-distance-bottom:0;mso-position-horizontal:absolute;mso-position-horizontal-relative:text;mso-position-vertical:absolute;mso-position-vertical-relative:text;mso-width-percent:0;mso-height-percent:0;mso-width-relative:margin;mso-height-relative:margin;v-text-anchor:middle" o:gfxdata="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" fillcolor="white [3201]" strokecolor="black [3200]" strokeweight="2pt">
                 <v:textbox>
                   <w:txbxContent>
                     <w:p>
@@ -3002,7 +3197,7 @@
         <mc:AlternateContent>
           <mc:Choice Requires="wps">
             <w:drawing>
-              <wp:anchor distT="0" distB="0" distL="114300" distR="114300" simplePos="0" relativeHeight="251681792" behindDoc="0" locked="0" layoutInCell="1" allowOverlap="1" wp14:anchorId="1E96104E" wp14:editId="7DFC3FCC">
+              <wp:anchor distT="0" distB="0" distL="114300" distR="114300" simplePos="0" relativeHeight="251681792" behindDoc="0" locked="0" layoutInCell="1" allowOverlap="1" wp14:anchorId="7AF04586" wp14:editId="6EA83132">
                 <wp:simplePos x="0" y="0"/>
                 <wp:positionH relativeFrom="column">
                   <wp:posOffset>2057400</wp:posOffset>
@@ -3076,7 +3271,7 @@
           </mc:Choice>
           <mc:Fallback>
             <w:pict>
-              <v:rect id="Rectangle 29" o:spid="_x0000_s1043" style="position:absolute;margin-left:162pt;margin-top:496.95pt;width:102pt;height:54pt;z-index:251681792;visibility:visible;mso-wrap-style:square;mso-width-percent:0;mso-height-percent:0;mso-wrap-distance-left:9pt;mso-wrap-distance-top:0;mso-wrap-distance-right:9pt;mso-wrap-distance-bottom:0;mso-position-horizontal:absolute;mso-position-horizontal-relative:text;mso-position-vertical:absolute;mso-position-vertical-relative:text;mso-width-percent:0;mso-height-percent:0;mso-width-relative:margin;mso-height-relative:margin;v-text-anchor:middle" o:gfxdata="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" filled="f" strokecolor="black [3200]" strokeweight="2pt">
+              <v:rect id="Rectangle 29" o:spid="_x0000_s1044" style="position:absolute;margin-left:162pt;margin-top:496.95pt;width:102pt;height:54pt;z-index:251681792;visibility:visible;mso-wrap-style:square;mso-width-percent:0;mso-height-percent:0;mso-wrap-distance-left:9pt;mso-wrap-distance-top:0;mso-wrap-distance-right:9pt;mso-wrap-distance-bottom:0;mso-position-horizontal:absolute;mso-position-horizontal-relative:text;mso-position-vertical:absolute;mso-position-vertical-relative:text;mso-width-percent:0;mso-height-percent:0;mso-width-relative:margin;mso-height-relative:margin;v-text-anchor:middle" o:gfxdata="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" filled="f" strokecolor="black [3200]" strokeweight="2pt">
                 <v:textbox>
                   <w:txbxContent>
                     <w:p/>
@@ -3095,7 +3290,7 @@
         <mc:AlternateContent>
           <mc:Choice Requires="wps">
             <w:drawing>
-              <wp:anchor distT="0" distB="0" distL="114300" distR="114300" simplePos="0" relativeHeight="251686912" behindDoc="0" locked="0" layoutInCell="1" allowOverlap="1" wp14:anchorId="51286F8B" wp14:editId="174BF9D8">
+              <wp:anchor distT="0" distB="0" distL="114300" distR="114300" simplePos="0" relativeHeight="251686912" behindDoc="0" locked="0" layoutInCell="1" allowOverlap="1" wp14:anchorId="45742D65" wp14:editId="14FE5AA1">
                 <wp:simplePos x="0" y="0"/>
                 <wp:positionH relativeFrom="column">
                   <wp:posOffset>2057400</wp:posOffset>
@@ -3162,7 +3357,7 @@
         <mc:AlternateContent>
           <mc:Choice Requires="wps">
             <w:drawing>
-              <wp:anchor distT="0" distB="0" distL="114300" distR="114300" simplePos="0" relativeHeight="251716608" behindDoc="0" locked="0" layoutInCell="1" allowOverlap="1" wp14:anchorId="58BC9ED8" wp14:editId="5726BA54">
+              <wp:anchor distT="0" distB="0" distL="114300" distR="114300" simplePos="0" relativeHeight="251716608" behindDoc="0" locked="0" layoutInCell="1" allowOverlap="1" wp14:anchorId="7CE78B48" wp14:editId="59D73D38">
                 <wp:simplePos x="0" y="0"/>
                 <wp:positionH relativeFrom="column">
                   <wp:posOffset>1943100</wp:posOffset>
@@ -3229,7 +3424,7 @@
         <mc:AlternateContent>
           <mc:Choice Requires="wps">
             <w:drawing>
-              <wp:anchor distT="0" distB="0" distL="114300" distR="114300" simplePos="0" relativeHeight="251715584" behindDoc="0" locked="0" layoutInCell="1" allowOverlap="1" wp14:anchorId="03C71E02" wp14:editId="08D6DF03">
+              <wp:anchor distT="0" distB="0" distL="114300" distR="114300" simplePos="0" relativeHeight="251715584" behindDoc="0" locked="0" layoutInCell="1" allowOverlap="1" wp14:anchorId="3154751F" wp14:editId="101DEFB2">
                 <wp:simplePos x="0" y="0"/>
                 <wp:positionH relativeFrom="column">
                   <wp:posOffset>800100</wp:posOffset>
@@ -3296,7 +3491,7 @@
         <mc:AlternateContent>
           <mc:Choice Requires="wps">
             <w:drawing>
-              <wp:anchor distT="0" distB="0" distL="114300" distR="114300" simplePos="0" relativeHeight="251709440" behindDoc="0" locked="0" layoutInCell="1" allowOverlap="1" wp14:anchorId="363636FB" wp14:editId="58E7FA32">
+              <wp:anchor distT="0" distB="0" distL="114300" distR="114300" simplePos="0" relativeHeight="251709440" behindDoc="0" locked="0" layoutInCell="1" allowOverlap="1" wp14:anchorId="67813370" wp14:editId="629F3D3B">
                 <wp:simplePos x="0" y="0"/>
                 <wp:positionH relativeFrom="column">
                   <wp:posOffset>1714500</wp:posOffset>
@@ -3377,7 +3572,7 @@
           </mc:Choice>
           <mc:Fallback>
             <w:pict>
-              <v:shape id="Diamond 59" o:spid="_x0000_s1044" type="#_x0000_t4" style="position:absolute;margin-left:135pt;margin-top:109.95pt;width:126pt;height:63pt;z-index:251709440;visibility:visible;mso-wrap-style:square;mso-width-percent:0;mso-wrap-distance-left:9pt;mso-wrap-distance-top:0;mso-wrap-distance-right:9pt;mso-wrap-distance-bottom:0;mso-position-horizontal:absolute;mso-position-horizontal-relative:text;mso-position-vertical:absolute;mso-position-vertical-relative:text;mso-width-percent:0;mso-width-relative:margin;v-text-anchor:middle" o:gfxdata="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" fillcolor="white [3201]" strokecolor="black [3200]" strokeweight="2pt">
+              <v:shape id="Diamond 59" o:spid="_x0000_s1045" type="#_x0000_t4" style="position:absolute;margin-left:135pt;margin-top:109.95pt;width:126pt;height:63pt;z-index:251709440;visibility:visible;mso-wrap-style:square;mso-width-percent:0;mso-wrap-distance-left:9pt;mso-wrap-distance-top:0;mso-wrap-distance-right:9pt;mso-wrap-distance-bottom:0;mso-position-horizontal:absolute;mso-position-horizontal-relative:text;mso-position-vertical:absolute;mso-position-vertical-relative:text;mso-width-percent:0;mso-width-relative:margin;v-text-anchor:middle" o:gfxdata="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" fillcolor="white [3201]" strokecolor="black [3200]" strokeweight="2pt">
                 <v:textbox>
                   <w:txbxContent>
                     <w:p>
@@ -3403,7 +3598,7 @@
         <mc:AlternateContent>
           <mc:Choice Requires="wps">
             <w:drawing>
-              <wp:anchor distT="0" distB="0" distL="114300" distR="114300" simplePos="0" relativeHeight="251711488" behindDoc="0" locked="0" layoutInCell="1" allowOverlap="1" wp14:anchorId="56764726" wp14:editId="129467BB">
+              <wp:anchor distT="0" distB="0" distL="114300" distR="114300" simplePos="0" relativeHeight="251711488" behindDoc="0" locked="0" layoutInCell="1" allowOverlap="1" wp14:anchorId="11FCEFB5" wp14:editId="2F849C1E">
                 <wp:simplePos x="0" y="0"/>
                 <wp:positionH relativeFrom="column">
                   <wp:posOffset>-1143000</wp:posOffset>
@@ -3494,7 +3689,7 @@
           </mc:Choice>
           <mc:Fallback>
             <w:pict>
-              <v:oval id="Oval 61" o:spid="_x0000_s1045" style="position:absolute;margin-left:-89.95pt;margin-top:64.95pt;width:1in;height:36pt;z-index:251711488;visibility:visible;mso-wrap-style:square;mso-width-percent:0;mso-wrap-distance-left:9pt;mso-wrap-distance-top:0;mso-wrap-distance-right:9pt;mso-wrap-distance-bottom:0;mso-position-horizontal:absolute;mso-position-horizontal-relative:text;mso-position-vertical:absolute;mso-position-vertical-relative:text;mso-width-percent:0;mso-width-relative:margin;v-text-anchor:middle" o:gfxdata="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" fillcolor="white [3201]" strokecolor="black [3200]" strokeweight="2pt">
+              <v:oval id="Oval 61" o:spid="_x0000_s1046" style="position:absolute;margin-left:-89.95pt;margin-top:64.95pt;width:1in;height:36pt;z-index:251711488;visibility:visible;mso-wrap-style:square;mso-width-percent:0;mso-wrap-distance-left:9pt;mso-wrap-distance-top:0;mso-wrap-distance-right:9pt;mso-wrap-distance-bottom:0;mso-position-horizontal:absolute;mso-position-horizontal-relative:text;mso-position-vertical:absolute;mso-position-vertical-relative:text;mso-width-percent:0;mso-width-relative:margin;v-text-anchor:middle" o:gfxdata="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" fillcolor="white [3201]" strokecolor="black [3200]" strokeweight="2pt">
                 <v:textbox>
                   <w:txbxContent>
                     <w:p>
@@ -3528,68 +3723,7 @@
         <mc:AlternateContent>
           <mc:Choice Requires="wps">
             <w:drawing>
-              <wp:anchor distT="0" distB="0" distL="114300" distR="114300" simplePos="0" relativeHeight="251714560" behindDoc="0" locked="0" layoutInCell="1" allowOverlap="1" wp14:anchorId="625C2C20" wp14:editId="0515B480">
-                <wp:simplePos x="0" y="0"/>
-                <wp:positionH relativeFrom="column">
-                  <wp:posOffset>342900</wp:posOffset>
-                </wp:positionH>
-                <wp:positionV relativeFrom="paragraph">
-                  <wp:posOffset>1167765</wp:posOffset>
-                </wp:positionV>
-                <wp:extent cx="0" cy="342900"/>
-                <wp:effectExtent l="0" t="0" r="25400" b="12700"/>
-                <wp:wrapNone/>
-                <wp:docPr id="64" name="Straight Connector 64"/>
-                <wp:cNvGraphicFramePr/>
-                <a:graphic xmlns:a="http://schemas.openxmlformats.org/drawingml/2006/main">
-                  <a:graphicData uri="http://schemas.microsoft.com/office/word/2010/wordprocessingShape">
-                    <wps:wsp>
-                      <wps:cNvCnPr/>
-                      <wps:spPr>
-                        <a:xfrm>
-                          <a:off x="0" y="0"/>
-                          <a:ext cx="0" cy="342900"/>
-                        </a:xfrm>
-                        <a:prstGeom prst="line">
-                          <a:avLst/>
-                        </a:prstGeom>
-                      </wps:spPr>
-                      <wps:style>
-                        <a:lnRef idx="2">
-                          <a:schemeClr val="dk1"/>
-                        </a:lnRef>
-                        <a:fillRef idx="1">
-                          <a:schemeClr val="lt1"/>
-                        </a:fillRef>
-                        <a:effectRef idx="0">
-                          <a:schemeClr val="dk1"/>
-                        </a:effectRef>
-                        <a:fontRef idx="minor">
-                          <a:schemeClr val="dk1"/>
-                        </a:fontRef>
-                      </wps:style>
-                      <wps:bodyPr/>
-                    </wps:wsp>
-                  </a:graphicData>
-                </a:graphic>
-              </wp:anchor>
-            </w:drawing>
-          </mc:Choice>
-          <mc:Fallback>
-            <w:pict>
-              <v:line id="Straight Connector 64" o:spid="_x0000_s1026" style="position:absolute;z-index:251714560;visibility:visible;mso-wrap-style:square;mso-wrap-distance-left:9pt;mso-wrap-distance-top:0;mso-wrap-distance-right:9pt;mso-wrap-distance-bottom:0;mso-position-horizontal:absolute;mso-position-horizontal-relative:text;mso-position-vertical:absolute;mso-position-vertical-relative:text" from="27pt,91.95pt" to="27pt,118.95pt" o:gfxdata="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" filled="t" fillcolor="white [3201]" strokecolor="black [3200]" strokeweight="2pt"/>
-            </w:pict>
-          </mc:Fallback>
-        </mc:AlternateContent>
-      </w:r>
-      <w:r>
-        <w:rPr>
-          <w:noProof/>
-        </w:rPr>
-        <mc:AlternateContent>
-          <mc:Choice Requires="wps">
-            <w:drawing>
-              <wp:anchor distT="0" distB="0" distL="114300" distR="114300" simplePos="0" relativeHeight="251713536" behindDoc="0" locked="0" layoutInCell="1" allowOverlap="1" wp14:anchorId="2CBA430E" wp14:editId="00AB3E8A">
+              <wp:anchor distT="0" distB="0" distL="114300" distR="114300" simplePos="0" relativeHeight="251713536" behindDoc="0" locked="0" layoutInCell="1" allowOverlap="1" wp14:anchorId="6F054760" wp14:editId="30EB27F5">
                 <wp:simplePos x="0" y="0"/>
                 <wp:positionH relativeFrom="column">
                   <wp:posOffset>-571500</wp:posOffset>
@@ -3650,120 +3784,7 @@
         <mc:AlternateContent>
           <mc:Choice Requires="wps">
             <w:drawing>
-              <wp:anchor distT="0" distB="0" distL="114300" distR="114300" simplePos="0" relativeHeight="251712512" behindDoc="0" locked="0" layoutInCell="1" allowOverlap="1" wp14:anchorId="448AEE6D" wp14:editId="20E9B194">
-                <wp:simplePos x="0" y="0"/>
-                <wp:positionH relativeFrom="column">
-                  <wp:posOffset>-114300</wp:posOffset>
-                </wp:positionH>
-                <wp:positionV relativeFrom="paragraph">
-                  <wp:posOffset>710565</wp:posOffset>
-                </wp:positionV>
-                <wp:extent cx="914400" cy="457200"/>
-                <wp:effectExtent l="0" t="0" r="25400" b="25400"/>
-                <wp:wrapThrough wrapText="bothSides">
-                  <wp:wrapPolygon edited="0">
-                    <wp:start x="4800" y="0"/>
-                    <wp:lineTo x="0" y="4800"/>
-                    <wp:lineTo x="0" y="15600"/>
-                    <wp:lineTo x="1800" y="19200"/>
-                    <wp:lineTo x="4800" y="21600"/>
-                    <wp:lineTo x="16800" y="21600"/>
-                    <wp:lineTo x="19800" y="19200"/>
-                    <wp:lineTo x="21600" y="15600"/>
-                    <wp:lineTo x="21600" y="4800"/>
-                    <wp:lineTo x="16800" y="0"/>
-                    <wp:lineTo x="4800" y="0"/>
-                  </wp:wrapPolygon>
-                </wp:wrapThrough>
-                <wp:docPr id="62" name="Oval 62"/>
-                <wp:cNvGraphicFramePr/>
-                <a:graphic xmlns:a="http://schemas.openxmlformats.org/drawingml/2006/main">
-                  <a:graphicData uri="http://schemas.microsoft.com/office/word/2010/wordprocessingShape">
-                    <wps:wsp>
-                      <wps:cNvSpPr/>
-                      <wps:spPr>
-                        <a:xfrm>
-                          <a:off x="0" y="0"/>
-                          <a:ext cx="914400" cy="457200"/>
-                        </a:xfrm>
-                        <a:prstGeom prst="ellipse">
-                          <a:avLst/>
-                        </a:prstGeom>
-                      </wps:spPr>
-                      <wps:style>
-                        <a:lnRef idx="2">
-                          <a:schemeClr val="dk1"/>
-                        </a:lnRef>
-                        <a:fillRef idx="1">
-                          <a:schemeClr val="lt1"/>
-                        </a:fillRef>
-                        <a:effectRef idx="0">
-                          <a:schemeClr val="dk1"/>
-                        </a:effectRef>
-                        <a:fontRef idx="minor">
-                          <a:schemeClr val="dk1"/>
-                        </a:fontRef>
-                      </wps:style>
-                      <wps:txbx>
-                        <w:txbxContent>
-                          <w:p>
-                            <w:pPr>
-                              <w:jc w:val="center"/>
-                            </w:pPr>
-                            <w:proofErr w:type="gramStart"/>
-                            <w:r>
-                              <w:t>hours</w:t>
-                            </w:r>
-                            <w:proofErr w:type="gramEnd"/>
-                          </w:p>
-                        </w:txbxContent>
-                      </wps:txbx>
-                      <wps:bodyPr rot="0" spcFirstLastPara="0" vertOverflow="overflow" horzOverflow="overflow" vert="horz" wrap="square" lIns="91440" tIns="45720" rIns="91440" bIns="45720" numCol="1" spcCol="0" rtlCol="0" fromWordArt="0" anchor="ctr" anchorCtr="0" forceAA="0" compatLnSpc="1">
-                        <a:prstTxWarp prst="textNoShape">
-                          <a:avLst/>
-                        </a:prstTxWarp>
-                        <a:noAutofit/>
-                      </wps:bodyPr>
-                    </wps:wsp>
-                  </a:graphicData>
-                </a:graphic>
-                <wp14:sizeRelH relativeFrom="margin">
-                  <wp14:pctWidth>0</wp14:pctWidth>
-                </wp14:sizeRelH>
-              </wp:anchor>
-            </w:drawing>
-          </mc:Choice>
-          <mc:Fallback>
-            <w:pict>
-              <v:oval id="Oval 62" o:spid="_x0000_s1046" style="position:absolute;margin-left:-8.95pt;margin-top:55.95pt;width:1in;height:36pt;z-index:251712512;visibility:visible;mso-wrap-style:square;mso-width-percent:0;mso-wrap-distance-left:9pt;mso-wrap-distance-top:0;mso-wrap-distance-right:9pt;mso-wrap-distance-bottom:0;mso-position-horizontal:absolute;mso-position-horizontal-relative:text;mso-position-vertical:absolute;mso-position-vertical-relative:text;mso-width-percent:0;mso-width-relative:margin;v-text-anchor:middle" o:gfxdata="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" fillcolor="white [3201]" strokecolor="black [3200]" strokeweight="2pt">
-                <v:textbox>
-                  <w:txbxContent>
-                    <w:p>
-                      <w:pPr>
-                        <w:jc w:val="center"/>
-                      </w:pPr>
-                      <w:proofErr w:type="gramStart"/>
-                      <w:r>
-                        <w:t>hours</w:t>
-                      </w:r>
-                      <w:proofErr w:type="gramEnd"/>
-                    </w:p>
-                  </w:txbxContent>
-                </v:textbox>
-                <w10:wrap type="through"/>
-              </v:oval>
-            </w:pict>
-          </mc:Fallback>
-        </mc:AlternateContent>
-      </w:r>
-      <w:r>
-        <w:rPr>
-          <w:noProof/>
-        </w:rPr>
-        <mc:AlternateContent>
-          <mc:Choice Requires="wps">
-            <w:drawing>
-              <wp:anchor distT="0" distB="0" distL="114300" distR="114300" simplePos="0" relativeHeight="251710464" behindDoc="0" locked="0" layoutInCell="1" allowOverlap="1" wp14:anchorId="404E41DF" wp14:editId="1541F051">
+              <wp:anchor distT="0" distB="0" distL="114300" distR="114300" simplePos="0" relativeHeight="251710464" behindDoc="0" locked="0" layoutInCell="1" allowOverlap="1" wp14:anchorId="2A59D4A1" wp14:editId="4868B579">
                 <wp:simplePos x="0" y="0"/>
                 <wp:positionH relativeFrom="column">
                   <wp:posOffset>-228600</wp:posOffset>
@@ -3837,7 +3858,7 @@
           </mc:Choice>
           <mc:Fallback>
             <w:pict>
-              <v:rect id="Rectangle 60" o:spid="_x0000_s1047" style="position:absolute;margin-left:-17.95pt;margin-top:118.95pt;width:81pt;height:36pt;z-index:251710464;visibility:visible;mso-wrap-style:square;mso-wrap-distance-left:9pt;mso-wrap-distance-top:0;mso-wrap-distance-right:9pt;mso-wrap-distance-bottom:0;mso-position-horizontal:absolute;mso-position-horizontal-relative:text;mso-position-vertical:absolute;mso-position-vertical-relative:text;v-text-anchor:middle" o:gfxdata="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" fillcolor="white [3201]" strokecolor="black [3200]" strokeweight="2pt">
+              <v:rect id="Rectangle 60" o:spid="_x0000_s1047" style="position:absolute;margin-left:-17.95pt;margin-top:118.95pt;width:81pt;height:36pt;z-index:251710464;visibility:visible;mso-wrap-style:square;mso-wrap-distance-left:9pt;mso-wrap-distance-top:0;mso-wrap-distance-right:9pt;mso-wrap-distance-bottom:0;mso-position-horizontal:absolute;mso-position-horizontal-relative:text;mso-position-vertical:absolute;mso-position-vertical-relative:text;v-text-anchor:middle" o:gfxdata="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" fillcolor="white [3201]" strokecolor="black [3200]" strokeweight="2pt">
                 <v:textbox>
                   <w:txbxContent>
                     <w:p>
@@ -3863,132 +3884,7 @@
         <mc:AlternateContent>
           <mc:Choice Requires="wps">
             <w:drawing>
-              <wp:anchor distT="0" distB="0" distL="114300" distR="114300" simplePos="0" relativeHeight="251699200" behindDoc="0" locked="0" layoutInCell="1" allowOverlap="1" wp14:anchorId="1DAD00E9" wp14:editId="1108A7F0">
-                <wp:simplePos x="0" y="0"/>
-                <wp:positionH relativeFrom="column">
-                  <wp:posOffset>3886200</wp:posOffset>
-                </wp:positionH>
-                <wp:positionV relativeFrom="paragraph">
-                  <wp:posOffset>3225165</wp:posOffset>
-                </wp:positionV>
-                <wp:extent cx="800100" cy="457200"/>
-                <wp:effectExtent l="0" t="0" r="38100" b="25400"/>
-                <wp:wrapThrough wrapText="bothSides">
-                  <wp:wrapPolygon edited="0">
-                    <wp:start x="4800" y="0"/>
-                    <wp:lineTo x="0" y="3600"/>
-                    <wp:lineTo x="0" y="15600"/>
-                    <wp:lineTo x="1371" y="19200"/>
-                    <wp:lineTo x="4800" y="21600"/>
-                    <wp:lineTo x="17143" y="21600"/>
-                    <wp:lineTo x="20571" y="19200"/>
-                    <wp:lineTo x="21943" y="15600"/>
-                    <wp:lineTo x="21943" y="3600"/>
-                    <wp:lineTo x="17143" y="0"/>
-                    <wp:lineTo x="4800" y="0"/>
-                  </wp:wrapPolygon>
-                </wp:wrapThrough>
-                <wp:docPr id="49" name="Oval 49"/>
-                <wp:cNvGraphicFramePr/>
-                <a:graphic xmlns:a="http://schemas.openxmlformats.org/drawingml/2006/main">
-                  <a:graphicData uri="http://schemas.microsoft.com/office/word/2010/wordprocessingShape">
-                    <wps:wsp>
-                      <wps:cNvSpPr/>
-                      <wps:spPr>
-                        <a:xfrm>
-                          <a:off x="0" y="0"/>
-                          <a:ext cx="800100" cy="457200"/>
-                        </a:xfrm>
-                        <a:prstGeom prst="ellipse">
-                          <a:avLst/>
-                        </a:prstGeom>
-                      </wps:spPr>
-                      <wps:style>
-                        <a:lnRef idx="2">
-                          <a:schemeClr val="dk1"/>
-                        </a:lnRef>
-                        <a:fillRef idx="1">
-                          <a:schemeClr val="lt1"/>
-                        </a:fillRef>
-                        <a:effectRef idx="0">
-                          <a:schemeClr val="dk1"/>
-                        </a:effectRef>
-                        <a:fontRef idx="minor">
-                          <a:schemeClr val="dk1"/>
-                        </a:fontRef>
-                      </wps:style>
-                      <wps:txbx>
-                        <w:txbxContent>
-                          <w:p>
-                            <w:pPr>
-                              <w:jc w:val="center"/>
-                              <w:rPr>
-                                <w:u w:val="single"/>
-                              </w:rPr>
-                            </w:pPr>
-                            <w:proofErr w:type="gramStart"/>
-                            <w:r>
-                              <w:rPr>
-                                <w:u w:val="single"/>
-                              </w:rPr>
-                              <w:t>year</w:t>
-                            </w:r>
-                            <w:proofErr w:type="gramEnd"/>
-                          </w:p>
-                        </w:txbxContent>
-                      </wps:txbx>
-                      <wps:bodyPr rot="0" spcFirstLastPara="0" vertOverflow="overflow" horzOverflow="overflow" vert="horz" wrap="square" lIns="91440" tIns="45720" rIns="91440" bIns="45720" numCol="1" spcCol="0" rtlCol="0" fromWordArt="0" anchor="ctr" anchorCtr="0" forceAA="0" compatLnSpc="1">
-                        <a:prstTxWarp prst="textNoShape">
-                          <a:avLst/>
-                        </a:prstTxWarp>
-                        <a:noAutofit/>
-                      </wps:bodyPr>
-                    </wps:wsp>
-                  </a:graphicData>
-                </a:graphic>
-                <wp14:sizeRelH relativeFrom="margin">
-                  <wp14:pctWidth>0</wp14:pctWidth>
-                </wp14:sizeRelH>
-              </wp:anchor>
-            </w:drawing>
-          </mc:Choice>
-          <mc:Fallback>
-            <w:pict>
-              <v:oval id="Oval 49" o:spid="_x0000_s1048" style="position:absolute;margin-left:306pt;margin-top:253.95pt;width:63pt;height:36pt;z-index:251699200;visibility:visible;mso-wrap-style:square;mso-width-percent:0;mso-wrap-distance-left:9pt;mso-wrap-distance-top:0;mso-wrap-distance-right:9pt;mso-wrap-distance-bottom:0;mso-position-horizontal:absolute;mso-position-horizontal-relative:text;mso-position-vertical:absolute;mso-position-vertical-relative:text;mso-width-percent:0;mso-width-relative:margin;v-text-anchor:middle" o:gfxdata="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" fillcolor="white [3201]" strokecolor="black [3200]" strokeweight="2pt">
-                <v:textbox>
-                  <w:txbxContent>
-                    <w:p>
-                      <w:pPr>
-                        <w:jc w:val="center"/>
-                        <w:rPr>
-                          <w:u w:val="single"/>
-                        </w:rPr>
-                      </w:pPr>
-                      <w:proofErr w:type="gramStart"/>
-                      <w:r>
-                        <w:rPr>
-                          <w:u w:val="single"/>
-                        </w:rPr>
-                        <w:t>year</w:t>
-                      </w:r>
-                      <w:proofErr w:type="gramEnd"/>
-                    </w:p>
-                  </w:txbxContent>
-                </v:textbox>
-                <w10:wrap type="through"/>
-              </v:oval>
-            </w:pict>
-          </mc:Fallback>
-        </mc:AlternateContent>
-      </w:r>
-      <w:r>
-        <w:rPr>
-          <w:noProof/>
-        </w:rPr>
-        <mc:AlternateContent>
-          <mc:Choice Requires="wps">
-            <w:drawing>
-              <wp:anchor distT="0" distB="0" distL="114300" distR="114300" simplePos="0" relativeHeight="251706368" behindDoc="0" locked="0" layoutInCell="1" allowOverlap="1" wp14:anchorId="141F6BFF" wp14:editId="147EC5E5">
+              <wp:anchor distT="0" distB="0" distL="114300" distR="114300" simplePos="0" relativeHeight="251706368" behindDoc="0" locked="0" layoutInCell="1" allowOverlap="1" wp14:anchorId="09C7E90D" wp14:editId="1CE0BD4E">
                 <wp:simplePos x="0" y="0"/>
                 <wp:positionH relativeFrom="column">
                   <wp:posOffset>4686300</wp:posOffset>
@@ -4055,7 +3951,7 @@
         <mc:AlternateContent>
           <mc:Choice Requires="wps">
             <w:drawing>
-              <wp:anchor distT="0" distB="0" distL="114300" distR="114300" simplePos="0" relativeHeight="251705344" behindDoc="0" locked="0" layoutInCell="1" allowOverlap="1" wp14:anchorId="5E7A94C4" wp14:editId="1FAA1459">
+              <wp:anchor distT="0" distB="0" distL="114300" distR="114300" simplePos="0" relativeHeight="251705344" behindDoc="0" locked="0" layoutInCell="1" allowOverlap="1" wp14:anchorId="37E8F67E" wp14:editId="7F451C02">
                 <wp:simplePos x="0" y="0"/>
                 <wp:positionH relativeFrom="column">
                   <wp:posOffset>4914900</wp:posOffset>
@@ -4140,7 +4036,7 @@
           </mc:Choice>
           <mc:Fallback>
             <w:pict>
-              <v:oval id="Oval 55" o:spid="_x0000_s1049" style="position:absolute;margin-left:387pt;margin-top:244.95pt;width:90pt;height:36pt;z-index:251705344;visibility:visible;mso-wrap-style:square;mso-width-percent:0;mso-wrap-distance-left:9pt;mso-wrap-distance-top:0;mso-wrap-distance-right:9pt;mso-wrap-distance-bottom:0;mso-position-horizontal:absolute;mso-position-horizontal-relative:text;mso-position-vertical:absolute;mso-position-vertical-relative:text;mso-width-percent:0;mso-width-relative:margin;v-text-anchor:middle" o:gfxdata="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" fillcolor="white [3201]" strokecolor="black [3200]" strokeweight="2pt">
+              <v:oval id="Oval 55" o:spid="_x0000_s1048" style="position:absolute;margin-left:387pt;margin-top:244.95pt;width:90pt;height:36pt;z-index:251705344;visibility:visible;mso-wrap-style:square;mso-width-percent:0;mso-wrap-distance-left:9pt;mso-wrap-distance-top:0;mso-wrap-distance-right:9pt;mso-wrap-distance-bottom:0;mso-position-horizontal:absolute;mso-position-horizontal-relative:text;mso-position-vertical:absolute;mso-position-vertical-relative:text;mso-width-percent:0;mso-width-relative:margin;v-text-anchor:middle" o:gfxdata="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" fillcolor="white [3201]" strokecolor="black [3200]" strokeweight="2pt">
                 <v:textbox>
                   <w:txbxContent>
                     <w:p>
@@ -4168,7 +4064,7 @@
         <mc:AlternateContent>
           <mc:Choice Requires="wps">
             <w:drawing>
-              <wp:anchor distT="0" distB="0" distL="114300" distR="114300" simplePos="0" relativeHeight="251701248" behindDoc="0" locked="0" layoutInCell="1" allowOverlap="1" wp14:anchorId="5ADB5872" wp14:editId="2BDCFD82">
+              <wp:anchor distT="0" distB="0" distL="114300" distR="114300" simplePos="0" relativeHeight="251701248" behindDoc="0" locked="0" layoutInCell="1" allowOverlap="1" wp14:anchorId="19506992" wp14:editId="3CEECECC">
                 <wp:simplePos x="0" y="0"/>
                 <wp:positionH relativeFrom="column">
                   <wp:posOffset>5143500</wp:posOffset>
@@ -4253,7 +4149,7 @@
           </mc:Choice>
           <mc:Fallback>
             <w:pict>
-              <v:oval id="Oval 51" o:spid="_x0000_s1050" style="position:absolute;margin-left:405pt;margin-top:109.95pt;width:63pt;height:36pt;z-index:251701248;visibility:visible;mso-wrap-style:square;mso-width-percent:0;mso-wrap-distance-left:9pt;mso-wrap-distance-top:0;mso-wrap-distance-right:9pt;mso-wrap-distance-bottom:0;mso-position-horizontal:absolute;mso-position-horizontal-relative:text;mso-position-vertical:absolute;mso-position-vertical-relative:text;mso-width-percent:0;mso-width-relative:margin;v-text-anchor:middle" o:gfxdata="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" fillcolor="white [3201]" strokecolor="black [3200]" strokeweight="2pt">
+              <v:oval id="Oval 51" o:spid="_x0000_s1049" style="position:absolute;margin-left:405pt;margin-top:109.95pt;width:63pt;height:36pt;z-index:251701248;visibility:visible;mso-wrap-style:square;mso-width-percent:0;mso-wrap-distance-left:9pt;mso-wrap-distance-top:0;mso-wrap-distance-right:9pt;mso-wrap-distance-bottom:0;mso-position-horizontal:absolute;mso-position-horizontal-relative:text;mso-position-vertical:absolute;mso-position-vertical-relative:text;mso-width-percent:0;mso-width-relative:margin;v-text-anchor:middle" o:gfxdata="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" fillcolor="white [3201]" strokecolor="black [3200]" strokeweight="2pt">
                 <v:textbox>
                   <w:txbxContent>
                     <w:p>
@@ -4281,7 +4177,7 @@
         <mc:AlternateContent>
           <mc:Choice Requires="wps">
             <w:drawing>
-              <wp:anchor distT="0" distB="0" distL="114300" distR="114300" simplePos="0" relativeHeight="251708416" behindDoc="0" locked="0" layoutInCell="1" allowOverlap="1" wp14:anchorId="57F633E0" wp14:editId="1B30F570">
+              <wp:anchor distT="0" distB="0" distL="114300" distR="114300" simplePos="0" relativeHeight="251708416" behindDoc="0" locked="0" layoutInCell="1" allowOverlap="1" wp14:anchorId="308029E6" wp14:editId="3FD42277">
                 <wp:simplePos x="0" y="0"/>
                 <wp:positionH relativeFrom="column">
                   <wp:posOffset>5029200</wp:posOffset>
@@ -4348,7 +4244,7 @@
         <mc:AlternateContent>
           <mc:Choice Requires="wps">
             <w:drawing>
-              <wp:anchor distT="0" distB="0" distL="114300" distR="114300" simplePos="0" relativeHeight="251707392" behindDoc="0" locked="0" layoutInCell="1" allowOverlap="1" wp14:anchorId="40449417" wp14:editId="21F21E5C">
+              <wp:anchor distT="0" distB="0" distL="114300" distR="114300" simplePos="0" relativeHeight="251707392" behindDoc="0" locked="0" layoutInCell="1" allowOverlap="1" wp14:anchorId="483AF4C4" wp14:editId="18CCCC43">
                 <wp:simplePos x="0" y="0"/>
                 <wp:positionH relativeFrom="column">
                   <wp:posOffset>5372100</wp:posOffset>
@@ -4433,7 +4329,7 @@
           </mc:Choice>
           <mc:Fallback>
             <w:pict>
-              <v:oval id="Oval 57" o:spid="_x0000_s1051" style="position:absolute;margin-left:423pt;margin-top:172.95pt;width:1in;height:36pt;z-index:251707392;visibility:visible;mso-wrap-style:square;mso-width-percent:0;mso-wrap-distance-left:9pt;mso-wrap-distance-top:0;mso-wrap-distance-right:9pt;mso-wrap-distance-bottom:0;mso-position-horizontal:absolute;mso-position-horizontal-relative:text;mso-position-vertical:absolute;mso-position-vertical-relative:text;mso-width-percent:0;mso-width-relative:margin;v-text-anchor:middle" o:gfxdata="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" fillcolor="white [3201]" strokecolor="black [3200]" strokeweight="2pt">
+              <v:oval id="Oval 57" o:spid="_x0000_s1050" style="position:absolute;margin-left:423pt;margin-top:172.95pt;width:1in;height:36pt;z-index:251707392;visibility:visible;mso-wrap-style:square;mso-width-percent:0;mso-wrap-distance-left:9pt;mso-wrap-distance-top:0;mso-wrap-distance-right:9pt;mso-wrap-distance-bottom:0;mso-position-horizontal:absolute;mso-position-horizontal-relative:text;mso-position-vertical:absolute;mso-position-vertical-relative:text;mso-width-percent:0;mso-width-relative:margin;v-text-anchor:middle" o:gfxdata="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" fillcolor="white [3201]" strokecolor="black [3200]" strokeweight="2pt">
                 <v:textbox>
                   <w:txbxContent>
                     <w:p>
@@ -4461,7 +4357,7 @@
         <mc:AlternateContent>
           <mc:Choice Requires="wps">
             <w:drawing>
-              <wp:anchor distT="0" distB="0" distL="114300" distR="114300" simplePos="0" relativeHeight="251702272" behindDoc="0" locked="0" layoutInCell="1" allowOverlap="1" wp14:anchorId="60836764" wp14:editId="2C225B78">
+              <wp:anchor distT="0" distB="0" distL="114300" distR="114300" simplePos="0" relativeHeight="251702272" behindDoc="0" locked="0" layoutInCell="1" allowOverlap="1" wp14:anchorId="03C4DDA4" wp14:editId="71BE79B7">
                 <wp:simplePos x="0" y="0"/>
                 <wp:positionH relativeFrom="column">
                   <wp:posOffset>4229100</wp:posOffset>
@@ -4528,7 +4424,7 @@
         <mc:AlternateContent>
           <mc:Choice Requires="wps">
             <w:drawing>
-              <wp:anchor distT="0" distB="0" distL="114300" distR="114300" simplePos="0" relativeHeight="251704320" behindDoc="0" locked="0" layoutInCell="1" allowOverlap="1" wp14:anchorId="3D1BD2E6" wp14:editId="6F76A641">
+              <wp:anchor distT="0" distB="0" distL="114300" distR="114300" simplePos="0" relativeHeight="251704320" behindDoc="0" locked="0" layoutInCell="1" allowOverlap="1" wp14:anchorId="3028F766" wp14:editId="2EA7BF06">
                 <wp:simplePos x="0" y="0"/>
                 <wp:positionH relativeFrom="column">
                   <wp:posOffset>5029200</wp:posOffset>
@@ -4595,7 +4491,7 @@
         <mc:AlternateContent>
           <mc:Choice Requires="wps">
             <w:drawing>
-              <wp:anchor distT="0" distB="0" distL="114300" distR="114300" simplePos="0" relativeHeight="251703296" behindDoc="0" locked="0" layoutInCell="1" allowOverlap="1" wp14:anchorId="35D5109D" wp14:editId="49EB1A65">
+              <wp:anchor distT="0" distB="0" distL="114300" distR="114300" simplePos="0" relativeHeight="251703296" behindDoc="0" locked="0" layoutInCell="1" allowOverlap="1" wp14:anchorId="74582125" wp14:editId="73FC6BB8">
                 <wp:simplePos x="0" y="0"/>
                 <wp:positionH relativeFrom="column">
                   <wp:posOffset>4572000</wp:posOffset>
@@ -4656,120 +4552,7 @@
         <mc:AlternateContent>
           <mc:Choice Requires="wps">
             <w:drawing>
-              <wp:anchor distT="0" distB="0" distL="114300" distR="114300" simplePos="0" relativeHeight="251700224" behindDoc="0" locked="0" layoutInCell="1" allowOverlap="1" wp14:anchorId="5B6079D8" wp14:editId="1F2F358D">
-                <wp:simplePos x="0" y="0"/>
-                <wp:positionH relativeFrom="column">
-                  <wp:posOffset>4114800</wp:posOffset>
-                </wp:positionH>
-                <wp:positionV relativeFrom="paragraph">
-                  <wp:posOffset>1282065</wp:posOffset>
-                </wp:positionV>
-                <wp:extent cx="914400" cy="457200"/>
-                <wp:effectExtent l="0" t="0" r="25400" b="25400"/>
-                <wp:wrapThrough wrapText="bothSides">
-                  <wp:wrapPolygon edited="0">
-                    <wp:start x="4800" y="0"/>
-                    <wp:lineTo x="0" y="4800"/>
-                    <wp:lineTo x="0" y="15600"/>
-                    <wp:lineTo x="1800" y="19200"/>
-                    <wp:lineTo x="4800" y="21600"/>
-                    <wp:lineTo x="16800" y="21600"/>
-                    <wp:lineTo x="19800" y="19200"/>
-                    <wp:lineTo x="21600" y="15600"/>
-                    <wp:lineTo x="21600" y="4800"/>
-                    <wp:lineTo x="16800" y="0"/>
-                    <wp:lineTo x="4800" y="0"/>
-                  </wp:wrapPolygon>
-                </wp:wrapThrough>
-                <wp:docPr id="50" name="Oval 50"/>
-                <wp:cNvGraphicFramePr/>
-                <a:graphic xmlns:a="http://schemas.openxmlformats.org/drawingml/2006/main">
-                  <a:graphicData uri="http://schemas.microsoft.com/office/word/2010/wordprocessingShape">
-                    <wps:wsp>
-                      <wps:cNvSpPr/>
-                      <wps:spPr>
-                        <a:xfrm>
-                          <a:off x="0" y="0"/>
-                          <a:ext cx="914400" cy="457200"/>
-                        </a:xfrm>
-                        <a:prstGeom prst="ellipse">
-                          <a:avLst/>
-                        </a:prstGeom>
-                      </wps:spPr>
-                      <wps:style>
-                        <a:lnRef idx="2">
-                          <a:schemeClr val="dk1"/>
-                        </a:lnRef>
-                        <a:fillRef idx="1">
-                          <a:schemeClr val="lt1"/>
-                        </a:fillRef>
-                        <a:effectRef idx="0">
-                          <a:schemeClr val="dk1"/>
-                        </a:effectRef>
-                        <a:fontRef idx="minor">
-                          <a:schemeClr val="dk1"/>
-                        </a:fontRef>
-                      </wps:style>
-                      <wps:txbx>
-                        <w:txbxContent>
-                          <w:p>
-                            <w:pPr>
-                              <w:jc w:val="center"/>
-                            </w:pPr>
-                            <w:proofErr w:type="gramStart"/>
-                            <w:r>
-                              <w:t>time</w:t>
-                            </w:r>
-                            <w:proofErr w:type="gramEnd"/>
-                          </w:p>
-                        </w:txbxContent>
-                      </wps:txbx>
-                      <wps:bodyPr rot="0" spcFirstLastPara="0" vertOverflow="overflow" horzOverflow="overflow" vert="horz" wrap="square" lIns="91440" tIns="45720" rIns="91440" bIns="45720" numCol="1" spcCol="0" rtlCol="0" fromWordArt="0" anchor="ctr" anchorCtr="0" forceAA="0" compatLnSpc="1">
-                        <a:prstTxWarp prst="textNoShape">
-                          <a:avLst/>
-                        </a:prstTxWarp>
-                        <a:noAutofit/>
-                      </wps:bodyPr>
-                    </wps:wsp>
-                  </a:graphicData>
-                </a:graphic>
-                <wp14:sizeRelH relativeFrom="margin">
-                  <wp14:pctWidth>0</wp14:pctWidth>
-                </wp14:sizeRelH>
-              </wp:anchor>
-            </w:drawing>
-          </mc:Choice>
-          <mc:Fallback>
-            <w:pict>
-              <v:oval id="Oval 50" o:spid="_x0000_s1052" style="position:absolute;margin-left:324pt;margin-top:100.95pt;width:1in;height:36pt;z-index:251700224;visibility:visible;mso-wrap-style:square;mso-width-percent:0;mso-wrap-distance-left:9pt;mso-wrap-distance-top:0;mso-wrap-distance-right:9pt;mso-wrap-distance-bottom:0;mso-position-horizontal:absolute;mso-position-horizontal-relative:text;mso-position-vertical:absolute;mso-position-vertical-relative:text;mso-width-percent:0;mso-width-relative:margin;v-text-anchor:middle" o:gfxdata="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" fillcolor="white [3201]" strokecolor="black [3200]" strokeweight="2pt">
-                <v:textbox>
-                  <w:txbxContent>
-                    <w:p>
-                      <w:pPr>
-                        <w:jc w:val="center"/>
-                      </w:pPr>
-                      <w:proofErr w:type="gramStart"/>
-                      <w:r>
-                        <w:t>time</w:t>
-                      </w:r>
-                      <w:proofErr w:type="gramEnd"/>
-                    </w:p>
-                  </w:txbxContent>
-                </v:textbox>
-                <w10:wrap type="through"/>
-              </v:oval>
-            </w:pict>
-          </mc:Fallback>
-        </mc:AlternateContent>
-      </w:r>
-      <w:r>
-        <w:rPr>
-          <w:noProof/>
-        </w:rPr>
-        <mc:AlternateContent>
-          <mc:Choice Requires="wps">
-            <w:drawing>
-              <wp:anchor distT="0" distB="0" distL="114300" distR="114300" simplePos="0" relativeHeight="251698176" behindDoc="0" locked="0" layoutInCell="1" allowOverlap="1" wp14:anchorId="71263324" wp14:editId="6184F2DF">
+              <wp:anchor distT="0" distB="0" distL="114300" distR="114300" simplePos="0" relativeHeight="251698176" behindDoc="0" locked="0" layoutInCell="1" allowOverlap="1" wp14:anchorId="36142A51" wp14:editId="35A1A661">
                 <wp:simplePos x="0" y="0"/>
                 <wp:positionH relativeFrom="column">
                   <wp:posOffset>4000500</wp:posOffset>
@@ -4843,7 +4626,7 @@
           </mc:Choice>
           <mc:Fallback>
             <w:pict>
-              <v:rect id="Rectangle 48" o:spid="_x0000_s1053" style="position:absolute;margin-left:315pt;margin-top:163.95pt;width:81pt;height:36pt;z-index:251698176;visibility:visible;mso-wrap-style:square;mso-wrap-distance-left:9pt;mso-wrap-distance-top:0;mso-wrap-distance-right:9pt;mso-wrap-distance-bottom:0;mso-position-horizontal:absolute;mso-position-horizontal-relative:text;mso-position-vertical:absolute;mso-position-vertical-relative:text;v-text-anchor:middle" o:gfxdata="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" fillcolor="white [3201]" strokecolor="black [3200]" strokeweight="2pt">
+              <v:rect id="Rectangle 48" o:spid="_x0000_s1051" style="position:absolute;margin-left:315pt;margin-top:163.95pt;width:81pt;height:36pt;z-index:251698176;visibility:visible;mso-wrap-style:square;mso-wrap-distance-left:9pt;mso-wrap-distance-top:0;mso-wrap-distance-right:9pt;mso-wrap-distance-bottom:0;mso-position-horizontal:absolute;mso-position-horizontal-relative:text;mso-position-vertical:absolute;mso-position-vertical-relative:text;v-text-anchor:middle" o:gfxdata="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" fillcolor="white [3201]" strokecolor="black [3200]" strokeweight="2pt">
                 <v:textbox>
                   <w:txbxContent>
                     <w:p>
@@ -4869,7 +4652,7 @@
         <mc:AlternateContent>
           <mc:Choice Requires="wps">
             <w:drawing>
-              <wp:anchor distT="0" distB="0" distL="114300" distR="114300" simplePos="0" relativeHeight="251697152" behindDoc="0" locked="0" layoutInCell="1" allowOverlap="1" wp14:anchorId="44664C86" wp14:editId="23927FA8">
+              <wp:anchor distT="0" distB="0" distL="114300" distR="114300" simplePos="0" relativeHeight="251697152" behindDoc="0" locked="0" layoutInCell="1" allowOverlap="1" wp14:anchorId="5761E771" wp14:editId="61F8CF03">
                 <wp:simplePos x="0" y="0"/>
                 <wp:positionH relativeFrom="column">
                   <wp:posOffset>4914900</wp:posOffset>
@@ -4936,7 +4719,7 @@
         <mc:AlternateContent>
           <mc:Choice Requires="wps">
             <w:drawing>
-              <wp:anchor distT="0" distB="0" distL="114300" distR="114300" simplePos="0" relativeHeight="251696128" behindDoc="0" locked="0" layoutInCell="1" allowOverlap="1" wp14:anchorId="463814BE" wp14:editId="70808627">
+              <wp:anchor distT="0" distB="0" distL="114300" distR="114300" simplePos="0" relativeHeight="251696128" behindDoc="0" locked="0" layoutInCell="1" allowOverlap="1" wp14:anchorId="212A94B0" wp14:editId="7996DB4E">
                 <wp:simplePos x="0" y="0"/>
                 <wp:positionH relativeFrom="column">
                   <wp:posOffset>5257800</wp:posOffset>
@@ -5025,7 +4808,7 @@
           </mc:Choice>
           <mc:Fallback>
             <w:pict>
-              <v:oval id="Oval 45" o:spid="_x0000_s1054" style="position:absolute;margin-left:414pt;margin-top:1.95pt;width:1in;height:36pt;z-index:251696128;visibility:visible;mso-wrap-style:square;mso-width-percent:0;mso-wrap-distance-left:9pt;mso-wrap-distance-top:0;mso-wrap-distance-right:9pt;mso-wrap-distance-bottom:0;mso-position-horizontal:absolute;mso-position-horizontal-relative:text;mso-position-vertical:absolute;mso-position-vertical-relative:text;mso-width-percent:0;mso-width-relative:margin;v-text-anchor:middle" o:gfxdata="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" fillcolor="white [3201]" strokecolor="black [3200]" strokeweight="2pt">
+              <v:oval id="Oval 45" o:spid="_x0000_s1052" style="position:absolute;margin-left:414pt;margin-top:1.95pt;width:1in;height:36pt;z-index:251696128;visibility:visible;mso-wrap-style:square;mso-width-percent:0;mso-wrap-distance-left:9pt;mso-wrap-distance-top:0;mso-wrap-distance-right:9pt;mso-wrap-distance-bottom:0;mso-position-horizontal:absolute;mso-position-horizontal-relative:text;mso-position-vertical:absolute;mso-position-vertical-relative:text;mso-width-percent:0;mso-width-relative:margin;v-text-anchor:middle" o:gfxdata="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" fillcolor="white [3201]" strokecolor="black [3200]" strokeweight="2pt">
                 <v:textbox>
                   <w:txbxContent>
                     <w:p>
@@ -5057,7 +4840,7 @@
         <mc:AlternateContent>
           <mc:Choice Requires="wps">
             <w:drawing>
-              <wp:anchor distT="0" distB="0" distL="114300" distR="114300" simplePos="0" relativeHeight="251674624" behindDoc="0" locked="0" layoutInCell="1" allowOverlap="1" wp14:anchorId="0DA76ACD" wp14:editId="6AB8EBD9">
+              <wp:anchor distT="0" distB="0" distL="114300" distR="114300" simplePos="0" relativeHeight="251674624" behindDoc="0" locked="0" layoutInCell="1" allowOverlap="1" wp14:anchorId="2B684875" wp14:editId="5AB07390">
                 <wp:simplePos x="0" y="0"/>
                 <wp:positionH relativeFrom="column">
                   <wp:posOffset>1600200</wp:posOffset>
@@ -5155,7 +4938,7 @@
                   <v:h position="#0,topLeft" xrange="0,21600"/>
                 </v:handles>
               </v:shapetype>
-              <v:shape id="Isosceles Triangle 17" o:spid="_x0000_s1055" type="#_x0000_t5" style="position:absolute;margin-left:126pt;margin-top:363.95pt;width:1in;height:54pt;z-index:251674624;visibility:visible;mso-wrap-style:square;mso-width-percent:0;mso-height-percent:0;mso-wrap-distance-left:9pt;mso-wrap-distance-top:0;mso-wrap-distance-right:9pt;mso-wrap-distance-bottom:0;mso-position-horizontal:absolute;mso-position-horizontal-relative:text;mso-position-vertical:absolute;mso-position-vertical-relative:text;mso-width-percent:0;mso-height-percent:0;mso-width-relative:margin;mso-height-relative:margin;v-text-anchor:middle" o:gfxdata="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" fillcolor="white [3201]" strokecolor="black [3200]" strokeweight="2pt">
+              <v:shape id="Isosceles Triangle 17" o:spid="_x0000_s1053" type="#_x0000_t5" style="position:absolute;margin-left:126pt;margin-top:363.95pt;width:1in;height:54pt;z-index:251674624;visibility:visible;mso-wrap-style:square;mso-width-percent:0;mso-height-percent:0;mso-wrap-distance-left:9pt;mso-wrap-distance-top:0;mso-wrap-distance-right:9pt;mso-wrap-distance-bottom:0;mso-position-horizontal:absolute;mso-position-horizontal-relative:text;mso-position-vertical:absolute;mso-position-vertical-relative:text;mso-width-percent:0;mso-height-percent:0;mso-width-relative:margin;mso-height-relative:margin;v-text-anchor:middle" o:gfxdata="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" fillcolor="white [3201]" strokecolor="black [3200]" strokeweight="2pt">
                 <v:textbox>
                   <w:txbxContent>
                     <w:p>
@@ -5185,7 +4968,7 @@
         <mc:AlternateContent>
           <mc:Choice Requires="wps">
             <w:drawing>
-              <wp:anchor distT="0" distB="0" distL="114300" distR="114300" simplePos="0" relativeHeight="251673600" behindDoc="0" locked="0" layoutInCell="1" allowOverlap="1" wp14:anchorId="533CD892" wp14:editId="604D32BA">
+              <wp:anchor distT="0" distB="0" distL="114300" distR="114300" simplePos="0" relativeHeight="251673600" behindDoc="0" locked="0" layoutInCell="1" allowOverlap="1" wp14:anchorId="3E4E4AF5" wp14:editId="5C9E6534">
                 <wp:simplePos x="0" y="0"/>
                 <wp:positionH relativeFrom="column">
                   <wp:posOffset>1714500</wp:posOffset>
@@ -5252,7 +5035,7 @@
         <mc:AlternateContent>
           <mc:Choice Requires="wps">
             <w:drawing>
-              <wp:anchor distT="0" distB="0" distL="114300" distR="114300" simplePos="0" relativeHeight="251671552" behindDoc="0" locked="0" layoutInCell="1" allowOverlap="1" wp14:anchorId="0C9FF3AC" wp14:editId="6F53C8C0">
+              <wp:anchor distT="0" distB="0" distL="114300" distR="114300" simplePos="0" relativeHeight="251671552" behindDoc="0" locked="0" layoutInCell="1" allowOverlap="1" wp14:anchorId="439D71AE" wp14:editId="0A1EE85F">
                 <wp:simplePos x="0" y="0"/>
                 <wp:positionH relativeFrom="column">
                   <wp:posOffset>914400</wp:posOffset>
@@ -5319,7 +5102,7 @@
         <mc:AlternateContent>
           <mc:Choice Requires="wps">
             <w:drawing>
-              <wp:anchor distT="0" distB="0" distL="114300" distR="114300" simplePos="0" relativeHeight="251672576" behindDoc="0" locked="0" layoutInCell="1" allowOverlap="1" wp14:anchorId="7C496196" wp14:editId="2631B0CE">
+              <wp:anchor distT="0" distB="0" distL="114300" distR="114300" simplePos="0" relativeHeight="251672576" behindDoc="0" locked="0" layoutInCell="1" allowOverlap="1" wp14:anchorId="5EC534EA" wp14:editId="4E8BDBE2">
                 <wp:simplePos x="0" y="0"/>
                 <wp:positionH relativeFrom="column">
                   <wp:posOffset>457200</wp:posOffset>
@@ -5405,7 +5188,7 @@
           </mc:Choice>
           <mc:Fallback>
             <w:pict>
-              <v:shape id="Isosceles Triangle 15" o:spid="_x0000_s1056" type="#_x0000_t5" style="position:absolute;margin-left:36pt;margin-top:363.95pt;width:1in;height:54pt;z-index:251672576;visibility:visible;mso-wrap-style:square;mso-width-percent:0;mso-height-percent:0;mso-wrap-distance-left:9pt;mso-wrap-distance-top:0;mso-wrap-distance-right:9pt;mso-wrap-distance-bottom:0;mso-position-horizontal:absolute;mso-position-horizontal-relative:text;mso-position-vertical:absolute;mso-position-vertical-relative:text;mso-width-percent:0;mso-height-percent:0;mso-width-relative:margin;mso-height-relative:margin;v-text-anchor:middle" o:gfxdata="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" fillcolor="white [3201]" strokecolor="black [3200]" strokeweight="2pt">
+              <v:shape id="Isosceles Triangle 15" o:spid="_x0000_s1054" type="#_x0000_t5" style="position:absolute;margin-left:36pt;margin-top:363.95pt;width:1in;height:54pt;z-index:251672576;visibility:visible;mso-wrap-style:square;mso-width-percent:0;mso-height-percent:0;mso-wrap-distance-left:9pt;mso-wrap-distance-top:0;mso-wrap-distance-right:9pt;mso-wrap-distance-bottom:0;mso-position-horizontal:absolute;mso-position-horizontal-relative:text;mso-position-vertical:absolute;mso-position-vertical-relative:text;mso-width-percent:0;mso-height-percent:0;mso-width-relative:margin;mso-height-relative:margin;v-text-anchor:middle" o:gfxdata="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" fillcolor="white [3201]" strokecolor="black [3200]" strokeweight="2pt">
                 <v:textbox>
                   <w:txbxContent>
                     <w:p>
@@ -5435,7 +5218,7 @@
         <mc:AlternateContent>
           <mc:Choice Requires="wps">
             <w:drawing>
-              <wp:anchor distT="0" distB="0" distL="114300" distR="114300" simplePos="0" relativeHeight="251664384" behindDoc="0" locked="0" layoutInCell="1" allowOverlap="1" wp14:anchorId="5B58854F" wp14:editId="6DFF038F">
+              <wp:anchor distT="0" distB="0" distL="114300" distR="114300" simplePos="0" relativeHeight="251664384" behindDoc="0" locked="0" layoutInCell="1" allowOverlap="1" wp14:anchorId="667F5600" wp14:editId="3E13233B">
                 <wp:simplePos x="0" y="0"/>
                 <wp:positionH relativeFrom="column">
                   <wp:posOffset>800100</wp:posOffset>
@@ -5502,7 +5285,7 @@
         <mc:AlternateContent>
           <mc:Choice Requires="wps">
             <w:drawing>
-              <wp:anchor distT="0" distB="0" distL="114300" distR="114300" simplePos="0" relativeHeight="251661312" behindDoc="0" locked="0" layoutInCell="1" allowOverlap="1" wp14:anchorId="6B387950" wp14:editId="7092CF58">
+              <wp:anchor distT="0" distB="0" distL="114300" distR="114300" simplePos="0" relativeHeight="251661312" behindDoc="0" locked="0" layoutInCell="1" allowOverlap="1" wp14:anchorId="7F3B511E" wp14:editId="21A3DF11">
                 <wp:simplePos x="0" y="0"/>
                 <wp:positionH relativeFrom="column">
                   <wp:posOffset>0</wp:posOffset>
@@ -5562,10 +5345,12 @@
                             <w:pPr>
                               <w:jc w:val="center"/>
                             </w:pPr>
+                            <w:proofErr w:type="spellStart"/>
                             <w:proofErr w:type="gramStart"/>
                             <w:r>
                               <w:t>hireDate</w:t>
                             </w:r>
+                            <w:proofErr w:type="spellEnd"/>
                             <w:proofErr w:type="gramEnd"/>
                           </w:p>
                         </w:txbxContent>
@@ -5587,17 +5372,19 @@
           </mc:Choice>
           <mc:Fallback>
             <w:pict>
-              <v:oval id="Oval 4" o:spid="_x0000_s1057" style="position:absolute;margin-left:0;margin-top:201.95pt;width:90pt;height:36pt;z-index:251661312;visibility:visible;mso-wrap-style:square;mso-width-percent:0;mso-wrap-distance-left:9pt;mso-wrap-distance-top:0;mso-wrap-distance-right:9pt;mso-wrap-distance-bottom:0;mso-position-horizontal:absolute;mso-position-horizontal-relative:text;mso-position-vertical:absolute;mso-position-vertical-relative:text;mso-width-percent:0;mso-width-relative:margin;v-text-anchor:middle" o:gfxdata="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" fillcolor="white [3201]" strokecolor="black [3200]" strokeweight="2pt">
+              <v:oval id="Oval 4" o:spid="_x0000_s1055" style="position:absolute;margin-left:0;margin-top:201.95pt;width:90pt;height:36pt;z-index:251661312;visibility:visible;mso-wrap-style:square;mso-width-percent:0;mso-wrap-distance-left:9pt;mso-wrap-distance-top:0;mso-wrap-distance-right:9pt;mso-wrap-distance-bottom:0;mso-position-horizontal:absolute;mso-position-horizontal-relative:text;mso-position-vertical:absolute;mso-position-vertical-relative:text;mso-width-percent:0;mso-width-relative:margin;v-text-anchor:middle" o:gfxdata="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" fillcolor="white [3201]" strokecolor="black [3200]" strokeweight="2pt">
                 <v:textbox>
                   <w:txbxContent>
                     <w:p>
                       <w:pPr>
                         <w:jc w:val="center"/>
                       </w:pPr>
+                      <w:proofErr w:type="spellStart"/>
                       <w:proofErr w:type="gramStart"/>
                       <w:r>
                         <w:t>hireDate</w:t>
                       </w:r>
+                      <w:proofErr w:type="spellEnd"/>
                       <w:proofErr w:type="gramEnd"/>
                     </w:p>
                   </w:txbxContent>
@@ -5615,7 +5402,7 @@
         <mc:AlternateContent>
           <mc:Choice Requires="wps">
             <w:drawing>
-              <wp:anchor distT="0" distB="0" distL="114300" distR="114300" simplePos="0" relativeHeight="251660288" behindDoc="0" locked="0" layoutInCell="1" allowOverlap="1" wp14:anchorId="4B2968B7" wp14:editId="0EA3172A">
+              <wp:anchor distT="0" distB="0" distL="114300" distR="114300" simplePos="0" relativeHeight="251660288" behindDoc="0" locked="0" layoutInCell="1" allowOverlap="1" wp14:anchorId="26B149B2" wp14:editId="7A65062E">
                 <wp:simplePos x="0" y="0"/>
                 <wp:positionH relativeFrom="column">
                   <wp:posOffset>-571500</wp:posOffset>
@@ -5704,7 +5491,7 @@
           </mc:Choice>
           <mc:Fallback>
             <w:pict>
-              <v:oval id="Oval 2" o:spid="_x0000_s1058" style="position:absolute;margin-left:-44.95pt;margin-top:246.95pt;width:1in;height:36pt;z-index:251660288;visibility:visible;mso-wrap-style:square;mso-width-percent:0;mso-wrap-distance-left:9pt;mso-wrap-distance-top:0;mso-wrap-distance-right:9pt;mso-wrap-distance-bottom:0;mso-position-horizontal:absolute;mso-position-horizontal-relative:text;mso-position-vertical:absolute;mso-position-vertical-relative:text;mso-width-percent:0;mso-width-relative:margin;v-text-anchor:middle" o:gfxdata="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" fillcolor="white [3201]" strokecolor="black [3200]" strokeweight="2pt">
+              <v:oval id="Oval 2" o:spid="_x0000_s1056" style="position:absolute;margin-left:-44.95pt;margin-top:246.95pt;width:1in;height:36pt;z-index:251660288;visibility:visible;mso-wrap-style:square;mso-width-percent:0;mso-wrap-distance-left:9pt;mso-wrap-distance-top:0;mso-wrap-distance-right:9pt;mso-wrap-distance-bottom:0;mso-position-horizontal:absolute;mso-position-horizontal-relative:text;mso-position-vertical:absolute;mso-position-vertical-relative:text;mso-width-percent:0;mso-width-relative:margin;v-text-anchor:middle" o:gfxdata="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" fillcolor="white [3201]" strokecolor="black [3200]" strokeweight="2pt">
                 <v:textbox>
                   <w:txbxContent>
                     <w:p>
@@ -5736,7 +5523,7 @@
         <mc:AlternateContent>
           <mc:Choice Requires="wps">
             <w:drawing>
-              <wp:anchor distT="0" distB="0" distL="114300" distR="114300" simplePos="0" relativeHeight="251659264" behindDoc="0" locked="0" layoutInCell="1" allowOverlap="1" wp14:anchorId="21BC6234" wp14:editId="5310245B">
+              <wp:anchor distT="0" distB="0" distL="114300" distR="114300" simplePos="0" relativeHeight="251659264" behindDoc="0" locked="0" layoutInCell="1" allowOverlap="1" wp14:anchorId="10AB0EB8" wp14:editId="0D607400">
                 <wp:simplePos x="0" y="0"/>
                 <wp:positionH relativeFrom="column">
                   <wp:posOffset>914400</wp:posOffset>
@@ -5810,7 +5597,7 @@
           </mc:Choice>
           <mc:Fallback>
             <w:pict>
-              <v:rect id="Rectangle 1" o:spid="_x0000_s1059" style="position:absolute;margin-left:1in;margin-top:273.95pt;width:81pt;height:36pt;z-index:251659264;visibility:visible;mso-wrap-style:square;mso-wrap-distance-left:9pt;mso-wrap-distance-top:0;mso-wrap-distance-right:9pt;mso-wrap-distance-bottom:0;mso-position-horizontal:absolute;mso-position-horizontal-relative:text;mso-position-vertical:absolute;mso-position-vertical-relative:text;v-text-anchor:middle" o:gfxdata="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" fillcolor="white [3201]" strokecolor="black [3200]" strokeweight="2pt">
+              <v:rect id="Rectangle 1" o:spid="_x0000_s1057" style="position:absolute;margin-left:1in;margin-top:273.95pt;width:81pt;height:36pt;z-index:251659264;visibility:visible;mso-wrap-style:square;mso-wrap-distance-left:9pt;mso-wrap-distance-top:0;mso-wrap-distance-right:9pt;mso-wrap-distance-bottom:0;mso-position-horizontal:absolute;mso-position-horizontal-relative:text;mso-position-vertical:absolute;mso-position-vertical-relative:text;v-text-anchor:middle" o:gfxdata="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" fillcolor="white [3201]" strokecolor="black [3200]" strokeweight="2pt">
                 <v:textbox>
                   <w:txbxContent>
                     <w:p>
@@ -5836,7 +5623,7 @@
         <mc:AlternateContent>
           <mc:Choice Requires="wps">
             <w:drawing>
-              <wp:anchor distT="0" distB="0" distL="114300" distR="114300" simplePos="0" relativeHeight="251663360" behindDoc="0" locked="0" layoutInCell="1" allowOverlap="1" wp14:anchorId="2D4F8B21" wp14:editId="5F99432F">
+              <wp:anchor distT="0" distB="0" distL="114300" distR="114300" simplePos="0" relativeHeight="251663360" behindDoc="0" locked="0" layoutInCell="1" allowOverlap="1" wp14:anchorId="484EDE98" wp14:editId="14BE48B6">
                 <wp:simplePos x="0" y="0"/>
                 <wp:positionH relativeFrom="column">
                   <wp:posOffset>1028700</wp:posOffset>
@@ -5891,37 +5678,828 @@
         </mc:AlternateContent>
       </w:r>
     </w:p>
+    <w:p>
+      <w:r>
+        <w:rPr>
+          <w:noProof/>
+        </w:rPr>
+        <mc:AlternateContent>
+          <mc:Choice Requires="wps">
+            <w:drawing>
+              <wp:anchor distT="0" distB="0" distL="114300" distR="114300" simplePos="0" relativeHeight="251730944" behindDoc="0" locked="0" layoutInCell="1" allowOverlap="1" wp14:anchorId="62F81946" wp14:editId="6C75A443">
+                <wp:simplePos x="0" y="0"/>
+                <wp:positionH relativeFrom="column">
+                  <wp:posOffset>342900</wp:posOffset>
+                </wp:positionH>
+                <wp:positionV relativeFrom="paragraph">
+                  <wp:posOffset>124460</wp:posOffset>
+                </wp:positionV>
+                <wp:extent cx="114300" cy="228600"/>
+                <wp:effectExtent l="0" t="0" r="38100" b="25400"/>
+                <wp:wrapNone/>
+                <wp:docPr id="32" name="Straight Connector 32"/>
+                <wp:cNvGraphicFramePr/>
+                <a:graphic xmlns:a="http://schemas.openxmlformats.org/drawingml/2006/main">
+                  <a:graphicData uri="http://schemas.microsoft.com/office/word/2010/wordprocessingShape">
+                    <wps:wsp>
+                      <wps:cNvCnPr/>
+                      <wps:spPr>
+                        <a:xfrm flipV="1">
+                          <a:off x="0" y="0"/>
+                          <a:ext cx="114300" cy="228600"/>
+                        </a:xfrm>
+                        <a:prstGeom prst="line">
+                          <a:avLst/>
+                        </a:prstGeom>
+                        <a:ln>
+                          <a:solidFill>
+                            <a:schemeClr val="tx1"/>
+                          </a:solidFill>
+                        </a:ln>
+                        <a:effectLst/>
+                      </wps:spPr>
+                      <wps:style>
+                        <a:lnRef idx="2">
+                          <a:schemeClr val="accent1"/>
+                        </a:lnRef>
+                        <a:fillRef idx="0">
+                          <a:schemeClr val="accent1"/>
+                        </a:fillRef>
+                        <a:effectRef idx="1">
+                          <a:schemeClr val="accent1"/>
+                        </a:effectRef>
+                        <a:fontRef idx="minor">
+                          <a:schemeClr val="tx1"/>
+                        </a:fontRef>
+                      </wps:style>
+                      <wps:bodyPr/>
+                    </wps:wsp>
+                  </a:graphicData>
+                </a:graphic>
+                <wp14:sizeRelH relativeFrom="margin">
+                  <wp14:pctWidth>0</wp14:pctWidth>
+                </wp14:sizeRelH>
+                <wp14:sizeRelV relativeFrom="margin">
+                  <wp14:pctHeight>0</wp14:pctHeight>
+                </wp14:sizeRelV>
+              </wp:anchor>
+            </w:drawing>
+          </mc:Choice>
+          <mc:Fallback>
+            <w:pict>
+              <v:line id="Straight Connector 32" o:spid="_x0000_s1026" style="position:absolute;flip:y;z-index:251730944;visibility:visible;mso-wrap-style:square;mso-width-percent:0;mso-height-percent:0;mso-wrap-distance-left:9pt;mso-wrap-distance-top:0;mso-wrap-distance-right:9pt;mso-wrap-distance-bottom:0;mso-position-horizontal:absolute;mso-position-horizontal-relative:text;mso-position-vertical:absolute;mso-position-vertical-relative:text;mso-width-percent:0;mso-height-percent:0;mso-width-relative:margin;mso-height-relative:margin" from="27pt,9.8pt" to="36pt,27.8pt" o:gfxdata="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" strokecolor="black [3213]" strokeweight="2pt"/>
+            </w:pict>
+          </mc:Fallback>
+        </mc:AlternateContent>
+      </w:r>
+    </w:p>
+    <w:p/>
+    <w:p>
+      <w:r>
+        <w:rPr>
+          <w:noProof/>
+        </w:rPr>
+        <mc:AlternateContent>
+          <mc:Choice Requires="wps">
+            <w:drawing>
+              <wp:anchor distT="0" distB="0" distL="114300" distR="114300" simplePos="0" relativeHeight="251732992" behindDoc="1" locked="0" layoutInCell="1" allowOverlap="1" wp14:anchorId="73543B5A" wp14:editId="01459F01">
+                <wp:simplePos x="0" y="0"/>
+                <wp:positionH relativeFrom="column">
+                  <wp:posOffset>114300</wp:posOffset>
+                </wp:positionH>
+                <wp:positionV relativeFrom="paragraph">
+                  <wp:posOffset>-3810</wp:posOffset>
+                </wp:positionV>
+                <wp:extent cx="685800" cy="457200"/>
+                <wp:effectExtent l="0" t="0" r="25400" b="25400"/>
+                <wp:wrapNone/>
+                <wp:docPr id="34" name="Oval 34"/>
+                <wp:cNvGraphicFramePr/>
+                <a:graphic xmlns:a="http://schemas.openxmlformats.org/drawingml/2006/main">
+                  <a:graphicData uri="http://schemas.microsoft.com/office/word/2010/wordprocessingShape">
+                    <wps:wsp>
+                      <wps:cNvSpPr/>
+                      <wps:spPr>
+                        <a:xfrm>
+                          <a:off x="0" y="0"/>
+                          <a:ext cx="685800" cy="457200"/>
+                        </a:xfrm>
+                        <a:prstGeom prst="ellipse">
+                          <a:avLst/>
+                        </a:prstGeom>
+                      </wps:spPr>
+                      <wps:style>
+                        <a:lnRef idx="2">
+                          <a:schemeClr val="dk1"/>
+                        </a:lnRef>
+                        <a:fillRef idx="1">
+                          <a:schemeClr val="lt1"/>
+                        </a:fillRef>
+                        <a:effectRef idx="0">
+                          <a:schemeClr val="dk1"/>
+                        </a:effectRef>
+                        <a:fontRef idx="minor">
+                          <a:schemeClr val="dk1"/>
+                        </a:fontRef>
+                      </wps:style>
+                      <wps:txbx>
+                        <w:txbxContent>
+                          <w:p>
+                            <w:pPr>
+                              <w:jc w:val="center"/>
+                              <w:rPr>
+                                <w:sz w:val="22"/>
+                                <w:szCs w:val="22"/>
+                              </w:rPr>
+                            </w:pPr>
+                            <w:proofErr w:type="gramStart"/>
+                            <w:r>
+                              <w:rPr>
+                                <w:sz w:val="22"/>
+                                <w:szCs w:val="22"/>
+                              </w:rPr>
+                              <w:t>year</w:t>
+                            </w:r>
+                            <w:proofErr w:type="gramEnd"/>
+                          </w:p>
+                        </w:txbxContent>
+                      </wps:txbx>
+                      <wps:bodyPr rot="0" spcFirstLastPara="0" vertOverflow="overflow" horzOverflow="overflow" vert="horz" wrap="square" lIns="91440" tIns="45720" rIns="91440" bIns="45720" numCol="1" spcCol="0" rtlCol="0" fromWordArt="0" anchor="ctr" anchorCtr="0" forceAA="0" compatLnSpc="1">
+                        <a:prstTxWarp prst="textNoShape">
+                          <a:avLst/>
+                        </a:prstTxWarp>
+                        <a:noAutofit/>
+                      </wps:bodyPr>
+                    </wps:wsp>
+                  </a:graphicData>
+                </a:graphic>
+                <wp14:sizeRelH relativeFrom="margin">
+                  <wp14:pctWidth>0</wp14:pctWidth>
+                </wp14:sizeRelH>
+              </wp:anchor>
+            </w:drawing>
+          </mc:Choice>
+          <mc:Fallback>
+            <w:pict>
+              <v:oval id="Oval 34" o:spid="_x0000_s1058" style="position:absolute;margin-left:9pt;margin-top:-.25pt;width:54pt;height:36pt;z-index:-251583488;visibility:visible;mso-wrap-style:square;mso-width-percent:0;mso-wrap-distance-left:9pt;mso-wrap-distance-top:0;mso-wrap-distance-right:9pt;mso-wrap-distance-bottom:0;mso-position-horizontal:absolute;mso-position-horizontal-relative:text;mso-position-vertical:absolute;mso-position-vertical-relative:text;mso-width-percent:0;mso-width-relative:margin;v-text-anchor:middle" o:gfxdata="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" fillcolor="white [3201]" strokecolor="black [3200]" strokeweight="2pt">
+                <v:textbox>
+                  <w:txbxContent>
+                    <w:p>
+                      <w:pPr>
+                        <w:jc w:val="center"/>
+                        <w:rPr>
+                          <w:sz w:val="22"/>
+                          <w:szCs w:val="22"/>
+                        </w:rPr>
+                      </w:pPr>
+                      <w:proofErr w:type="gramStart"/>
+                      <w:r>
+                        <w:rPr>
+                          <w:sz w:val="22"/>
+                          <w:szCs w:val="22"/>
+                        </w:rPr>
+                        <w:t>year</w:t>
+                      </w:r>
+                      <w:proofErr w:type="gramEnd"/>
+                    </w:p>
+                  </w:txbxContent>
+                </v:textbox>
+              </v:oval>
+            </w:pict>
+          </mc:Fallback>
+        </mc:AlternateContent>
+      </w:r>
+    </w:p>
+    <w:p/>
+    <w:p>
+      <w:r>
+        <w:rPr>
+          <w:noProof/>
+        </w:rPr>
+        <mc:AlternateContent>
+          <mc:Choice Requires="wps">
+            <w:drawing>
+              <wp:anchor distT="0" distB="0" distL="114300" distR="114300" simplePos="0" relativeHeight="251712512" behindDoc="0" locked="0" layoutInCell="1" allowOverlap="1" wp14:anchorId="0E69E542" wp14:editId="7AC71619">
+                <wp:simplePos x="0" y="0"/>
+                <wp:positionH relativeFrom="column">
+                  <wp:posOffset>2971800</wp:posOffset>
+                </wp:positionH>
+                <wp:positionV relativeFrom="paragraph">
+                  <wp:posOffset>95885</wp:posOffset>
+                </wp:positionV>
+                <wp:extent cx="1143000" cy="457200"/>
+                <wp:effectExtent l="0" t="0" r="25400" b="25400"/>
+                <wp:wrapThrough wrapText="bothSides">
+                  <wp:wrapPolygon edited="0">
+                    <wp:start x="4800" y="0"/>
+                    <wp:lineTo x="0" y="3600"/>
+                    <wp:lineTo x="0" y="16800"/>
+                    <wp:lineTo x="4320" y="21600"/>
+                    <wp:lineTo x="4800" y="21600"/>
+                    <wp:lineTo x="16800" y="21600"/>
+                    <wp:lineTo x="17280" y="21600"/>
+                    <wp:lineTo x="21600" y="16800"/>
+                    <wp:lineTo x="21600" y="3600"/>
+                    <wp:lineTo x="16800" y="0"/>
+                    <wp:lineTo x="4800" y="0"/>
+                  </wp:wrapPolygon>
+                </wp:wrapThrough>
+                <wp:docPr id="62" name="Oval 62"/>
+                <wp:cNvGraphicFramePr/>
+                <a:graphic xmlns:a="http://schemas.openxmlformats.org/drawingml/2006/main">
+                  <a:graphicData uri="http://schemas.microsoft.com/office/word/2010/wordprocessingShape">
+                    <wps:wsp>
+                      <wps:cNvSpPr/>
+                      <wps:spPr>
+                        <a:xfrm>
+                          <a:off x="0" y="0"/>
+                          <a:ext cx="1143000" cy="457200"/>
+                        </a:xfrm>
+                        <a:prstGeom prst="ellipse">
+                          <a:avLst/>
+                        </a:prstGeom>
+                      </wps:spPr>
+                      <wps:style>
+                        <a:lnRef idx="2">
+                          <a:schemeClr val="dk1"/>
+                        </a:lnRef>
+                        <a:fillRef idx="1">
+                          <a:schemeClr val="lt1"/>
+                        </a:fillRef>
+                        <a:effectRef idx="0">
+                          <a:schemeClr val="dk1"/>
+                        </a:effectRef>
+                        <a:fontRef idx="minor">
+                          <a:schemeClr val="dk1"/>
+                        </a:fontRef>
+                      </wps:style>
+                      <wps:txbx>
+                        <w:txbxContent>
+                          <w:p>
+                            <w:pPr>
+                              <w:jc w:val="center"/>
+                            </w:pPr>
+                            <w:proofErr w:type="spellStart"/>
+                            <w:proofErr w:type="gramStart"/>
+                            <w:r>
+                              <w:t>ta</w:t>
+                            </w:r>
+                            <w:proofErr w:type="gramEnd"/>
+                            <w:r>
+                              <w:t>_hours</w:t>
+                            </w:r>
+                            <w:proofErr w:type="spellEnd"/>
+                          </w:p>
+                        </w:txbxContent>
+                      </wps:txbx>
+                      <wps:bodyPr rot="0" spcFirstLastPara="0" vertOverflow="overflow" horzOverflow="overflow" vert="horz" wrap="square" lIns="91440" tIns="45720" rIns="91440" bIns="45720" numCol="1" spcCol="0" rtlCol="0" fromWordArt="0" anchor="ctr" anchorCtr="0" forceAA="0" compatLnSpc="1">
+                        <a:prstTxWarp prst="textNoShape">
+                          <a:avLst/>
+                        </a:prstTxWarp>
+                        <a:noAutofit/>
+                      </wps:bodyPr>
+                    </wps:wsp>
+                  </a:graphicData>
+                </a:graphic>
+                <wp14:sizeRelH relativeFrom="margin">
+                  <wp14:pctWidth>0</wp14:pctWidth>
+                </wp14:sizeRelH>
+              </wp:anchor>
+            </w:drawing>
+          </mc:Choice>
+          <mc:Fallback>
+            <w:pict>
+              <v:oval id="Oval 62" o:spid="_x0000_s1059" style="position:absolute;margin-left:234pt;margin-top:7.55pt;width:90pt;height:36pt;z-index:251712512;visibility:visible;mso-wrap-style:square;mso-width-percent:0;mso-wrap-distance-left:9pt;mso-wrap-distance-top:0;mso-wrap-distance-right:9pt;mso-wrap-distance-bottom:0;mso-position-horizontal:absolute;mso-position-horizontal-relative:text;mso-position-vertical:absolute;mso-position-vertical-relative:text;mso-width-percent:0;mso-width-relative:margin;v-text-anchor:middle" o:gfxdata="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" fillcolor="white [3201]" strokecolor="black [3200]" strokeweight="2pt">
+                <v:textbox>
+                  <w:txbxContent>
+                    <w:p>
+                      <w:pPr>
+                        <w:jc w:val="center"/>
+                      </w:pPr>
+                      <w:proofErr w:type="spellStart"/>
+                      <w:proofErr w:type="gramStart"/>
+                      <w:r>
+                        <w:t>ta</w:t>
+                      </w:r>
+                      <w:proofErr w:type="gramEnd"/>
+                      <w:r>
+                        <w:t>_hours</w:t>
+                      </w:r>
+                      <w:proofErr w:type="spellEnd"/>
+                    </w:p>
+                  </w:txbxContent>
+                </v:textbox>
+                <w10:wrap type="through"/>
+              </v:oval>
+            </w:pict>
+          </mc:Fallback>
+        </mc:AlternateContent>
+      </w:r>
+    </w:p>
+    <w:p>
+      <w:bookmarkStart w:id="0" w:name="_GoBack"/>
+      <w:bookmarkEnd w:id="0"/>
+      <w:r>
+        <w:rPr>
+          <w:noProof/>
+        </w:rPr>
+        <mc:AlternateContent>
+          <mc:Choice Requires="wps">
+            <w:drawing>
+              <wp:anchor distT="0" distB="0" distL="114300" distR="114300" simplePos="0" relativeHeight="251700224" behindDoc="0" locked="0" layoutInCell="1" allowOverlap="1" wp14:anchorId="35BD659C" wp14:editId="556A9C45">
+                <wp:simplePos x="0" y="0"/>
+                <wp:positionH relativeFrom="column">
+                  <wp:posOffset>3886200</wp:posOffset>
+                </wp:positionH>
+                <wp:positionV relativeFrom="paragraph">
+                  <wp:posOffset>209550</wp:posOffset>
+                </wp:positionV>
+                <wp:extent cx="1257300" cy="457200"/>
+                <wp:effectExtent l="0" t="0" r="38100" b="25400"/>
+                <wp:wrapThrough wrapText="bothSides">
+                  <wp:wrapPolygon edited="0">
+                    <wp:start x="5236" y="0"/>
+                    <wp:lineTo x="0" y="2400"/>
+                    <wp:lineTo x="0" y="16800"/>
+                    <wp:lineTo x="4364" y="21600"/>
+                    <wp:lineTo x="5236" y="21600"/>
+                    <wp:lineTo x="16582" y="21600"/>
+                    <wp:lineTo x="17455" y="21600"/>
+                    <wp:lineTo x="21818" y="16800"/>
+                    <wp:lineTo x="21818" y="2400"/>
+                    <wp:lineTo x="16582" y="0"/>
+                    <wp:lineTo x="5236" y="0"/>
+                  </wp:wrapPolygon>
+                </wp:wrapThrough>
+                <wp:docPr id="50" name="Oval 50"/>
+                <wp:cNvGraphicFramePr/>
+                <a:graphic xmlns:a="http://schemas.openxmlformats.org/drawingml/2006/main">
+                  <a:graphicData uri="http://schemas.microsoft.com/office/word/2010/wordprocessingShape">
+                    <wps:wsp>
+                      <wps:cNvSpPr/>
+                      <wps:spPr>
+                        <a:xfrm>
+                          <a:off x="0" y="0"/>
+                          <a:ext cx="1257300" cy="457200"/>
+                        </a:xfrm>
+                        <a:prstGeom prst="ellipse">
+                          <a:avLst/>
+                        </a:prstGeom>
+                      </wps:spPr>
+                      <wps:style>
+                        <a:lnRef idx="2">
+                          <a:schemeClr val="dk1"/>
+                        </a:lnRef>
+                        <a:fillRef idx="1">
+                          <a:schemeClr val="lt1"/>
+                        </a:fillRef>
+                        <a:effectRef idx="0">
+                          <a:schemeClr val="dk1"/>
+                        </a:effectRef>
+                        <a:fontRef idx="minor">
+                          <a:schemeClr val="dk1"/>
+                        </a:fontRef>
+                      </wps:style>
+                      <wps:txbx>
+                        <w:txbxContent>
+                          <w:p>
+                            <w:pPr>
+                              <w:jc w:val="center"/>
+                            </w:pPr>
+                            <w:proofErr w:type="spellStart"/>
+                            <w:proofErr w:type="gramStart"/>
+                            <w:r>
+                              <w:t>classTime</w:t>
+                            </w:r>
+                            <w:proofErr w:type="spellEnd"/>
+                            <w:proofErr w:type="gramEnd"/>
+                          </w:p>
+                        </w:txbxContent>
+                      </wps:txbx>
+                      <wps:bodyPr rot="0" spcFirstLastPara="0" vertOverflow="overflow" horzOverflow="overflow" vert="horz" wrap="square" lIns="91440" tIns="45720" rIns="91440" bIns="45720" numCol="1" spcCol="0" rtlCol="0" fromWordArt="0" anchor="ctr" anchorCtr="0" forceAA="0" compatLnSpc="1">
+                        <a:prstTxWarp prst="textNoShape">
+                          <a:avLst/>
+                        </a:prstTxWarp>
+                        <a:noAutofit/>
+                      </wps:bodyPr>
+                    </wps:wsp>
+                  </a:graphicData>
+                </a:graphic>
+                <wp14:sizeRelH relativeFrom="margin">
+                  <wp14:pctWidth>0</wp14:pctWidth>
+                </wp14:sizeRelH>
+              </wp:anchor>
+            </w:drawing>
+          </mc:Choice>
+          <mc:Fallback>
+            <w:pict>
+              <v:oval id="Oval 50" o:spid="_x0000_s1060" style="position:absolute;margin-left:306pt;margin-top:16.5pt;width:99pt;height:36pt;z-index:251700224;visibility:visible;mso-wrap-style:square;mso-width-percent:0;mso-wrap-distance-left:9pt;mso-wrap-distance-top:0;mso-wrap-distance-right:9pt;mso-wrap-distance-bottom:0;mso-position-horizontal:absolute;mso-position-horizontal-relative:text;mso-position-vertical:absolute;mso-position-vertical-relative:text;mso-width-percent:0;mso-width-relative:margin;v-text-anchor:middle" o:gfxdata="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" fillcolor="white [3201]" strokecolor="black [3200]" strokeweight="2pt">
+                <v:textbox>
+                  <w:txbxContent>
+                    <w:p>
+                      <w:pPr>
+                        <w:jc w:val="center"/>
+                      </w:pPr>
+                      <w:proofErr w:type="spellStart"/>
+                      <w:proofErr w:type="gramStart"/>
+                      <w:r>
+                        <w:t>classTime</w:t>
+                      </w:r>
+                      <w:proofErr w:type="spellEnd"/>
+                      <w:proofErr w:type="gramEnd"/>
+                    </w:p>
+                  </w:txbxContent>
+                </v:textbox>
+                <w10:wrap type="through"/>
+              </v:oval>
+            </w:pict>
+          </mc:Fallback>
+        </mc:AlternateContent>
+      </w:r>
+    </w:p>
+    <w:p>
+      <w:r>
+        <w:rPr>
+          <w:noProof/>
+        </w:rPr>
+        <mc:AlternateContent>
+          <mc:Choice Requires="wps">
+            <w:drawing>
+              <wp:anchor distT="0" distB="0" distL="114300" distR="114300" simplePos="0" relativeHeight="251714560" behindDoc="0" locked="0" layoutInCell="1" allowOverlap="1" wp14:anchorId="0D65E891" wp14:editId="6E68D329">
+                <wp:simplePos x="0" y="0"/>
+                <wp:positionH relativeFrom="column">
+                  <wp:posOffset>2159000</wp:posOffset>
+                </wp:positionH>
+                <wp:positionV relativeFrom="paragraph">
+                  <wp:posOffset>139065</wp:posOffset>
+                </wp:positionV>
+                <wp:extent cx="228600" cy="228600"/>
+                <wp:effectExtent l="0" t="0" r="25400" b="25400"/>
+                <wp:wrapNone/>
+                <wp:docPr id="64" name="Straight Connector 64"/>
+                <wp:cNvGraphicFramePr/>
+                <a:graphic xmlns:a="http://schemas.openxmlformats.org/drawingml/2006/main">
+                  <a:graphicData uri="http://schemas.microsoft.com/office/word/2010/wordprocessingShape">
+                    <wps:wsp>
+                      <wps:cNvCnPr/>
+                      <wps:spPr>
+                        <a:xfrm flipH="1">
+                          <a:off x="0" y="0"/>
+                          <a:ext cx="228600" cy="228600"/>
+                        </a:xfrm>
+                        <a:prstGeom prst="line">
+                          <a:avLst/>
+                        </a:prstGeom>
+                      </wps:spPr>
+                      <wps:style>
+                        <a:lnRef idx="2">
+                          <a:schemeClr val="dk1"/>
+                        </a:lnRef>
+                        <a:fillRef idx="1">
+                          <a:schemeClr val="lt1"/>
+                        </a:fillRef>
+                        <a:effectRef idx="0">
+                          <a:schemeClr val="dk1"/>
+                        </a:effectRef>
+                        <a:fontRef idx="minor">
+                          <a:schemeClr val="dk1"/>
+                        </a:fontRef>
+                      </wps:style>
+                      <wps:bodyPr/>
+                    </wps:wsp>
+                  </a:graphicData>
+                </a:graphic>
+                <wp14:sizeRelH relativeFrom="margin">
+                  <wp14:pctWidth>0</wp14:pctWidth>
+                </wp14:sizeRelH>
+                <wp14:sizeRelV relativeFrom="margin">
+                  <wp14:pctHeight>0</wp14:pctHeight>
+                </wp14:sizeRelV>
+              </wp:anchor>
+            </w:drawing>
+          </mc:Choice>
+          <mc:Fallback>
+            <w:pict>
+              <v:line id="Straight Connector 64" o:spid="_x0000_s1026" style="position:absolute;flip:x;z-index:251714560;visibility:visible;mso-wrap-style:square;mso-width-percent:0;mso-height-percent:0;mso-wrap-distance-left:9pt;mso-wrap-distance-top:0;mso-wrap-distance-right:9pt;mso-wrap-distance-bottom:0;mso-position-horizontal:absolute;mso-position-horizontal-relative:text;mso-position-vertical:absolute;mso-position-vertical-relative:text;mso-width-percent:0;mso-height-percent:0;mso-width-relative:margin;mso-height-relative:margin" from="170pt,10.95pt" to="188pt,28.95pt" o:gfxdata="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" filled="t" fillcolor="white [3201]" strokecolor="black [3200]" strokeweight="2pt"/>
+            </w:pict>
+          </mc:Fallback>
+        </mc:AlternateContent>
+      </w:r>
+    </w:p>
     <w:p/>
     <w:p/>
     <w:p/>
     <w:p/>
+    <w:p>
+      <w:r>
+        <w:rPr>
+          <w:noProof/>
+        </w:rPr>
+        <mc:AlternateContent>
+          <mc:Choice Requires="wps">
+            <w:drawing>
+              <wp:anchor distT="0" distB="0" distL="114300" distR="114300" simplePos="0" relativeHeight="251744256" behindDoc="0" locked="0" layoutInCell="1" allowOverlap="1" wp14:anchorId="5215EB3D" wp14:editId="64B73920">
+                <wp:simplePos x="0" y="0"/>
+                <wp:positionH relativeFrom="column">
+                  <wp:posOffset>3314700</wp:posOffset>
+                </wp:positionH>
+                <wp:positionV relativeFrom="paragraph">
+                  <wp:posOffset>176530</wp:posOffset>
+                </wp:positionV>
+                <wp:extent cx="228600" cy="1028700"/>
+                <wp:effectExtent l="0" t="0" r="25400" b="38100"/>
+                <wp:wrapNone/>
+                <wp:docPr id="81" name="Straight Connector 81"/>
+                <wp:cNvGraphicFramePr/>
+                <a:graphic xmlns:a="http://schemas.openxmlformats.org/drawingml/2006/main">
+                  <a:graphicData uri="http://schemas.microsoft.com/office/word/2010/wordprocessingShape">
+                    <wps:wsp>
+                      <wps:cNvCnPr/>
+                      <wps:spPr>
+                        <a:xfrm>
+                          <a:off x="0" y="0"/>
+                          <a:ext cx="228600" cy="1028700"/>
+                        </a:xfrm>
+                        <a:prstGeom prst="line">
+                          <a:avLst/>
+                        </a:prstGeom>
+                      </wps:spPr>
+                      <wps:style>
+                        <a:lnRef idx="2">
+                          <a:schemeClr val="dk1"/>
+                        </a:lnRef>
+                        <a:fillRef idx="1">
+                          <a:schemeClr val="lt1"/>
+                        </a:fillRef>
+                        <a:effectRef idx="0">
+                          <a:schemeClr val="dk1"/>
+                        </a:effectRef>
+                        <a:fontRef idx="minor">
+                          <a:schemeClr val="dk1"/>
+                        </a:fontRef>
+                      </wps:style>
+                      <wps:bodyPr/>
+                    </wps:wsp>
+                  </a:graphicData>
+                </a:graphic>
+                <wp14:sizeRelH relativeFrom="margin">
+                  <wp14:pctWidth>0</wp14:pctWidth>
+                </wp14:sizeRelH>
+                <wp14:sizeRelV relativeFrom="margin">
+                  <wp14:pctHeight>0</wp14:pctHeight>
+                </wp14:sizeRelV>
+              </wp:anchor>
+            </w:drawing>
+          </mc:Choice>
+          <mc:Fallback>
+            <w:pict>
+              <v:line id="Straight Connector 81" o:spid="_x0000_s1026" style="position:absolute;z-index:251744256;visibility:visible;mso-wrap-style:square;mso-width-percent:0;mso-height-percent:0;mso-wrap-distance-left:9pt;mso-wrap-distance-top:0;mso-wrap-distance-right:9pt;mso-wrap-distance-bottom:0;mso-position-horizontal:absolute;mso-position-horizontal-relative:text;mso-position-vertical:absolute;mso-position-vertical-relative:text;mso-width-percent:0;mso-height-percent:0;mso-width-relative:margin;mso-height-relative:margin" from="261pt,13.9pt" to="279pt,94.9pt" o:gfxdata="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" filled="t" fillcolor="white [3201]" strokecolor="black [3200]" strokeweight="2pt"/>
+            </w:pict>
+          </mc:Fallback>
+        </mc:AlternateContent>
+      </w:r>
+    </w:p>
     <w:p/>
     <w:p/>
+    <w:p>
+      <w:r>
+        <w:rPr>
+          <w:noProof/>
+        </w:rPr>
+        <mc:AlternateContent>
+          <mc:Choice Requires="wps">
+            <w:drawing>
+              <wp:anchor distT="0" distB="0" distL="114300" distR="114300" simplePos="0" relativeHeight="251699200" behindDoc="0" locked="0" layoutInCell="1" allowOverlap="1" wp14:anchorId="2F76B34E" wp14:editId="7EB7E78A">
+                <wp:simplePos x="0" y="0"/>
+                <wp:positionH relativeFrom="column">
+                  <wp:posOffset>3086100</wp:posOffset>
+                </wp:positionH>
+                <wp:positionV relativeFrom="paragraph">
+                  <wp:posOffset>124460</wp:posOffset>
+                </wp:positionV>
+                <wp:extent cx="1143000" cy="457200"/>
+                <wp:effectExtent l="0" t="0" r="25400" b="25400"/>
+                <wp:wrapThrough wrapText="bothSides">
+                  <wp:wrapPolygon edited="0">
+                    <wp:start x="4800" y="0"/>
+                    <wp:lineTo x="0" y="3600"/>
+                    <wp:lineTo x="0" y="16800"/>
+                    <wp:lineTo x="4320" y="21600"/>
+                    <wp:lineTo x="4800" y="21600"/>
+                    <wp:lineTo x="16800" y="21600"/>
+                    <wp:lineTo x="17280" y="21600"/>
+                    <wp:lineTo x="21600" y="16800"/>
+                    <wp:lineTo x="21600" y="3600"/>
+                    <wp:lineTo x="16800" y="0"/>
+                    <wp:lineTo x="4800" y="0"/>
+                  </wp:wrapPolygon>
+                </wp:wrapThrough>
+                <wp:docPr id="49" name="Oval 49"/>
+                <wp:cNvGraphicFramePr/>
+                <a:graphic xmlns:a="http://schemas.openxmlformats.org/drawingml/2006/main">
+                  <a:graphicData uri="http://schemas.microsoft.com/office/word/2010/wordprocessingShape">
+                    <wps:wsp>
+                      <wps:cNvSpPr/>
+                      <wps:spPr>
+                        <a:xfrm>
+                          <a:off x="0" y="0"/>
+                          <a:ext cx="1143000" cy="457200"/>
+                        </a:xfrm>
+                        <a:prstGeom prst="ellipse">
+                          <a:avLst/>
+                        </a:prstGeom>
+                      </wps:spPr>
+                      <wps:style>
+                        <a:lnRef idx="2">
+                          <a:schemeClr val="dk1"/>
+                        </a:lnRef>
+                        <a:fillRef idx="1">
+                          <a:schemeClr val="lt1"/>
+                        </a:fillRef>
+                        <a:effectRef idx="0">
+                          <a:schemeClr val="dk1"/>
+                        </a:effectRef>
+                        <a:fontRef idx="minor">
+                          <a:schemeClr val="dk1"/>
+                        </a:fontRef>
+                      </wps:style>
+                      <wps:txbx>
+                        <w:txbxContent>
+                          <w:p>
+                            <w:pPr>
+                              <w:jc w:val="center"/>
+                            </w:pPr>
+                            <w:proofErr w:type="gramStart"/>
+                            <w:r>
+                              <w:t>semester</w:t>
+                            </w:r>
+                            <w:proofErr w:type="gramEnd"/>
+                          </w:p>
+                        </w:txbxContent>
+                      </wps:txbx>
+                      <wps:bodyPr rot="0" spcFirstLastPara="0" vertOverflow="overflow" horzOverflow="overflow" vert="horz" wrap="square" lIns="91440" tIns="45720" rIns="91440" bIns="45720" numCol="1" spcCol="0" rtlCol="0" fromWordArt="0" anchor="ctr" anchorCtr="0" forceAA="0" compatLnSpc="1">
+                        <a:prstTxWarp prst="textNoShape">
+                          <a:avLst/>
+                        </a:prstTxWarp>
+                        <a:noAutofit/>
+                      </wps:bodyPr>
+                    </wps:wsp>
+                  </a:graphicData>
+                </a:graphic>
+                <wp14:sizeRelH relativeFrom="margin">
+                  <wp14:pctWidth>0</wp14:pctWidth>
+                </wp14:sizeRelH>
+              </wp:anchor>
+            </w:drawing>
+          </mc:Choice>
+          <mc:Fallback>
+            <w:pict>
+              <v:oval id="Oval 49" o:spid="_x0000_s1061" style="position:absolute;margin-left:243pt;margin-top:9.8pt;width:90pt;height:36pt;z-index:251699200;visibility:visible;mso-wrap-style:square;mso-width-percent:0;mso-wrap-distance-left:9pt;mso-wrap-distance-top:0;mso-wrap-distance-right:9pt;mso-wrap-distance-bottom:0;mso-position-horizontal:absolute;mso-position-horizontal-relative:text;mso-position-vertical:absolute;mso-position-vertical-relative:text;mso-width-percent:0;mso-width-relative:margin;v-text-anchor:middle" o:gfxdata="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" fillcolor="white [3201]" strokecolor="black [3200]" strokeweight="2pt">
+                <v:textbox>
+                  <w:txbxContent>
+                    <w:p>
+                      <w:pPr>
+                        <w:jc w:val="center"/>
+                      </w:pPr>
+                      <w:proofErr w:type="gramStart"/>
+                      <w:r>
+                        <w:t>semester</w:t>
+                      </w:r>
+                      <w:proofErr w:type="gramEnd"/>
+                    </w:p>
+                  </w:txbxContent>
+                </v:textbox>
+                <w10:wrap type="through"/>
+              </v:oval>
+            </w:pict>
+          </mc:Fallback>
+        </mc:AlternateContent>
+      </w:r>
+    </w:p>
     <w:p/>
-    <w:p/>
-    <w:p/>
-    <w:p/>
-    <w:p/>
-    <w:p/>
-    <w:p/>
-    <w:p/>
-    <w:p/>
-    <w:p/>
-    <w:p/>
-    <w:p/>
-    <w:p/>
-    <w:p/>
-    <w:p/>
-    <w:p/>
-    <w:p/>
-    <w:p/>
-    <w:p/>
-    <w:p/>
-    <w:p/>
-    <w:p/>
-    <w:p/>
-    <w:p/>
-    <w:p/>
+    <w:p>
+      <w:r>
+        <w:rPr>
+          <w:noProof/>
+        </w:rPr>
+        <mc:AlternateContent>
+          <mc:Choice Requires="wps">
+            <w:drawing>
+              <wp:anchor distT="0" distB="0" distL="114300" distR="114300" simplePos="0" relativeHeight="251742208" behindDoc="0" locked="0" layoutInCell="1" allowOverlap="1" wp14:anchorId="591F9701" wp14:editId="703A913E">
+                <wp:simplePos x="0" y="0"/>
+                <wp:positionH relativeFrom="column">
+                  <wp:posOffset>4343400</wp:posOffset>
+                </wp:positionH>
+                <wp:positionV relativeFrom="paragraph">
+                  <wp:posOffset>160020</wp:posOffset>
+                </wp:positionV>
+                <wp:extent cx="1143000" cy="457200"/>
+                <wp:effectExtent l="0" t="0" r="25400" b="25400"/>
+                <wp:wrapThrough wrapText="bothSides">
+                  <wp:wrapPolygon edited="0">
+                    <wp:start x="4800" y="0"/>
+                    <wp:lineTo x="0" y="3600"/>
+                    <wp:lineTo x="0" y="16800"/>
+                    <wp:lineTo x="4320" y="21600"/>
+                    <wp:lineTo x="4800" y="21600"/>
+                    <wp:lineTo x="16800" y="21600"/>
+                    <wp:lineTo x="17280" y="21600"/>
+                    <wp:lineTo x="21600" y="16800"/>
+                    <wp:lineTo x="21600" y="3600"/>
+                    <wp:lineTo x="16800" y="0"/>
+                    <wp:lineTo x="4800" y="0"/>
+                  </wp:wrapPolygon>
+                </wp:wrapThrough>
+                <wp:docPr id="70" name="Oval 70"/>
+                <wp:cNvGraphicFramePr/>
+                <a:graphic xmlns:a="http://schemas.openxmlformats.org/drawingml/2006/main">
+                  <a:graphicData uri="http://schemas.microsoft.com/office/word/2010/wordprocessingShape">
+                    <wps:wsp>
+                      <wps:cNvSpPr/>
+                      <wps:spPr>
+                        <a:xfrm>
+                          <a:off x="0" y="0"/>
+                          <a:ext cx="1143000" cy="457200"/>
+                        </a:xfrm>
+                        <a:prstGeom prst="ellipse">
+                          <a:avLst/>
+                        </a:prstGeom>
+                      </wps:spPr>
+                      <wps:style>
+                        <a:lnRef idx="2">
+                          <a:schemeClr val="dk1"/>
+                        </a:lnRef>
+                        <a:fillRef idx="1">
+                          <a:schemeClr val="lt1"/>
+                        </a:fillRef>
+                        <a:effectRef idx="0">
+                          <a:schemeClr val="dk1"/>
+                        </a:effectRef>
+                        <a:fontRef idx="minor">
+                          <a:schemeClr val="dk1"/>
+                        </a:fontRef>
+                      </wps:style>
+                      <wps:txbx>
+                        <w:txbxContent>
+                          <w:p>
+                            <w:pPr>
+                              <w:jc w:val="center"/>
+                              <w:rPr>
+                                <w:u w:val="single"/>
+                              </w:rPr>
+                            </w:pPr>
+                            <w:r>
+                              <w:rPr>
+                                <w:u w:val="single"/>
+                              </w:rPr>
+                              <w:t>ID</w:t>
+                            </w:r>
+                          </w:p>
+                        </w:txbxContent>
+                      </wps:txbx>
+                      <wps:bodyPr rot="0" spcFirstLastPara="0" vertOverflow="overflow" horzOverflow="overflow" vert="horz" wrap="square" lIns="91440" tIns="45720" rIns="91440" bIns="45720" numCol="1" spcCol="0" rtlCol="0" fromWordArt="0" anchor="ctr" anchorCtr="0" forceAA="0" compatLnSpc="1">
+                        <a:prstTxWarp prst="textNoShape">
+                          <a:avLst/>
+                        </a:prstTxWarp>
+                        <a:noAutofit/>
+                      </wps:bodyPr>
+                    </wps:wsp>
+                  </a:graphicData>
+                </a:graphic>
+                <wp14:sizeRelH relativeFrom="margin">
+                  <wp14:pctWidth>0</wp14:pctWidth>
+                </wp14:sizeRelH>
+              </wp:anchor>
+            </w:drawing>
+          </mc:Choice>
+          <mc:Fallback>
+            <w:pict>
+              <v:oval id="Oval 70" o:spid="_x0000_s1062" style="position:absolute;margin-left:342pt;margin-top:12.6pt;width:90pt;height:36pt;z-index:251742208;visibility:visible;mso-wrap-style:square;mso-width-percent:0;mso-wrap-distance-left:9pt;mso-wrap-distance-top:0;mso-wrap-distance-right:9pt;mso-wrap-distance-bottom:0;mso-position-horizontal:absolute;mso-position-horizontal-relative:text;mso-position-vertical:absolute;mso-position-vertical-relative:text;mso-width-percent:0;mso-width-relative:margin;v-text-anchor:middle" o:gfxdata="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" fillcolor="white [3201]" strokecolor="black [3200]" strokeweight="2pt">
+                <v:textbox>
+                  <w:txbxContent>
+                    <w:p>
+                      <w:pPr>
+                        <w:jc w:val="center"/>
+                        <w:rPr>
+                          <w:u w:val="single"/>
+                        </w:rPr>
+                      </w:pPr>
+                      <w:r>
+                        <w:rPr>
+                          <w:u w:val="single"/>
+                        </w:rPr>
+                        <w:t>ID</w:t>
+                      </w:r>
+                    </w:p>
+                  </w:txbxContent>
+                </v:textbox>
+                <w10:wrap type="through"/>
+              </v:oval>
+            </w:pict>
+          </mc:Fallback>
+        </mc:AlternateContent>
+      </w:r>
+    </w:p>
     <w:p/>
     <w:p/>
     <w:p/>
@@ -5933,6 +6511,383 @@
     <w:p/>
     <w:p>
       <w:r>
+        <w:rPr>
+          <w:noProof/>
+        </w:rPr>
+        <mc:AlternateContent>
+          <mc:Choice Requires="wps">
+            <w:drawing>
+              <wp:anchor distT="0" distB="0" distL="114300" distR="114300" simplePos="0" relativeHeight="251738112" behindDoc="0" locked="0" layoutInCell="1" allowOverlap="1" wp14:anchorId="1AF9CE98" wp14:editId="45979098">
+                <wp:simplePos x="0" y="0"/>
+                <wp:positionH relativeFrom="column">
+                  <wp:posOffset>-800100</wp:posOffset>
+                </wp:positionH>
+                <wp:positionV relativeFrom="paragraph">
+                  <wp:posOffset>41275</wp:posOffset>
+                </wp:positionV>
+                <wp:extent cx="914400" cy="457200"/>
+                <wp:effectExtent l="0" t="0" r="25400" b="25400"/>
+                <wp:wrapThrough wrapText="bothSides">
+                  <wp:wrapPolygon edited="0">
+                    <wp:start x="4800" y="0"/>
+                    <wp:lineTo x="0" y="4800"/>
+                    <wp:lineTo x="0" y="15600"/>
+                    <wp:lineTo x="1800" y="19200"/>
+                    <wp:lineTo x="4800" y="21600"/>
+                    <wp:lineTo x="16800" y="21600"/>
+                    <wp:lineTo x="19800" y="19200"/>
+                    <wp:lineTo x="21600" y="15600"/>
+                    <wp:lineTo x="21600" y="4800"/>
+                    <wp:lineTo x="16800" y="0"/>
+                    <wp:lineTo x="4800" y="0"/>
+                  </wp:wrapPolygon>
+                </wp:wrapThrough>
+                <wp:docPr id="68" name="Oval 68"/>
+                <wp:cNvGraphicFramePr/>
+                <a:graphic xmlns:a="http://schemas.openxmlformats.org/drawingml/2006/main">
+                  <a:graphicData uri="http://schemas.microsoft.com/office/word/2010/wordprocessingShape">
+                    <wps:wsp>
+                      <wps:cNvSpPr/>
+                      <wps:spPr>
+                        <a:xfrm>
+                          <a:off x="0" y="0"/>
+                          <a:ext cx="914400" cy="457200"/>
+                        </a:xfrm>
+                        <a:prstGeom prst="ellipse">
+                          <a:avLst/>
+                        </a:prstGeom>
+                      </wps:spPr>
+                      <wps:style>
+                        <a:lnRef idx="2">
+                          <a:schemeClr val="dk1"/>
+                        </a:lnRef>
+                        <a:fillRef idx="1">
+                          <a:schemeClr val="lt1"/>
+                        </a:fillRef>
+                        <a:effectRef idx="0">
+                          <a:schemeClr val="dk1"/>
+                        </a:effectRef>
+                        <a:fontRef idx="minor">
+                          <a:schemeClr val="dk1"/>
+                        </a:fontRef>
+                      </wps:style>
+                      <wps:txbx>
+                        <w:txbxContent>
+                          <w:p>
+                            <w:pPr>
+                              <w:jc w:val="center"/>
+                            </w:pPr>
+                            <w:proofErr w:type="gramStart"/>
+                            <w:r>
+                              <w:t>name</w:t>
+                            </w:r>
+                            <w:proofErr w:type="gramEnd"/>
+                          </w:p>
+                        </w:txbxContent>
+                      </wps:txbx>
+                      <wps:bodyPr rot="0" spcFirstLastPara="0" vertOverflow="overflow" horzOverflow="overflow" vert="horz" wrap="square" lIns="91440" tIns="45720" rIns="91440" bIns="45720" numCol="1" spcCol="0" rtlCol="0" fromWordArt="0" anchor="ctr" anchorCtr="0" forceAA="0" compatLnSpc="1">
+                        <a:prstTxWarp prst="textNoShape">
+                          <a:avLst/>
+                        </a:prstTxWarp>
+                        <a:noAutofit/>
+                      </wps:bodyPr>
+                    </wps:wsp>
+                  </a:graphicData>
+                </a:graphic>
+                <wp14:sizeRelH relativeFrom="margin">
+                  <wp14:pctWidth>0</wp14:pctWidth>
+                </wp14:sizeRelH>
+              </wp:anchor>
+            </w:drawing>
+          </mc:Choice>
+          <mc:Fallback>
+            <w:pict>
+              <v:oval id="Oval 68" o:spid="_x0000_s1063" style="position:absolute;margin-left:-62.95pt;margin-top:3.25pt;width:1in;height:36pt;z-index:251738112;visibility:visible;mso-wrap-style:square;mso-width-percent:0;mso-wrap-distance-left:9pt;mso-wrap-distance-top:0;mso-wrap-distance-right:9pt;mso-wrap-distance-bottom:0;mso-position-horizontal:absolute;mso-position-horizontal-relative:text;mso-position-vertical:absolute;mso-position-vertical-relative:text;mso-width-percent:0;mso-width-relative:margin;v-text-anchor:middle" o:gfxdata="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" fillcolor="white [3201]" strokecolor="black [3200]" strokeweight="2pt">
+                <v:textbox>
+                  <w:txbxContent>
+                    <w:p>
+                      <w:pPr>
+                        <w:jc w:val="center"/>
+                      </w:pPr>
+                      <w:proofErr w:type="gramStart"/>
+                      <w:r>
+                        <w:t>name</w:t>
+                      </w:r>
+                      <w:proofErr w:type="gramEnd"/>
+                    </w:p>
+                  </w:txbxContent>
+                </v:textbox>
+                <w10:wrap type="through"/>
+              </v:oval>
+            </w:pict>
+          </mc:Fallback>
+        </mc:AlternateContent>
+      </w:r>
+    </w:p>
+    <w:p/>
+    <w:p>
+      <w:r>
+        <w:rPr>
+          <w:noProof/>
+        </w:rPr>
+        <mc:AlternateContent>
+          <mc:Choice Requires="wps">
+            <w:drawing>
+              <wp:anchor distT="0" distB="0" distL="114300" distR="114300" simplePos="0" relativeHeight="251740160" behindDoc="0" locked="0" layoutInCell="1" allowOverlap="1" wp14:anchorId="75EC236C" wp14:editId="797CCA88">
+                <wp:simplePos x="0" y="0"/>
+                <wp:positionH relativeFrom="column">
+                  <wp:posOffset>-571500</wp:posOffset>
+                </wp:positionH>
+                <wp:positionV relativeFrom="paragraph">
+                  <wp:posOffset>141605</wp:posOffset>
+                </wp:positionV>
+                <wp:extent cx="342900" cy="342900"/>
+                <wp:effectExtent l="0" t="0" r="38100" b="38100"/>
+                <wp:wrapNone/>
+                <wp:docPr id="69" name="Straight Connector 69"/>
+                <wp:cNvGraphicFramePr/>
+                <a:graphic xmlns:a="http://schemas.openxmlformats.org/drawingml/2006/main">
+                  <a:graphicData uri="http://schemas.microsoft.com/office/word/2010/wordprocessingShape">
+                    <wps:wsp>
+                      <wps:cNvCnPr/>
+                      <wps:spPr>
+                        <a:xfrm>
+                          <a:off x="0" y="0"/>
+                          <a:ext cx="342900" cy="342900"/>
+                        </a:xfrm>
+                        <a:prstGeom prst="line">
+                          <a:avLst/>
+                        </a:prstGeom>
+                      </wps:spPr>
+                      <wps:style>
+                        <a:lnRef idx="2">
+                          <a:schemeClr val="dk1"/>
+                        </a:lnRef>
+                        <a:fillRef idx="1">
+                          <a:schemeClr val="lt1"/>
+                        </a:fillRef>
+                        <a:effectRef idx="0">
+                          <a:schemeClr val="dk1"/>
+                        </a:effectRef>
+                        <a:fontRef idx="minor">
+                          <a:schemeClr val="dk1"/>
+                        </a:fontRef>
+                      </wps:style>
+                      <wps:bodyPr/>
+                    </wps:wsp>
+                  </a:graphicData>
+                </a:graphic>
+                <wp14:sizeRelH relativeFrom="margin">
+                  <wp14:pctWidth>0</wp14:pctWidth>
+                </wp14:sizeRelH>
+                <wp14:sizeRelV relativeFrom="margin">
+                  <wp14:pctHeight>0</wp14:pctHeight>
+                </wp14:sizeRelV>
+              </wp:anchor>
+            </w:drawing>
+          </mc:Choice>
+          <mc:Fallback>
+            <w:pict>
+              <v:line id="Straight Connector 69" o:spid="_x0000_s1026" style="position:absolute;z-index:251740160;visibility:visible;mso-wrap-style:square;mso-width-percent:0;mso-height-percent:0;mso-wrap-distance-left:9pt;mso-wrap-distance-top:0;mso-wrap-distance-right:9pt;mso-wrap-distance-bottom:0;mso-position-horizontal:absolute;mso-position-horizontal-relative:text;mso-position-vertical:absolute;mso-position-vertical-relative:text;mso-width-percent:0;mso-height-percent:0;mso-width-relative:margin;mso-height-relative:margin" from="-44.95pt,11.15pt" to="-17.95pt,38.15pt" o:gfxdata="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" filled="t" fillcolor="white [3201]" strokecolor="black [3200]" strokeweight="2pt"/>
+            </w:pict>
+          </mc:Fallback>
+        </mc:AlternateContent>
+      </w:r>
+    </w:p>
+    <w:p/>
+    <w:p/>
+    <w:p/>
+    <w:p/>
+    <w:p>
+      <w:r>
+        <w:rPr>
+          <w:noProof/>
+        </w:rPr>
+        <mc:AlternateContent>
+          <mc:Choice Requires="wps">
+            <w:drawing>
+              <wp:anchor distT="0" distB="0" distL="114300" distR="114300" simplePos="0" relativeHeight="251735040" behindDoc="0" locked="0" layoutInCell="1" allowOverlap="1" wp14:anchorId="1700FDB6" wp14:editId="19B0C442">
+                <wp:simplePos x="0" y="0"/>
+                <wp:positionH relativeFrom="column">
+                  <wp:posOffset>2019300</wp:posOffset>
+                </wp:positionH>
+                <wp:positionV relativeFrom="paragraph">
+                  <wp:posOffset>505460</wp:posOffset>
+                </wp:positionV>
+                <wp:extent cx="914400" cy="457200"/>
+                <wp:effectExtent l="0" t="0" r="25400" b="25400"/>
+                <wp:wrapThrough wrapText="bothSides">
+                  <wp:wrapPolygon edited="0">
+                    <wp:start x="4800" y="0"/>
+                    <wp:lineTo x="0" y="4800"/>
+                    <wp:lineTo x="0" y="15600"/>
+                    <wp:lineTo x="1800" y="19200"/>
+                    <wp:lineTo x="4800" y="21600"/>
+                    <wp:lineTo x="16800" y="21600"/>
+                    <wp:lineTo x="19800" y="19200"/>
+                    <wp:lineTo x="21600" y="15600"/>
+                    <wp:lineTo x="21600" y="4800"/>
+                    <wp:lineTo x="16800" y="0"/>
+                    <wp:lineTo x="4800" y="0"/>
+                  </wp:wrapPolygon>
+                </wp:wrapThrough>
+                <wp:docPr id="46" name="Oval 46"/>
+                <wp:cNvGraphicFramePr/>
+                <a:graphic xmlns:a="http://schemas.openxmlformats.org/drawingml/2006/main">
+                  <a:graphicData uri="http://schemas.microsoft.com/office/word/2010/wordprocessingShape">
+                    <wps:wsp>
+                      <wps:cNvSpPr/>
+                      <wps:spPr>
+                        <a:xfrm>
+                          <a:off x="0" y="0"/>
+                          <a:ext cx="914400" cy="457200"/>
+                        </a:xfrm>
+                        <a:prstGeom prst="ellipse">
+                          <a:avLst/>
+                        </a:prstGeom>
+                      </wps:spPr>
+                      <wps:style>
+                        <a:lnRef idx="2">
+                          <a:schemeClr val="dk1"/>
+                        </a:lnRef>
+                        <a:fillRef idx="1">
+                          <a:schemeClr val="lt1"/>
+                        </a:fillRef>
+                        <a:effectRef idx="0">
+                          <a:schemeClr val="dk1"/>
+                        </a:effectRef>
+                        <a:fontRef idx="minor">
+                          <a:schemeClr val="dk1"/>
+                        </a:fontRef>
+                      </wps:style>
+                      <wps:txbx>
+                        <w:txbxContent>
+                          <w:p>
+                            <w:pPr>
+                              <w:jc w:val="center"/>
+                            </w:pPr>
+                            <w:proofErr w:type="gramStart"/>
+                            <w:r>
+                              <w:t>name</w:t>
+                            </w:r>
+                            <w:proofErr w:type="gramEnd"/>
+                          </w:p>
+                        </w:txbxContent>
+                      </wps:txbx>
+                      <wps:bodyPr rot="0" spcFirstLastPara="0" vertOverflow="overflow" horzOverflow="overflow" vert="horz" wrap="square" lIns="91440" tIns="45720" rIns="91440" bIns="45720" numCol="1" spcCol="0" rtlCol="0" fromWordArt="0" anchor="ctr" anchorCtr="0" forceAA="0" compatLnSpc="1">
+                        <a:prstTxWarp prst="textNoShape">
+                          <a:avLst/>
+                        </a:prstTxWarp>
+                        <a:noAutofit/>
+                      </wps:bodyPr>
+                    </wps:wsp>
+                  </a:graphicData>
+                </a:graphic>
+                <wp14:sizeRelH relativeFrom="margin">
+                  <wp14:pctWidth>0</wp14:pctWidth>
+                </wp14:sizeRelH>
+              </wp:anchor>
+            </w:drawing>
+          </mc:Choice>
+          <mc:Fallback>
+            <w:pict>
+              <v:oval id="Oval 46" o:spid="_x0000_s1064" style="position:absolute;margin-left:159pt;margin-top:39.8pt;width:1in;height:36pt;z-index:251735040;visibility:visible;mso-wrap-style:square;mso-width-percent:0;mso-wrap-distance-left:9pt;mso-wrap-distance-top:0;mso-wrap-distance-right:9pt;mso-wrap-distance-bottom:0;mso-position-horizontal:absolute;mso-position-horizontal-relative:text;mso-position-vertical:absolute;mso-position-vertical-relative:text;mso-width-percent:0;mso-width-relative:margin;v-text-anchor:middle" o:gfxdata="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" fillcolor="white [3201]" strokecolor="black [3200]" strokeweight="2pt">
+                <v:textbox>
+                  <w:txbxContent>
+                    <w:p>
+                      <w:pPr>
+                        <w:jc w:val="center"/>
+                      </w:pPr>
+                      <w:proofErr w:type="gramStart"/>
+                      <w:r>
+                        <w:t>name</w:t>
+                      </w:r>
+                      <w:proofErr w:type="gramEnd"/>
+                    </w:p>
+                  </w:txbxContent>
+                </v:textbox>
+                <w10:wrap type="through"/>
+              </v:oval>
+            </w:pict>
+          </mc:Fallback>
+        </mc:AlternateContent>
+      </w:r>
+    </w:p>
+    <w:p>
+      <w:r>
+        <w:rPr>
+          <w:noProof/>
+        </w:rPr>
+        <mc:AlternateContent>
+          <mc:Choice Requires="wps">
+            <w:drawing>
+              <wp:anchor distT="0" distB="0" distL="114300" distR="114300" simplePos="0" relativeHeight="251736064" behindDoc="0" locked="0" layoutInCell="1" allowOverlap="1" wp14:anchorId="7611C8AC" wp14:editId="706AF54E">
+                <wp:simplePos x="0" y="0"/>
+                <wp:positionH relativeFrom="column">
+                  <wp:posOffset>1905000</wp:posOffset>
+                </wp:positionH>
+                <wp:positionV relativeFrom="paragraph">
+                  <wp:posOffset>97790</wp:posOffset>
+                </wp:positionV>
+                <wp:extent cx="457200" cy="228600"/>
+                <wp:effectExtent l="0" t="0" r="25400" b="25400"/>
+                <wp:wrapNone/>
+                <wp:docPr id="65" name="Straight Connector 65"/>
+                <wp:cNvGraphicFramePr/>
+                <a:graphic xmlns:a="http://schemas.openxmlformats.org/drawingml/2006/main">
+                  <a:graphicData uri="http://schemas.microsoft.com/office/word/2010/wordprocessingShape">
+                    <wps:wsp>
+                      <wps:cNvCnPr/>
+                      <wps:spPr>
+                        <a:xfrm>
+                          <a:off x="0" y="0"/>
+                          <a:ext cx="457200" cy="228600"/>
+                        </a:xfrm>
+                        <a:prstGeom prst="line">
+                          <a:avLst/>
+                        </a:prstGeom>
+                      </wps:spPr>
+                      <wps:style>
+                        <a:lnRef idx="2">
+                          <a:schemeClr val="dk1"/>
+                        </a:lnRef>
+                        <a:fillRef idx="1">
+                          <a:schemeClr val="lt1"/>
+                        </a:fillRef>
+                        <a:effectRef idx="0">
+                          <a:schemeClr val="dk1"/>
+                        </a:effectRef>
+                        <a:fontRef idx="minor">
+                          <a:schemeClr val="dk1"/>
+                        </a:fontRef>
+                      </wps:style>
+                      <wps:bodyPr/>
+                    </wps:wsp>
+                  </a:graphicData>
+                </a:graphic>
+                <wp14:sizeRelH relativeFrom="margin">
+                  <wp14:pctWidth>0</wp14:pctWidth>
+                </wp14:sizeRelH>
+                <wp14:sizeRelV relativeFrom="margin">
+                  <wp14:pctHeight>0</wp14:pctHeight>
+                </wp14:sizeRelV>
+              </wp:anchor>
+            </w:drawing>
+          </mc:Choice>
+          <mc:Fallback>
+            <w:pict>
+              <v:line id="Straight Connector 65" o:spid="_x0000_s1026" style="position:absolute;z-index:251736064;visibility:visible;mso-wrap-style:square;mso-width-percent:0;mso-height-percent:0;mso-wrap-distance-left:9pt;mso-wrap-distance-top:0;mso-wrap-distance-right:9pt;mso-wrap-distance-bottom:0;mso-position-horizontal:absolute;mso-position-horizontal-relative:text;mso-position-vertical:absolute;mso-position-vertical-relative:text;mso-width-percent:0;mso-height-percent:0;mso-width-relative:margin;mso-height-relative:margin" from="150pt,7.7pt" to="186pt,25.7pt" o:gfxdata="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" filled="t" fillcolor="white [3201]" strokecolor="black [3200]" strokeweight="2pt"/>
+            </w:pict>
+          </mc:Fallback>
+        </mc:AlternateContent>
+      </w:r>
+    </w:p>
+    <w:p/>
+    <w:p/>
+    <w:p/>
+    <w:p/>
+    <w:p>
+      <w:r>
         <w:lastRenderedPageBreak/>
         <w:t>ER Diagram Explanation:</w:t>
       </w:r>
@@ -5947,12 +6902,201 @@
       </w:r>
       <w:proofErr w:type="gramEnd"/>
       <w:r>
-        <w:t xml:space="preserve"> are; course, section, info, instructor, and TA. Instructor is broken up into weak entity sets, professor and teacher, so that we can only have the tenured attribute for professors instead of for both professors and teachers since teachers will not be tenured. All of our entity sets go through the assign relation which has the additional text (textbook) and new (is this the professors first time teaching the course). We make the info</w:t>
-      </w:r>
-      <w:bookmarkStart w:id="0" w:name="_GoBack"/>
-      <w:bookmarkEnd w:id="0"/>
-      <w:r>
-        <w:t xml:space="preserve"> entity set so that the assign relation wouldn’t have to have so many attributes attached to it.</w:t>
+        <w:t xml:space="preserve"> are; course, section, info, instructor, and TA. Instructor is broken up into weak entity sets, professor and teacher, so that we can only have the tenured attribute for professors instead of for both professors and teachers since teachers will not be tenured. All of our entity sets go through the assign relation which has the additional text (textbook) and new (is this the professors first time teaching the course). We make the info entity set so that the assign relation wouldn’t have to have so many attributes attached to it.</w:t>
+      </w:r>
+    </w:p>
+    <w:p/>
+    <w:p/>
+    <w:p/>
+    <w:p>
+      <w:r>
+        <w:t>Schemas:</w:t>
+      </w:r>
+    </w:p>
+    <w:p>
+      <w:proofErr w:type="gramStart"/>
+      <w:r>
+        <w:t>assign</w:t>
+      </w:r>
+      <w:proofErr w:type="gramEnd"/>
+      <w:r>
+        <w:t>(</w:t>
+      </w:r>
+      <w:proofErr w:type="spellStart"/>
+      <w:r>
+        <w:t>crn</w:t>
+      </w:r>
+      <w:proofErr w:type="spellEnd"/>
+      <w:r>
+        <w:t xml:space="preserve">, </w:t>
+      </w:r>
+      <w:proofErr w:type="spellStart"/>
+      <w:r>
+        <w:t>info_id</w:t>
+      </w:r>
+      <w:proofErr w:type="spellEnd"/>
+      <w:r>
+        <w:t xml:space="preserve">, </w:t>
+      </w:r>
+      <w:proofErr w:type="spellStart"/>
+      <w:r>
+        <w:t>instr_name</w:t>
+      </w:r>
+      <w:proofErr w:type="spellEnd"/>
+      <w:r>
+        <w:t xml:space="preserve">, new, </w:t>
+      </w:r>
+      <w:proofErr w:type="spellStart"/>
+      <w:r>
+        <w:t>ta_hours</w:t>
+      </w:r>
+      <w:proofErr w:type="spellEnd"/>
+      <w:r>
+        <w:t xml:space="preserve">, </w:t>
+      </w:r>
+      <w:proofErr w:type="spellStart"/>
+      <w:r>
+        <w:t>ta_name</w:t>
+      </w:r>
+      <w:proofErr w:type="spellEnd"/>
+      <w:r>
+        <w:t>, textbook)</w:t>
+      </w:r>
+    </w:p>
+    <w:p>
+      <w:proofErr w:type="gramStart"/>
+      <w:r>
+        <w:t>course</w:t>
+      </w:r>
+      <w:proofErr w:type="gramEnd"/>
+      <w:r>
+        <w:t xml:space="preserve">(code, </w:t>
+      </w:r>
+      <w:proofErr w:type="spellStart"/>
+      <w:r>
+        <w:t>isReq</w:t>
+      </w:r>
+      <w:proofErr w:type="spellEnd"/>
+      <w:r>
+        <w:t>, semester, title, year)</w:t>
+      </w:r>
+    </w:p>
+    <w:p>
+      <w:proofErr w:type="gramStart"/>
+      <w:r>
+        <w:t>has</w:t>
+      </w:r>
+      <w:proofErr w:type="gramEnd"/>
+      <w:r>
+        <w:t xml:space="preserve">(code, </w:t>
+      </w:r>
+      <w:proofErr w:type="spellStart"/>
+      <w:r>
+        <w:t>crn</w:t>
+      </w:r>
+      <w:proofErr w:type="spellEnd"/>
+      <w:r>
+        <w:t>)</w:t>
+      </w:r>
+    </w:p>
+    <w:p>
+      <w:proofErr w:type="gramStart"/>
+      <w:r>
+        <w:t>info</w:t>
+      </w:r>
+      <w:proofErr w:type="gramEnd"/>
+      <w:r>
+        <w:t xml:space="preserve">(building, </w:t>
+      </w:r>
+      <w:proofErr w:type="spellStart"/>
+      <w:r>
+        <w:t>classTime</w:t>
+      </w:r>
+      <w:proofErr w:type="spellEnd"/>
+      <w:r>
+        <w:t xml:space="preserve">, days, id, </w:t>
+      </w:r>
+      <w:proofErr w:type="spellStart"/>
+      <w:r>
+        <w:t>room_num</w:t>
+      </w:r>
+      <w:proofErr w:type="spellEnd"/>
+      <w:r>
+        <w:t>, semester)</w:t>
+      </w:r>
+    </w:p>
+    <w:p>
+      <w:proofErr w:type="gramStart"/>
+      <w:r>
+        <w:t>instructor</w:t>
+      </w:r>
+      <w:proofErr w:type="gramEnd"/>
+      <w:r>
+        <w:t>(</w:t>
+      </w:r>
+      <w:proofErr w:type="spellStart"/>
+      <w:r>
+        <w:t>dateHired</w:t>
+      </w:r>
+      <w:proofErr w:type="spellEnd"/>
+      <w:r>
+        <w:t>, name)</w:t>
+      </w:r>
+    </w:p>
+    <w:p>
+      <w:proofErr w:type="gramStart"/>
+      <w:r>
+        <w:t>professor</w:t>
+      </w:r>
+      <w:proofErr w:type="gramEnd"/>
+      <w:r>
+        <w:t>(name, tenure, title)</w:t>
+      </w:r>
+    </w:p>
+    <w:p>
+      <w:proofErr w:type="gramStart"/>
+      <w:r>
+        <w:t>section</w:t>
+      </w:r>
+      <w:proofErr w:type="gramEnd"/>
+      <w:r>
+        <w:t xml:space="preserve">(capacity, </w:t>
+      </w:r>
+      <w:proofErr w:type="spellStart"/>
+      <w:r>
+        <w:t>crn</w:t>
+      </w:r>
+      <w:proofErr w:type="spellEnd"/>
+      <w:r>
+        <w:t xml:space="preserve">, enrollment, </w:t>
+      </w:r>
+      <w:proofErr w:type="spellStart"/>
+      <w:r>
+        <w:t>section_num</w:t>
+      </w:r>
+      <w:proofErr w:type="spellEnd"/>
+      <w:r>
+        <w:t>)</w:t>
+      </w:r>
+    </w:p>
+    <w:p>
+      <w:proofErr w:type="gramStart"/>
+      <w:r>
+        <w:t>ta</w:t>
+      </w:r>
+      <w:proofErr w:type="gramEnd"/>
+      <w:r>
+        <w:t>(name)</w:t>
+      </w:r>
+    </w:p>
+    <w:p>
+      <w:proofErr w:type="gramStart"/>
+      <w:r>
+        <w:t>teacher</w:t>
+      </w:r>
+      <w:proofErr w:type="gramEnd"/>
+      <w:r>
+        <w:t>(name, type)</w:t>
       </w:r>
     </w:p>
     <w:p/>
@@ -6659,4 +7803,16 @@
   </a:objectDefaults>
   <a:extraClrSchemeLst/>
 </a:theme>
+</file>
+
+<file path=customXml/item1.xml><?xml version="1.0" encoding="utf-8"?>
+<b:Sources xmlns:b="http://schemas.openxmlformats.org/officeDocument/2006/bibliography" xmlns="http://schemas.openxmlformats.org/officeDocument/2006/bibliography" SelectedStyle="/APA.XSL" StyleName="APA"/>
+</file>
+
+<file path=customXml/itemProps1.xml><?xml version="1.0" encoding="utf-8"?>
+<ds:datastoreItem xmlns:ds="http://schemas.openxmlformats.org/officeDocument/2006/customXml" ds:itemID="{FEF4A945-9822-724E-8BBF-571584AFA63F}">
+  <ds:schemaRefs>
+    <ds:schemaRef ds:uri="http://schemas.openxmlformats.org/officeDocument/2006/bibliography"/>
+  </ds:schemaRefs>
+</ds:datastoreItem>
 </file>
</xml_diff>